<commit_message>
Updated for release: v1.01.00a-rrd
git-svn-id: https://wind-dev2.nrel.gov/svn/SubDyn/trunk@318 3fcc0dcb-640f-2d4c-99c7-f8943d75394e
</commit_message>
<xml_diff>
--- a/Documentation/SUBDYN_README.docx
+++ b/Documentation/SUBDYN_README.docx
@@ -8,16 +8,30 @@
         <w:jc w:val="center"/>
       </w:pPr>
       <w:r>
-        <w:t>SubDyn ReadMe File</w:t>
-      </w:r>
-      <w:r>
-        <w:t xml:space="preserve">  - v 1.0</w:t>
+        <w:t xml:space="preserve">SubDyn ReadMe </w:t>
+      </w:r>
+      <w:proofErr w:type="gramStart"/>
+      <w:r>
+        <w:t>File</w:t>
+      </w:r>
+      <w:r>
+        <w:t xml:space="preserve">  -</w:t>
+      </w:r>
+      <w:proofErr w:type="gramEnd"/>
+      <w:r>
+        <w:t xml:space="preserve"> v 1.0</w:t>
       </w:r>
       <w:r>
         <w:t>1</w:t>
       </w:r>
       <w:r>
-        <w:t>.00-rrd</w:t>
+        <w:t>.00</w:t>
+      </w:r>
+      <w:r>
+        <w:t>a</w:t>
+      </w:r>
+      <w:r>
+        <w:t>-rrd</w:t>
       </w:r>
     </w:p>
     <w:p>
@@ -271,7 +285,15 @@
     </w:p>
     <w:p>
       <w:r>
-        <w:t>SubDyn relies on two main engineering schematizations: (1) a linear frame finite-element beam model (LFEB), and (2) a dynamics system reduction via Craig-Bampton's method</w:t>
+        <w:t>SubDyn relies on two main engineering schematizations: (1) a linear frame finite-element beam model (LFEB), and (2) a dynamics system reduction via Craig-</w:t>
+      </w:r>
+      <w:proofErr w:type="spellStart"/>
+      <w:r>
+        <w:t>Bampton's</w:t>
+      </w:r>
+      <w:proofErr w:type="spellEnd"/>
+      <w:r>
+        <w:t xml:space="preserve"> method</w:t>
       </w:r>
       <w:r>
         <w:t xml:space="preserve"> (C</w:t>
@@ -366,7 +388,15 @@
         <w:t xml:space="preserve">(RNA) </w:t>
       </w:r>
       <w:r>
-        <w:t>are modeled within FAST’s ElastoDyn module</w:t>
+        <w:t xml:space="preserve">are modeled within FAST’s </w:t>
+      </w:r>
+      <w:proofErr w:type="spellStart"/>
+      <w:r>
+        <w:t>ElastoDyn</w:t>
+      </w:r>
+      <w:proofErr w:type="spellEnd"/>
+      <w:r>
+        <w:t xml:space="preserve"> module</w:t>
       </w:r>
       <w:r>
         <w:t xml:space="preserve"> (for full lattice support structures or other structures with no transition piece, the entire support structure up to the yaw bearing can be modeled within SubDyn)</w:t>
@@ -381,7 +411,15 @@
         <w:t xml:space="preserve">oads </w:t>
       </w:r>
       <w:r>
-        <w:t>and responses are transferred between SubDyn, HydroDyn, and ElastoDyn via the FAST driver program</w:t>
+        <w:t xml:space="preserve">and responses are transferred between SubDyn, HydroDyn, and </w:t>
+      </w:r>
+      <w:proofErr w:type="spellStart"/>
+      <w:r>
+        <w:t>ElastoDyn</w:t>
+      </w:r>
+      <w:proofErr w:type="spellEnd"/>
+      <w:r>
+        <w:t xml:space="preserve"> via the FAST driver program</w:t>
       </w:r>
       <w:r>
         <w:t xml:space="preserve"> (</w:t>
@@ -438,7 +476,15 @@
         <w:t xml:space="preserve">to SubDyn </w:t>
       </w:r>
       <w:r>
-        <w:t xml:space="preserve">from the ElastoDyn module and the </w:t>
+        <w:t xml:space="preserve">from the </w:t>
+      </w:r>
+      <w:proofErr w:type="spellStart"/>
+      <w:r>
+        <w:t>ElastoDyn</w:t>
+      </w:r>
+      <w:proofErr w:type="spellEnd"/>
+      <w:r>
+        <w:t xml:space="preserve"> module and the </w:t>
       </w:r>
       <w:r>
         <w:t xml:space="preserve">six </w:t>
@@ -468,7 +514,15 @@
         <w:t xml:space="preserve"> SubDyn </w:t>
       </w:r>
       <w:r>
-        <w:t xml:space="preserve">to the ElastoDyn </w:t>
+        <w:t xml:space="preserve">to the </w:t>
+      </w:r>
+      <w:proofErr w:type="spellStart"/>
+      <w:r>
+        <w:t>ElastoDyn</w:t>
+      </w:r>
+      <w:proofErr w:type="spellEnd"/>
+      <w:r>
+        <w:t xml:space="preserve"> </w:t>
       </w:r>
       <w:r>
         <w:t>module</w:t>
@@ -545,7 +599,15 @@
         <w:t>The geometry is defined by joint coordinates in the global reference system</w:t>
       </w:r>
       <w:r>
-        <w:t>, with the origin at the intersection of the undeflected tower centerline with mean sea level (MSL)</w:t>
+        <w:t xml:space="preserve">, with the origin at the intersection of the </w:t>
+      </w:r>
+      <w:proofErr w:type="spellStart"/>
+      <w:r>
+        <w:t>undeflected</w:t>
+      </w:r>
+      <w:proofErr w:type="spellEnd"/>
+      <w:r>
+        <w:t xml:space="preserve"> tower centerline with mean sea level (MSL)</w:t>
       </w:r>
       <w:r>
         <w:t xml:space="preserve">.  </w:t>
@@ -567,7 +629,15 @@
         <w:t xml:space="preserve">.  </w:t>
       </w:r>
       <w:r>
-        <w:t>Nodes are the resultant of the member refinement into multiple (NDiv input) elements</w:t>
+        <w:t>Nodes are the resultant of the member refinement into multiple (</w:t>
+      </w:r>
+      <w:proofErr w:type="spellStart"/>
+      <w:r>
+        <w:t>NDiv</w:t>
+      </w:r>
+      <w:proofErr w:type="spellEnd"/>
+      <w:r>
+        <w:t xml:space="preserve"> input) elements</w:t>
       </w:r>
       <w:r>
         <w:t xml:space="preserve"> (nodes are located at the ends of each element)</w:t>
@@ -579,7 +649,15 @@
         <w:t xml:space="preserve">.  </w:t>
       </w:r>
       <w:r>
-        <w:t xml:space="preserve">Member properties in this release are outer diameter and wall thickness of tubular segments, and material properties are Young’s and shear moduli, and </w:t>
+        <w:t xml:space="preserve">Member properties in this release are outer diameter and wall thickness of tubular segments, and </w:t>
+      </w:r>
+      <w:proofErr w:type="gramStart"/>
+      <w:r>
+        <w:t>material</w:t>
+      </w:r>
+      <w:proofErr w:type="gramEnd"/>
+      <w:r>
+        <w:t xml:space="preserve"> properties are Young’s and shear moduli, and </w:t>
       </w:r>
       <w:r>
         <w:t xml:space="preserve">mass </w:t>
@@ -615,7 +693,13 @@
         <w:t xml:space="preserve">a </w:t>
       </w:r>
       <w:r>
-        <w:t>tapered finite-element formulation will be implemented, and a more accurate representation of tapered member can be obtained</w:t>
+        <w:t xml:space="preserve">tapered finite-element formulation will be implemented, and a more accurate representation of tapered member </w:t>
+      </w:r>
+      <w:r>
+        <w:t>will</w:t>
+      </w:r>
+      <w:r>
+        <w:t xml:space="preserve"> be obtained</w:t>
       </w:r>
       <w:r>
         <w:t>.</w:t>
@@ -741,8 +825,13 @@
           <w:numId w:val="2"/>
         </w:numPr>
       </w:pPr>
-      <w:r>
-        <w:t>SDeltaT: the ‘DEFAULT’ keyword (</w:t>
+      <w:proofErr w:type="spellStart"/>
+      <w:r>
+        <w:t>SDeltaT</w:t>
+      </w:r>
+      <w:proofErr w:type="spellEnd"/>
+      <w:r>
+        <w:t>: the ‘DEFAULT’ keyword (</w:t>
       </w:r>
       <w:r>
         <w:t>in place of</w:t>
@@ -771,8 +860,13 @@
           <w:numId w:val="2"/>
         </w:numPr>
       </w:pPr>
-      <w:r>
-        <w:t>IntMethod: allowed values are now 1-4</w:t>
+      <w:proofErr w:type="spellStart"/>
+      <w:r>
+        <w:t>IntMethod</w:t>
+      </w:r>
+      <w:proofErr w:type="spellEnd"/>
+      <w:r>
+        <w:t>: allowed values are now 1-4</w:t>
       </w:r>
       <w:r>
         <w:t xml:space="preserve"> (in place of 0-3)</w:t>
@@ -789,8 +883,13 @@
           <w:numId w:val="2"/>
         </w:numPr>
       </w:pPr>
-      <w:r>
-        <w:t>SttcSolve: New flag introduced. If set to True, the Static Improvement Method will be used</w:t>
+      <w:proofErr w:type="spellStart"/>
+      <w:r>
+        <w:t>SttcSolve</w:t>
+      </w:r>
+      <w:proofErr w:type="spellEnd"/>
+      <w:r>
+        <w:t>: New flag introduced. If set to True, the Static Improvement Method will be used</w:t>
       </w:r>
       <w:r>
         <w:t xml:space="preserve"> (see the bullet below)</w:t>
@@ -820,7 +919,15 @@
         </w:numPr>
       </w:pPr>
       <w:r>
-        <w:t xml:space="preserve">In v0.4, the damping coefficients had to be specified for all retained Craig-Bampton modes, or just once for all the modes (if CBMod=False).  In this version, the user can input any number of damping coefficients.  In case the number of retained </w:t>
+        <w:t xml:space="preserve">In v0.4, the damping coefficients had to be specified for all retained Craig-Bampton modes, or just once for all the modes (if </w:t>
+      </w:r>
+      <w:proofErr w:type="spellStart"/>
+      <w:r>
+        <w:t>CBMod</w:t>
+      </w:r>
+      <w:proofErr w:type="spellEnd"/>
+      <w:r>
+        <w:t xml:space="preserve">=False).  In this version, the user can input any number of damping coefficients.  In case the number of retained </w:t>
       </w:r>
       <w:r>
         <w:t>C-B</w:t>
@@ -828,15 +935,19 @@
       <w:r>
         <w:t xml:space="preserve"> modes (</w:t>
       </w:r>
+      <w:proofErr w:type="spellStart"/>
       <w:r>
         <w:t>NModes</w:t>
       </w:r>
+      <w:proofErr w:type="spellEnd"/>
       <w:r>
         <w:t>) is larger than the input number of damping coefficients (</w:t>
       </w:r>
+      <w:proofErr w:type="spellStart"/>
       <w:r>
         <w:t>JDampings</w:t>
       </w:r>
+      <w:proofErr w:type="spellEnd"/>
       <w:r>
         <w:t>), the last damping value will be replicated for all the remainder modes.</w:t>
       </w:r>
@@ -874,7 +985,15 @@
         </w:numPr>
       </w:pPr>
       <w:r>
-        <w:t>Output: Summary &amp; Outfile Section:</w:t>
+        <w:t xml:space="preserve">Output: Summary &amp; </w:t>
+      </w:r>
+      <w:proofErr w:type="spellStart"/>
+      <w:r>
+        <w:t>Outfile</w:t>
+      </w:r>
+      <w:proofErr w:type="spellEnd"/>
+      <w:r>
+        <w:t xml:space="preserve"> Section:</w:t>
       </w:r>
     </w:p>
     <w:p>
@@ -886,7 +1005,15 @@
         </w:numPr>
       </w:pPr>
       <w:r>
-        <w:t>This section now also contains the parameters previously assigned under the Section titled “Output: Fast/Subdyn Output-File Variables”</w:t>
+        <w:t>This section now also contains the parameters previously assigned under the Section titled “Output: Fast/</w:t>
+      </w:r>
+      <w:proofErr w:type="spellStart"/>
+      <w:r>
+        <w:t>Subdyn</w:t>
+      </w:r>
+      <w:proofErr w:type="spellEnd"/>
+      <w:r>
+        <w:t xml:space="preserve"> Output-File Variables”</w:t>
       </w:r>
     </w:p>
     <w:p>
@@ -974,7 +1101,15 @@
         <w:t>were</w:t>
       </w:r>
       <w:r>
-        <w:t xml:space="preserve"> needed to engage substructural modes excited by static </w:t>
+        <w:t xml:space="preserve"> needed to engage </w:t>
+      </w:r>
+      <w:proofErr w:type="spellStart"/>
+      <w:r>
+        <w:t>substructural</w:t>
+      </w:r>
+      <w:proofErr w:type="spellEnd"/>
+      <w:r>
+        <w:t xml:space="preserve"> modes excited by static </w:t>
       </w:r>
       <w:r>
         <w:t xml:space="preserve">and high-frequency </w:t>
@@ -1122,6 +1257,8 @@
         </w:rPr>
         <w:t>is not yet supported.</w:t>
       </w:r>
+      <w:bookmarkStart w:id="0" w:name="_GoBack"/>
+      <w:bookmarkEnd w:id="0"/>
     </w:p>
     <w:p>
       <w:pPr>
@@ -1182,11 +1319,19 @@
         </w:rPr>
         <w:t xml:space="preserve">Only </w:t>
       </w:r>
+      <w:proofErr w:type="spellStart"/>
       <w:r>
         <w:rPr>
           <w:rFonts w:eastAsia="Times New Roman" w:cs="Times New Roman"/>
         </w:rPr>
-        <w:t xml:space="preserve">nontapered </w:t>
+        <w:t>nontapered</w:t>
+      </w:r>
+      <w:proofErr w:type="spellEnd"/>
+      <w:r>
+        <w:rPr>
+          <w:rFonts w:eastAsia="Times New Roman" w:cs="Times New Roman"/>
+        </w:rPr>
+        <w:t xml:space="preserve"> </w:t>
       </w:r>
       <w:r>
         <w:rPr>
@@ -1376,12 +1521,14 @@
         </w:rPr>
         <w:t>umber of elements per member (</w:t>
       </w:r>
+      <w:proofErr w:type="spellStart"/>
       <w:r>
         <w:rPr>
           <w:rFonts w:eastAsia="Times New Roman" w:cs="Times New Roman"/>
         </w:rPr>
         <w:t>NDiv</w:t>
       </w:r>
+      <w:proofErr w:type="spellEnd"/>
       <w:r>
         <w:rPr>
           <w:rFonts w:eastAsia="Times New Roman" w:cs="Times New Roman"/>
@@ -1536,7 +1683,21 @@
         <w:rPr>
           <w:rFonts w:eastAsia="Times New Roman" w:cs="Times New Roman"/>
         </w:rPr>
-        <w:t>Loads (gravitational, inertial, hydrodynamic) can only be applied as concentrated loads at element nodes; distributed loads (per unit length) are not yet supported.</w:t>
+        <w:t xml:space="preserve">Loads (gravitational, inertial, </w:t>
+      </w:r>
+      <w:proofErr w:type="gramStart"/>
+      <w:r>
+        <w:rPr>
+          <w:rFonts w:eastAsia="Times New Roman" w:cs="Times New Roman"/>
+        </w:rPr>
+        <w:t>hydrodynamic</w:t>
+      </w:r>
+      <w:proofErr w:type="gramEnd"/>
+      <w:r>
+        <w:rPr>
+          <w:rFonts w:eastAsia="Times New Roman" w:cs="Times New Roman"/>
+        </w:rPr>
+        <w:t>) can only be applied as concentrated loads at element nodes; distributed loads (per unit length) are not yet supported.</w:t>
       </w:r>
     </w:p>
     <w:p>
@@ -1554,7 +1715,21 @@
         <w:rPr>
           <w:rFonts w:eastAsia="Times New Roman" w:cs="Times New Roman"/>
         </w:rPr>
-        <w:t>The overlap of multiple beams connected to a single joint is not modeled with superelements.</w:t>
+        <w:t xml:space="preserve">The overlap of multiple beams connected to a single joint is not modeled with </w:t>
+      </w:r>
+      <w:proofErr w:type="spellStart"/>
+      <w:r>
+        <w:rPr>
+          <w:rFonts w:eastAsia="Times New Roman" w:cs="Times New Roman"/>
+        </w:rPr>
+        <w:t>superelements</w:t>
+      </w:r>
+      <w:proofErr w:type="spellEnd"/>
+      <w:r>
+        <w:rPr>
+          <w:rFonts w:eastAsia="Times New Roman" w:cs="Times New Roman"/>
+        </w:rPr>
+        <w:t>.</w:t>
       </w:r>
     </w:p>
     <w:p>
@@ -1584,7 +1759,21 @@
         <w:rPr>
           <w:rFonts w:eastAsia="Times New Roman" w:cs="Times New Roman"/>
         </w:rPr>
-        <w:t xml:space="preserve"> (unless the OutAll flag is enabled).</w:t>
+        <w:t xml:space="preserve"> (unless the </w:t>
+      </w:r>
+      <w:proofErr w:type="spellStart"/>
+      <w:r>
+        <w:rPr>
+          <w:rFonts w:eastAsia="Times New Roman" w:cs="Times New Roman"/>
+        </w:rPr>
+        <w:t>OutAll</w:t>
+      </w:r>
+      <w:proofErr w:type="spellEnd"/>
+      <w:r>
+        <w:rPr>
+          <w:rFonts w:eastAsia="Times New Roman" w:cs="Times New Roman"/>
+        </w:rPr>
+        <w:t xml:space="preserve"> flag is enabled).</w:t>
       </w:r>
     </w:p>
     <w:p>
@@ -1664,9 +1853,11 @@
       <w:pPr>
         <w:pStyle w:val="Heading2"/>
       </w:pPr>
+      <w:proofErr w:type="gramStart"/>
       <w:r>
         <w:t>SubDyn Input File Commentary.</w:t>
       </w:r>
+      <w:proofErr w:type="gramEnd"/>
     </w:p>
     <w:p>
       <w:r>
@@ -1682,19 +1873,35 @@
     <w:p>
       <w:r>
         <w:lastRenderedPageBreak/>
-        <w:t>Output files will be named Root_Name.</w:t>
+        <w:t xml:space="preserve">Output files will be named </w:t>
+      </w:r>
+      <w:proofErr w:type="spellStart"/>
+      <w:r>
+        <w:t>Root_Name.</w:t>
       </w:r>
       <w:r>
         <w:t>SD.</w:t>
       </w:r>
       <w:r>
-        <w:t>EXT, where EXT is the extension belonging to the proper</w:t>
-      </w:r>
-      <w:r>
-        <w:t xml:space="preserve"> output file (e.g., .SUM for the summary file) and Root_</w:t>
-      </w:r>
-      <w:r>
-        <w:t xml:space="preserve">Name </w:t>
+        <w:t>EXT</w:t>
+      </w:r>
+      <w:proofErr w:type="spellEnd"/>
+      <w:r>
+        <w:t>, where EXT is the extension belonging to the proper</w:t>
+      </w:r>
+      <w:r>
+        <w:t xml:space="preserve"> output file (e.g., .SUM for the summary file) and </w:t>
+      </w:r>
+      <w:proofErr w:type="spellStart"/>
+      <w:r>
+        <w:t>Root_</w:t>
+      </w:r>
+      <w:r>
+        <w:t>Name</w:t>
+      </w:r>
+      <w:proofErr w:type="spellEnd"/>
+      <w:r>
+        <w:t xml:space="preserve"> </w:t>
       </w:r>
       <w:r>
         <w:t xml:space="preserve">is </w:t>
@@ -1712,7 +1919,15 @@
         <w:t>input file name</w:t>
       </w:r>
       <w:r>
-        <w:t>, or what is set in the SubDyn Driver Input (variable OutRootName) in case SubDyn is run in standalone mode.</w:t>
+        <w:t xml:space="preserve">, or what is set in the SubDyn Driver Input (variable </w:t>
+      </w:r>
+      <w:proofErr w:type="spellStart"/>
+      <w:r>
+        <w:t>OutRootName</w:t>
+      </w:r>
+      <w:proofErr w:type="spellEnd"/>
+      <w:r>
+        <w:t>) in case SubDyn is run in standalone mode.</w:t>
       </w:r>
       <w:r>
         <w:t xml:space="preserve">  </w:t>
@@ -1800,9 +2015,11 @@
       </w:r>
     </w:p>
     <w:p>
+      <w:proofErr w:type="spellStart"/>
       <w:r>
         <w:t>SDdeltaT</w:t>
       </w:r>
+      <w:proofErr w:type="spellEnd"/>
       <w:r>
         <w:t xml:space="preserve"> – </w:t>
       </w:r>
@@ -1827,8 +2044,13 @@
       <w:r>
         <w:t xml:space="preserve">Set </w:t>
       </w:r>
-      <w:r>
-        <w:t xml:space="preserve">SDdeltaT to </w:t>
+      <w:proofErr w:type="spellStart"/>
+      <w:r>
+        <w:t>SDdeltaT</w:t>
+      </w:r>
+      <w:proofErr w:type="spellEnd"/>
+      <w:r>
+        <w:t xml:space="preserve"> to </w:t>
       </w:r>
       <w:r>
         <w:t>“</w:t>
@@ -1853,20 +2075,30 @@
       </w:r>
     </w:p>
     <w:p>
+      <w:proofErr w:type="spellStart"/>
       <w:r>
         <w:t>IntMeth</w:t>
       </w:r>
       <w:r>
         <w:t>od</w:t>
       </w:r>
+      <w:proofErr w:type="spellEnd"/>
       <w:r>
         <w:t xml:space="preserve"> – </w:t>
       </w:r>
       <w:r>
-        <w:t>[1-4]:</w:t>
-      </w:r>
-      <w:r>
-        <w:t>Select one of the following options</w:t>
+        <w:t>[1-4]</w:t>
+      </w:r>
+      <w:proofErr w:type="gramStart"/>
+      <w:r>
+        <w:t>:</w:t>
+      </w:r>
+      <w:r>
+        <w:t>Select</w:t>
+      </w:r>
+      <w:proofErr w:type="gramEnd"/>
+      <w:r>
+        <w:t xml:space="preserve"> one of the following options</w:t>
       </w:r>
       <w:r>
         <w:t xml:space="preserve"> for the time integrator</w:t>
@@ -1884,7 +2116,23 @@
         <w:t xml:space="preserve"> </w:t>
       </w:r>
       <w:r>
-        <w:t xml:space="preserve">(Runge Kutta </w:t>
+        <w:t>(</w:t>
+      </w:r>
+      <w:proofErr w:type="spellStart"/>
+      <w:r>
+        <w:t>Runge</w:t>
+      </w:r>
+      <w:proofErr w:type="spellEnd"/>
+      <w:r>
+        <w:t xml:space="preserve"> </w:t>
+      </w:r>
+      <w:proofErr w:type="spellStart"/>
+      <w:r>
+        <w:t>Kutta</w:t>
+      </w:r>
+      <w:proofErr w:type="spellEnd"/>
+      <w:r>
+        <w:t xml:space="preserve"> </w:t>
       </w:r>
       <w:r>
         <w:t>4</w:t>
@@ -1919,8 +2167,13 @@
       <w:r>
         <w:t>Adams-</w:t>
       </w:r>
-      <w:r>
-        <w:t xml:space="preserve">Bashforth </w:t>
+      <w:proofErr w:type="spellStart"/>
+      <w:r>
+        <w:t>Bashforth</w:t>
+      </w:r>
+      <w:proofErr w:type="spellEnd"/>
+      <w:r>
+        <w:t xml:space="preserve"> </w:t>
       </w:r>
       <w:r>
         <w:t>4</w:t>
@@ -1953,7 +2206,15 @@
         <w:t xml:space="preserve"> (</w:t>
       </w:r>
       <w:r>
-        <w:t xml:space="preserve">Adams-Bashforth-Moulton </w:t>
+        <w:t>Adams-</w:t>
+      </w:r>
+      <w:proofErr w:type="spellStart"/>
+      <w:r>
+        <w:t>Bashforth</w:t>
+      </w:r>
+      <w:proofErr w:type="spellEnd"/>
+      <w:r>
+        <w:t xml:space="preserve">-Moulton </w:t>
       </w:r>
       <w:r>
         <w:t>4</w:t>
@@ -2005,8 +2266,13 @@
       </w:r>
     </w:p>
     <w:p>
-      <w:r>
-        <w:t xml:space="preserve">SttcSolve – </w:t>
+      <w:proofErr w:type="spellStart"/>
+      <w:r>
+        <w:t>SttcSolve</w:t>
+      </w:r>
+      <w:proofErr w:type="spellEnd"/>
+      <w:r>
+        <w:t xml:space="preserve"> – </w:t>
       </w:r>
       <w:r>
         <w:t xml:space="preserve">If </w:t>
@@ -2030,7 +2296,15 @@
         <w:t xml:space="preserve">.  </w:t>
       </w:r>
       <w:r>
-        <w:t xml:space="preserve">This allows to reduce the number of retained modes to capture effects such </w:t>
+        <w:t xml:space="preserve">This allows </w:t>
+      </w:r>
+      <w:proofErr w:type="gramStart"/>
+      <w:r>
+        <w:t>to reduce</w:t>
+      </w:r>
+      <w:proofErr w:type="gramEnd"/>
+      <w:r>
+        <w:t xml:space="preserve"> the number of retained modes to capture effects such </w:t>
       </w:r>
       <w:r>
         <w:t xml:space="preserve">as static </w:t>
@@ -2046,8 +2320,13 @@
       </w:r>
     </w:p>
     <w:p>
-      <w:r>
-        <w:t xml:space="preserve">FEMMod </w:t>
+      <w:proofErr w:type="spellStart"/>
+      <w:r>
+        <w:t>FEMMod</w:t>
+      </w:r>
+      <w:proofErr w:type="spellEnd"/>
+      <w:r>
+        <w:t xml:space="preserve"> </w:t>
       </w:r>
       <w:r>
         <w:t xml:space="preserve">– </w:t>
@@ -2075,9 +2354,11 @@
       </w:r>
     </w:p>
     <w:p>
+      <w:proofErr w:type="spellStart"/>
       <w:r>
         <w:t>NDiv</w:t>
       </w:r>
+      <w:proofErr w:type="spellEnd"/>
       <w:r>
         <w:t xml:space="preserve"> – </w:t>
       </w:r>
@@ -2105,9 +2386,11 @@
       <w:r>
         <w:t xml:space="preserve">It is recommended to use </w:t>
       </w:r>
+      <w:proofErr w:type="spellStart"/>
       <w:r>
         <w:t>NDiv</w:t>
       </w:r>
+      <w:proofErr w:type="spellEnd"/>
       <w:r>
         <w:t xml:space="preserve">&gt;1 when </w:t>
       </w:r>
@@ -2119,9 +2402,11 @@
       </w:r>
     </w:p>
     <w:p>
+      <w:proofErr w:type="spellStart"/>
       <w:r>
         <w:t>CBMod</w:t>
       </w:r>
+      <w:proofErr w:type="spellEnd"/>
       <w:r>
         <w:t xml:space="preserve"> – </w:t>
       </w:r>
@@ -2155,14 +2440,21 @@
       <w:r>
         <w:t xml:space="preserve">the full finite-element model is retained, </w:t>
       </w:r>
+      <w:proofErr w:type="spellStart"/>
       <w:r>
         <w:t>Nmodes</w:t>
       </w:r>
+      <w:proofErr w:type="spellEnd"/>
       <w:r>
         <w:t xml:space="preserve"> is ignored, and one </w:t>
       </w:r>
-      <w:r>
-        <w:t xml:space="preserve">JDampings </w:t>
+      <w:proofErr w:type="spellStart"/>
+      <w:r>
+        <w:t>JDampings</w:t>
+      </w:r>
+      <w:proofErr w:type="spellEnd"/>
+      <w:r>
+        <w:t xml:space="preserve"> </w:t>
       </w:r>
       <w:r>
         <w:t>value must be input</w:t>
@@ -2172,8 +2464,13 @@
       </w:r>
     </w:p>
     <w:p>
-      <w:r>
-        <w:t>Nmodes – Select number of internal DOFs to retain</w:t>
+      <w:proofErr w:type="spellStart"/>
+      <w:r>
+        <w:t>Nmodes</w:t>
+      </w:r>
+      <w:proofErr w:type="spellEnd"/>
+      <w:r>
+        <w:t xml:space="preserve"> – Select number of internal DOFs to retain</w:t>
       </w:r>
       <w:r>
         <w:t xml:space="preserve"> in the C-B reduction</w:t>
@@ -2181,14 +2478,40 @@
       <w:r>
         <w:t xml:space="preserve">.  </w:t>
       </w:r>
-      <w:r>
-        <w:t xml:space="preserve">Nmodes=0 corresponds to a Guyan reduction.  </w:t>
-      </w:r>
-      <w:r>
-        <w:t>Nmodes is i</w:t>
-      </w:r>
-      <w:r>
-        <w:t xml:space="preserve">gnored if CBMod is set to </w:t>
+      <w:proofErr w:type="spellStart"/>
+      <w:r>
+        <w:t>Nmodes</w:t>
+      </w:r>
+      <w:proofErr w:type="spellEnd"/>
+      <w:r>
+        <w:t xml:space="preserve">=0 corresponds to a </w:t>
+      </w:r>
+      <w:proofErr w:type="spellStart"/>
+      <w:r>
+        <w:t>Guyan</w:t>
+      </w:r>
+      <w:proofErr w:type="spellEnd"/>
+      <w:r>
+        <w:t xml:space="preserve"> reduction.  </w:t>
+      </w:r>
+      <w:proofErr w:type="spellStart"/>
+      <w:r>
+        <w:t>Nmodes</w:t>
+      </w:r>
+      <w:proofErr w:type="spellEnd"/>
+      <w:r>
+        <w:t xml:space="preserve"> is i</w:t>
+      </w:r>
+      <w:r>
+        <w:t xml:space="preserve">gnored if </w:t>
+      </w:r>
+      <w:proofErr w:type="spellStart"/>
+      <w:r>
+        <w:t>CBMod</w:t>
+      </w:r>
+      <w:proofErr w:type="spellEnd"/>
+      <w:r>
+        <w:t xml:space="preserve"> is set to </w:t>
       </w:r>
       <w:r>
         <w:t>False</w:t>
@@ -2198,9 +2521,11 @@
       </w:r>
     </w:p>
     <w:p>
+      <w:proofErr w:type="spellStart"/>
       <w:r>
         <w:t>JDampings</w:t>
       </w:r>
+      <w:proofErr w:type="spellEnd"/>
       <w:r>
         <w:t xml:space="preserve"> – </w:t>
       </w:r>
@@ -2223,7 +2548,15 @@
         <w:t xml:space="preserve">.  </w:t>
       </w:r>
       <w:r>
-        <w:t>If the number of JDampings is less th</w:t>
+        <w:t xml:space="preserve">If the number of </w:t>
+      </w:r>
+      <w:proofErr w:type="spellStart"/>
+      <w:r>
+        <w:t>JDampings</w:t>
+      </w:r>
+      <w:proofErr w:type="spellEnd"/>
+      <w:r>
+        <w:t xml:space="preserve"> is less th</w:t>
       </w:r>
       <w:r>
         <w:t>a</w:t>
@@ -2242,9 +2575,11 @@
       </w:r>
     </w:p>
     <w:p>
+      <w:proofErr w:type="spellStart"/>
       <w:r>
         <w:t>NJoints</w:t>
       </w:r>
+      <w:proofErr w:type="spellEnd"/>
       <w:r>
         <w:t xml:space="preserve"> – </w:t>
       </w:r>
@@ -2253,6 +2588,7 @@
       </w:r>
     </w:p>
     <w:p>
+      <w:proofErr w:type="spellStart"/>
       <w:r>
         <w:t>JointID</w:t>
       </w:r>
@@ -2274,17 +2610,34 @@
       <w:r>
         <w:t>JointZss</w:t>
       </w:r>
+      <w:proofErr w:type="spellEnd"/>
       <w:r>
         <w:t xml:space="preserve"> – </w:t>
       </w:r>
       <w:r>
-        <w:t>Table with NJoints rows to i</w:t>
+        <w:t xml:space="preserve">Table with </w:t>
+      </w:r>
+      <w:proofErr w:type="spellStart"/>
+      <w:r>
+        <w:t>NJoints</w:t>
+      </w:r>
+      <w:proofErr w:type="spellEnd"/>
+      <w:r>
+        <w:t xml:space="preserve"> rows to i</w:t>
       </w:r>
       <w:r>
         <w:t xml:space="preserve">nput </w:t>
       </w:r>
       <w:r>
-        <w:t>(X,Y,Z) c</w:t>
+        <w:t>(X</w:t>
+      </w:r>
+      <w:proofErr w:type="gramStart"/>
+      <w:r>
+        <w:t>,Y,Z</w:t>
+      </w:r>
+      <w:proofErr w:type="gramEnd"/>
+      <w:r>
+        <w:t>) c</w:t>
       </w:r>
       <w:r>
         <w:t>oordinates</w:t>
@@ -2345,15 +2698,21 @@
       </w:r>
     </w:p>
     <w:p>
+      <w:proofErr w:type="spellStart"/>
       <w:r>
         <w:lastRenderedPageBreak/>
-        <w:t xml:space="preserve">NReact – </w:t>
+        <w:t>NReact</w:t>
+      </w:r>
+      <w:proofErr w:type="spellEnd"/>
+      <w:r>
+        <w:t xml:space="preserve"> – </w:t>
       </w:r>
       <w:r>
         <w:t>Input number of joints that will constitute the constraints at the seabed.</w:t>
       </w:r>
     </w:p>
     <w:p>
+      <w:proofErr w:type="spellStart"/>
       <w:r>
         <w:t>R</w:t>
       </w:r>
@@ -2402,11 +2761,20 @@
       <w:r>
         <w:t>RctRDZss</w:t>
       </w:r>
+      <w:proofErr w:type="spellEnd"/>
       <w:r>
         <w:t xml:space="preserve"> – </w:t>
       </w:r>
       <w:r>
-        <w:t>Table with NReact rows to s</w:t>
+        <w:t xml:space="preserve">Table with </w:t>
+      </w:r>
+      <w:proofErr w:type="spellStart"/>
+      <w:r>
+        <w:t>NReact</w:t>
+      </w:r>
+      <w:proofErr w:type="spellEnd"/>
+      <w:r>
+        <w:t xml:space="preserve"> rows to s</w:t>
       </w:r>
       <w:r>
         <w:t xml:space="preserve">elect </w:t>
@@ -2470,8 +2838,13 @@
       </w:r>
     </w:p>
     <w:p>
-      <w:r>
-        <w:t xml:space="preserve">NInterf – </w:t>
+      <w:proofErr w:type="spellStart"/>
+      <w:r>
+        <w:t>NInterf</w:t>
+      </w:r>
+      <w:proofErr w:type="spellEnd"/>
+      <w:r>
+        <w:t xml:space="preserve"> – </w:t>
       </w:r>
       <w:r>
         <w:t>Input number of joints that will constitute the constraints at the top of the substructure</w:t>
@@ -2484,6 +2857,7 @@
       </w:r>
     </w:p>
     <w:p>
+      <w:proofErr w:type="spellStart"/>
       <w:r>
         <w:t>I</w:t>
       </w:r>
@@ -2532,11 +2906,20 @@
       <w:r>
         <w:t>ItfRDZss</w:t>
       </w:r>
+      <w:proofErr w:type="spellEnd"/>
       <w:r>
         <w:t xml:space="preserve"> – </w:t>
       </w:r>
       <w:r>
-        <w:t>Table with NInterf rows to s</w:t>
+        <w:t xml:space="preserve">Table with </w:t>
+      </w:r>
+      <w:proofErr w:type="spellStart"/>
+      <w:r>
+        <w:t>NInterf</w:t>
+      </w:r>
+      <w:proofErr w:type="spellEnd"/>
+      <w:r>
+        <w:t xml:space="preserve"> rows to s</w:t>
       </w:r>
       <w:r>
         <w:t xml:space="preserve">elect </w:t>
@@ -2597,8 +2980,13 @@
       </w:r>
     </w:p>
     <w:p>
-      <w:r>
-        <w:t xml:space="preserve">NMembers – </w:t>
+      <w:proofErr w:type="spellStart"/>
+      <w:r>
+        <w:t>NMembers</w:t>
+      </w:r>
+      <w:proofErr w:type="spellEnd"/>
+      <w:r>
+        <w:t xml:space="preserve"> – </w:t>
       </w:r>
       <w:r>
         <w:t>Input number of members in the substructure</w:t>
@@ -2645,7 +3033,15 @@
         <w:t xml:space="preserve"> – </w:t>
       </w:r>
       <w:r>
-        <w:t xml:space="preserve">Table with NMembers rows.  </w:t>
+        <w:t xml:space="preserve">Table with </w:t>
+      </w:r>
+      <w:proofErr w:type="spellStart"/>
+      <w:r>
+        <w:t>NMembers</w:t>
+      </w:r>
+      <w:proofErr w:type="spellEnd"/>
+      <w:r>
+        <w:t xml:space="preserve"> rows.  </w:t>
       </w:r>
       <w:r>
         <w:t>For each member</w:t>
@@ -2775,9 +3171,11 @@
       </w:r>
     </w:p>
     <w:p>
+      <w:proofErr w:type="spellStart"/>
       <w:r>
         <w:t>NPropSets</w:t>
       </w:r>
+      <w:proofErr w:type="spellEnd"/>
       <w:r>
         <w:t xml:space="preserve"> – </w:t>
       </w:r>
@@ -2814,9 +3212,11 @@
       <w:r>
         <w:t xml:space="preserve">Use two sets to simulate a tapered member, but be sure to increase </w:t>
       </w:r>
+      <w:proofErr w:type="spellStart"/>
       <w:r>
         <w:t>NDiv</w:t>
       </w:r>
+      <w:proofErr w:type="spellEnd"/>
       <w:r>
         <w:t>&gt;1, as this release will approximate the tapered member as a number of stepped elements</w:t>
       </w:r>
@@ -2825,6 +3225,7 @@
       </w:r>
     </w:p>
     <w:p>
+      <w:proofErr w:type="spellStart"/>
       <w:r>
         <w:t>PropSetID-</w:t>
       </w:r>
@@ -2850,10 +3251,22 @@
         <w:t>XsecD</w:t>
       </w:r>
       <w:r>
-        <w:t xml:space="preserve">-XsecT – </w:t>
-      </w:r>
-      <w:r>
-        <w:t>Table with NPropSets rows to s</w:t>
+        <w:t>-XsecT</w:t>
+      </w:r>
+      <w:proofErr w:type="spellEnd"/>
+      <w:r>
+        <w:t xml:space="preserve"> – </w:t>
+      </w:r>
+      <w:r>
+        <w:t xml:space="preserve">Table with </w:t>
+      </w:r>
+      <w:proofErr w:type="spellStart"/>
+      <w:r>
+        <w:t>NPropSets</w:t>
+      </w:r>
+      <w:proofErr w:type="spellEnd"/>
+      <w:r>
+        <w:t xml:space="preserve"> rows to s</w:t>
       </w:r>
       <w:r>
         <w:t xml:space="preserve">et property ID number and </w:t>
@@ -2862,7 +3275,15 @@
         <w:t xml:space="preserve">elastic </w:t>
       </w:r>
       <w:r>
-        <w:t xml:space="preserve">moduli (E,G), material density, cross-section </w:t>
+        <w:t>moduli (E</w:t>
+      </w:r>
+      <w:proofErr w:type="gramStart"/>
+      <w:r>
+        <w:t>,G</w:t>
+      </w:r>
+      <w:proofErr w:type="gramEnd"/>
+      <w:r>
+        <w:t xml:space="preserve">), material density, cross-section </w:t>
       </w:r>
       <w:r>
         <w:t>outer diam</w:t>
@@ -2890,9 +3311,11 @@
       </w:r>
     </w:p>
     <w:p>
+      <w:proofErr w:type="spellStart"/>
       <w:r>
         <w:t>NXPropSets</w:t>
       </w:r>
+      <w:proofErr w:type="spellEnd"/>
       <w:r>
         <w:t xml:space="preserve"> – </w:t>
       </w:r>
@@ -3004,6 +3427,7 @@
       </w:r>
     </w:p>
     <w:p>
+      <w:proofErr w:type="gramStart"/>
       <w:r>
         <w:t>COSMID</w:t>
       </w:r>
@@ -3070,10 +3494,16 @@
       <w:r>
         <w:t>.</w:t>
       </w:r>
-    </w:p>
-    <w:p>
-      <w:r>
-        <w:t xml:space="preserve">NCmass – Set </w:t>
+      <w:proofErr w:type="gramEnd"/>
+    </w:p>
+    <w:p>
+      <w:proofErr w:type="spellStart"/>
+      <w:r>
+        <w:t>NCmass</w:t>
+      </w:r>
+      <w:proofErr w:type="spellEnd"/>
+      <w:r>
+        <w:t xml:space="preserve"> – Set </w:t>
       </w:r>
       <w:r>
         <w:t xml:space="preserve">the </w:t>
@@ -3089,6 +3519,7 @@
       </w:r>
     </w:p>
     <w:p>
+      <w:proofErr w:type="spellStart"/>
       <w:r>
         <w:lastRenderedPageBreak/>
         <w:t>CM</w:t>
@@ -3096,12 +3527,15 @@
       <w:r>
         <w:t>JointID</w:t>
       </w:r>
+      <w:proofErr w:type="spellEnd"/>
       <w:r>
         <w:t>-</w:t>
       </w:r>
+      <w:proofErr w:type="spellStart"/>
       <w:r>
         <w:t>JMass</w:t>
       </w:r>
+      <w:proofErr w:type="spellEnd"/>
       <w:r>
         <w:t>-</w:t>
       </w:r>
@@ -3124,7 +3558,15 @@
         <w:t xml:space="preserve"> – </w:t>
       </w:r>
       <w:r>
-        <w:t>Table with NCmass rows to s</w:t>
+        <w:t xml:space="preserve">Table with </w:t>
+      </w:r>
+      <w:proofErr w:type="spellStart"/>
+      <w:r>
+        <w:t>NCmass</w:t>
+      </w:r>
+      <w:proofErr w:type="spellEnd"/>
+      <w:r>
+        <w:t xml:space="preserve"> rows to s</w:t>
       </w:r>
       <w:r>
         <w:t>et joint ID</w:t>
@@ -3140,8 +3582,13 @@
       </w:r>
     </w:p>
     <w:p>
-      <w:r>
-        <w:t>SSSum – Set to true if a summary</w:t>
+      <w:proofErr w:type="spellStart"/>
+      <w:r>
+        <w:t>SSSum</w:t>
+      </w:r>
+      <w:proofErr w:type="spellEnd"/>
+      <w:r>
+        <w:t xml:space="preserve"> – Set to true if a summary</w:t>
       </w:r>
       <w:r>
         <w:t xml:space="preserve"> file</w:t>
@@ -3174,7 +3621,15 @@
         <w:t>mass</w:t>
       </w:r>
       <w:r>
-        <w:t xml:space="preserve"> mass matrix of the substructure</w:t>
+        <w:t xml:space="preserve"> </w:t>
+      </w:r>
+      <w:proofErr w:type="spellStart"/>
+      <w:r>
+        <w:t>mass</w:t>
+      </w:r>
+      <w:proofErr w:type="spellEnd"/>
+      <w:r>
+        <w:t xml:space="preserve"> matrix of the substructure</w:t>
       </w:r>
       <w:r>
         <w:t xml:space="preserve">.  </w:t>
@@ -3182,12 +3637,14 @@
       <w:r>
         <w:t>File extension will be “.</w:t>
       </w:r>
+      <w:proofErr w:type="spellStart"/>
       <w:r>
         <w:t>SD.</w:t>
       </w:r>
       <w:r>
         <w:t>sum</w:t>
       </w:r>
+      <w:proofErr w:type="spellEnd"/>
       <w:r>
         <w:t>”</w:t>
       </w:r>
@@ -3196,8 +3653,21 @@
       </w:r>
     </w:p>
     <w:p>
-      <w:r>
-        <w:t xml:space="preserve">OutCOSM – Set to true if cosine matrices of all the members in the undeflected configuration are to be </w:t>
+      <w:proofErr w:type="spellStart"/>
+      <w:r>
+        <w:t>OutCOSM</w:t>
+      </w:r>
+      <w:proofErr w:type="spellEnd"/>
+      <w:r>
+        <w:t xml:space="preserve"> – Set to true if cosine matrices of all the members in the </w:t>
+      </w:r>
+      <w:proofErr w:type="spellStart"/>
+      <w:r>
+        <w:t>undeflected</w:t>
+      </w:r>
+      <w:proofErr w:type="spellEnd"/>
+      <w:r>
+        <w:t xml:space="preserve"> configuration are to be </w:t>
       </w:r>
       <w:r>
         <w:t xml:space="preserve">included </w:t>
@@ -3207,9 +3677,11 @@
       </w:r>
     </w:p>
     <w:p>
+      <w:proofErr w:type="spellStart"/>
       <w:r>
         <w:t>OutAll</w:t>
       </w:r>
+      <w:proofErr w:type="spellEnd"/>
       <w:r>
         <w:t xml:space="preserve"> –</w:t>
       </w:r>
@@ -3229,16 +3701,30 @@
         <w:t xml:space="preserve">will be output in the </w:t>
       </w:r>
       <w:r>
-        <w:t>output file (OutJckF=SubDyn-generated output file, or FAST generated output file).</w:t>
-      </w:r>
-    </w:p>
-    <w:p>
-      <w:r>
-        <w:t xml:space="preserve">OutSwtch – Select an option for where to write output data: </w:t>
+        <w:t>output file (</w:t>
+      </w:r>
+      <w:proofErr w:type="spellStart"/>
+      <w:r>
+        <w:t>OutJckF</w:t>
+      </w:r>
+      <w:proofErr w:type="spellEnd"/>
+      <w:r>
+        <w:t>=SubDyn-generated output file, or FAST generated output file).</w:t>
+      </w:r>
+    </w:p>
+    <w:p>
+      <w:proofErr w:type="spellStart"/>
+      <w:r>
+        <w:t>OutSwtch</w:t>
+      </w:r>
+      <w:proofErr w:type="spellEnd"/>
+      <w:r>
+        <w:t xml:space="preserve"> – Select an option for where to write output data: </w:t>
       </w:r>
       <w:r>
         <w:t>1=</w:t>
       </w:r>
+      <w:proofErr w:type="spellStart"/>
       <w:r>
         <w:t>Root_Name</w:t>
       </w:r>
@@ -3251,6 +3737,7 @@
       <w:r>
         <w:t>out</w:t>
       </w:r>
+      <w:proofErr w:type="spellEnd"/>
       <w:r>
         <w:t xml:space="preserve"> (standalone SubDyn output)</w:t>
       </w:r>
@@ -3277,8 +3764,13 @@
       </w:r>
     </w:p>
     <w:p>
-      <w:r>
-        <w:t xml:space="preserve">TabDelim – Set to True if tab-delimited </w:t>
+      <w:proofErr w:type="spellStart"/>
+      <w:r>
+        <w:t>TabDelim</w:t>
+      </w:r>
+      <w:proofErr w:type="spellEnd"/>
+      <w:r>
+        <w:t xml:space="preserve"> – Set to True if tab-delimited </w:t>
       </w:r>
       <w:r>
         <w:t>output</w:t>
@@ -3288,8 +3780,13 @@
       </w:r>
     </w:p>
     <w:p>
-      <w:r>
-        <w:t>OutDec – Input rate of decimation for output (10 = every 10</w:t>
+      <w:proofErr w:type="spellStart"/>
+      <w:r>
+        <w:t>OutDec</w:t>
+      </w:r>
+      <w:proofErr w:type="spellEnd"/>
+      <w:r>
+        <w:t xml:space="preserve"> – Input rate of decimation for output (10 = every 10</w:t>
       </w:r>
       <w:r>
         <w:rPr>
@@ -3300,19 +3797,34 @@
       <w:r>
         <w:t xml:space="preserve"> time step is written to the </w:t>
       </w:r>
-      <w:r>
-        <w:t xml:space="preserve">OutJckF </w:t>
+      <w:proofErr w:type="spellStart"/>
+      <w:r>
+        <w:t>OutJckF</w:t>
+      </w:r>
+      <w:proofErr w:type="spellEnd"/>
+      <w:r>
+        <w:t xml:space="preserve"> </w:t>
       </w:r>
       <w:r>
         <w:t>file).</w:t>
       </w:r>
     </w:p>
     <w:p>
-      <w:r>
-        <w:t xml:space="preserve">OutFmt – </w:t>
-      </w:r>
-      <w:r>
-        <w:t>Fortran f</w:t>
+      <w:proofErr w:type="spellStart"/>
+      <w:r>
+        <w:t>OutFmt</w:t>
+      </w:r>
+      <w:proofErr w:type="spellEnd"/>
+      <w:r>
+        <w:t xml:space="preserve"> – </w:t>
+      </w:r>
+      <w:proofErr w:type="gramStart"/>
+      <w:r>
+        <w:t>Fortran</w:t>
+      </w:r>
+      <w:proofErr w:type="gramEnd"/>
+      <w:r>
+        <w:t xml:space="preserve"> f</w:t>
       </w:r>
       <w:r>
         <w:t>ormat for the numerical output in the</w:t>
@@ -3320,33 +3832,58 @@
       <w:r>
         <w:t xml:space="preserve"> </w:t>
       </w:r>
-      <w:r>
-        <w:t xml:space="preserve">OutJckF </w:t>
+      <w:proofErr w:type="spellStart"/>
+      <w:r>
+        <w:t>OutJckF</w:t>
+      </w:r>
+      <w:proofErr w:type="spellEnd"/>
+      <w:r>
+        <w:t xml:space="preserve"> </w:t>
       </w:r>
       <w:r>
         <w:t>file.</w:t>
       </w:r>
     </w:p>
     <w:p>
-      <w:r>
-        <w:t xml:space="preserve">OuStFmt – </w:t>
-      </w:r>
-      <w:r>
-        <w:t>Fortran f</w:t>
+      <w:proofErr w:type="spellStart"/>
+      <w:r>
+        <w:t>OuStFmt</w:t>
+      </w:r>
+      <w:proofErr w:type="spellEnd"/>
+      <w:r>
+        <w:t xml:space="preserve"> – </w:t>
+      </w:r>
+      <w:proofErr w:type="gramStart"/>
+      <w:r>
+        <w:t>Fortran</w:t>
+      </w:r>
+      <w:proofErr w:type="gramEnd"/>
+      <w:r>
+        <w:t xml:space="preserve"> f</w:t>
       </w:r>
       <w:r>
         <w:t xml:space="preserve">ormat for the header strings in the </w:t>
       </w:r>
-      <w:r>
-        <w:t xml:space="preserve">OutJckF </w:t>
+      <w:proofErr w:type="spellStart"/>
+      <w:r>
+        <w:t>OutJckF</w:t>
+      </w:r>
+      <w:proofErr w:type="spellEnd"/>
+      <w:r>
+        <w:t xml:space="preserve"> </w:t>
       </w:r>
       <w:r>
         <w:t>file.</w:t>
       </w:r>
     </w:p>
     <w:p>
-      <w:r>
-        <w:t>NMOutputs – Input number of members for whi</w:t>
+      <w:proofErr w:type="spellStart"/>
+      <w:r>
+        <w:t>NMOutputs</w:t>
+      </w:r>
+      <w:proofErr w:type="spellEnd"/>
+      <w:r>
+        <w:t xml:space="preserve"> – Input number of members for whi</w:t>
       </w:r>
       <w:r>
         <w:t>ch specific output is requested per the following lines</w:t>
@@ -3359,6 +3896,7 @@
       </w:r>
     </w:p>
     <w:p>
+      <w:proofErr w:type="spellStart"/>
       <w:r>
         <w:t>MemberID</w:t>
       </w:r>
@@ -3374,11 +3912,20 @@
       <w:r>
         <w:t>NodeCnt</w:t>
       </w:r>
+      <w:proofErr w:type="spellEnd"/>
       <w:r>
         <w:t xml:space="preserve"> – </w:t>
       </w:r>
       <w:r>
-        <w:t>Table with NMOutputs rows to set where output is available for</w:t>
+        <w:t xml:space="preserve">Table with </w:t>
+      </w:r>
+      <w:proofErr w:type="spellStart"/>
+      <w:r>
+        <w:t>NMOutputs</w:t>
+      </w:r>
+      <w:proofErr w:type="spellEnd"/>
+      <w:r>
+        <w:t xml:space="preserve"> rows to set where output is available for</w:t>
       </w:r>
       <w:r>
         <w:t xml:space="preserve"> each member</w:t>
@@ -3407,9 +3954,11 @@
       <w:r>
         <w:t xml:space="preserve"> </w:t>
       </w:r>
+      <w:proofErr w:type="spellStart"/>
       <w:r>
         <w:t>NDiv</w:t>
       </w:r>
+      <w:proofErr w:type="spellEnd"/>
       <w:r>
         <w:t>=4</w:t>
       </w:r>
@@ -3422,8 +3971,21 @@
       <w:r>
         <w:t xml:space="preserve">so, </w:t>
       </w:r>
-      <w:r>
-        <w:t>NOutCnt=3, NodeCnt=2 4 5</w:t>
+      <w:proofErr w:type="spellStart"/>
+      <w:r>
+        <w:t>NOutCnt</w:t>
+      </w:r>
+      <w:proofErr w:type="spellEnd"/>
+      <w:r>
+        <w:t xml:space="preserve">=3, </w:t>
+      </w:r>
+      <w:proofErr w:type="spellStart"/>
+      <w:r>
+        <w:t>NodeCnt</w:t>
+      </w:r>
+      <w:proofErr w:type="spellEnd"/>
+      <w:r>
+        <w:t>=2 4 5</w:t>
       </w:r>
       <w:r>
         <w:t xml:space="preserve"> means that the </w:t>
@@ -3505,8 +4067,13 @@
       </w:r>
     </w:p>
     <w:p>
-      <w:r>
-        <w:t>SSOutList – Select desired output variables</w:t>
+      <w:proofErr w:type="spellStart"/>
+      <w:r>
+        <w:t>SSOutList</w:t>
+      </w:r>
+      <w:proofErr w:type="spellEnd"/>
+      <w:r>
+        <w:t xml:space="preserve"> – Select desired output variables</w:t>
       </w:r>
       <w:r>
         <w:t>,</w:t>
@@ -3515,7 +4082,15 @@
         <w:t xml:space="preserve"> </w:t>
       </w:r>
       <w:r>
-        <w:t>with strings such as M2N3FKze, which requests the elastic force (FK) along the local z-axis of member 2 (M2) at the third node (N3) in the list of NodeCnt (node ID=5 in the above example)</w:t>
+        <w:t xml:space="preserve">with strings such as M2N3FKze, which requests the elastic force (FK) along the local z-axis of member 2 (M2) at the third node (N3) in the list of </w:t>
+      </w:r>
+      <w:proofErr w:type="spellStart"/>
+      <w:r>
+        <w:t>NodeCnt</w:t>
+      </w:r>
+      <w:proofErr w:type="spellEnd"/>
+      <w:r>
+        <w:t xml:space="preserve"> (node ID=5 in the above example)</w:t>
       </w:r>
       <w:r>
         <w:t xml:space="preserve">.  </w:t>
@@ -3548,7 +4123,15 @@
         <w:t xml:space="preserve">; </w:t>
       </w:r>
       <w:r>
-        <w:t>others are global, e.g., ReactZss, which would return the overall reaction at the seabed at the structure centerline</w:t>
+        <w:t xml:space="preserve">others are global, e.g., </w:t>
+      </w:r>
+      <w:proofErr w:type="spellStart"/>
+      <w:r>
+        <w:t>ReactZss</w:t>
+      </w:r>
+      <w:proofErr w:type="spellEnd"/>
+      <w:r>
+        <w:t>, which would return the overall reaction at the seabed at the structure centerline</w:t>
       </w:r>
       <w:r>
         <w:t xml:space="preserve">.  </w:t>
@@ -3639,9 +4222,11 @@
       <w:r>
         <w:t xml:space="preserve"> (</w:t>
       </w:r>
+      <w:proofErr w:type="spellStart"/>
       <w:r>
         <w:t>NDiv</w:t>
       </w:r>
+      <w:proofErr w:type="spellEnd"/>
       <w:r>
         <w:t>)</w:t>
       </w:r>
@@ -3652,10 +4237,26 @@
         <w:t xml:space="preserve">.  </w:t>
       </w:r>
       <w:r>
-        <w:t>In order to keep the mesh as uniform as possible when using NDiv, the initial member definition should also have rendered a uniform mesh.</w:t>
-      </w:r>
-      <w:r>
-        <w:t xml:space="preserve"> For tapered members, it is recommended to set NDiv&gt;1.</w:t>
+        <w:t xml:space="preserve">In order to keep the mesh as uniform as possible when using </w:t>
+      </w:r>
+      <w:proofErr w:type="spellStart"/>
+      <w:r>
+        <w:t>NDiv</w:t>
+      </w:r>
+      <w:proofErr w:type="spellEnd"/>
+      <w:r>
+        <w:t>, the initial member definition should also have rendered a uniform mesh.</w:t>
+      </w:r>
+      <w:r>
+        <w:t xml:space="preserve"> For tapered members, it is recommended to set </w:t>
+      </w:r>
+      <w:proofErr w:type="spellStart"/>
+      <w:r>
+        <w:t>NDiv</w:t>
+      </w:r>
+      <w:proofErr w:type="spellEnd"/>
+      <w:r>
+        <w:t>&gt;1.</w:t>
       </w:r>
     </w:p>
     <w:p>
@@ -3698,7 +4299,15 @@
         <w:t xml:space="preserve">, but consistency between the joints and members in HydroDyn and SubDyn is advised.  </w:t>
       </w:r>
       <w:r>
-        <w:t>In ElastoDyn, the 6 DOFs of the platform must be enabled in order to couple loads</w:t>
+        <w:t xml:space="preserve">In </w:t>
+      </w:r>
+      <w:proofErr w:type="spellStart"/>
+      <w:r>
+        <w:t>ElastoDyn</w:t>
+      </w:r>
+      <w:proofErr w:type="spellEnd"/>
+      <w:r>
+        <w:t>, the 6 DOFs of the platform must be enabled in order to couple loads</w:t>
       </w:r>
       <w:r>
         <w:t xml:space="preserve"> and displacements</w:t>
@@ -3710,8 +4319,13 @@
         <w:t xml:space="preserve">  The platform reference point coordinates</w:t>
       </w:r>
       <w:r>
-        <w:t xml:space="preserve"> in ElastoDyn</w:t>
-      </w:r>
+        <w:t xml:space="preserve"> in </w:t>
+      </w:r>
+      <w:proofErr w:type="spellStart"/>
+      <w:r>
+        <w:t>ElastoDyn</w:t>
+      </w:r>
+      <w:proofErr w:type="spellEnd"/>
       <w:r>
         <w:t xml:space="preserve"> should also be set equal to the TP reference point</w:t>
       </w:r>
@@ -3725,7 +4339,15 @@
         <w:t xml:space="preserve"> </w:t>
       </w:r>
       <w:r>
-        <w:t xml:space="preserve">be assumed.  ElastoDyn also needs tower mode shapes </w:t>
+        <w:t xml:space="preserve">be assumed.  </w:t>
+      </w:r>
+      <w:proofErr w:type="spellStart"/>
+      <w:r>
+        <w:t>ElastoDyn</w:t>
+      </w:r>
+      <w:proofErr w:type="spellEnd"/>
+      <w:r>
+        <w:t xml:space="preserve"> also needs tower mode shapes </w:t>
       </w:r>
       <w:r>
         <w:t xml:space="preserve">specified </w:t>
@@ -3769,7 +4391,7 @@
           <v:shape id="_x0000_i1025" type="#_x0000_t75" style="width:21.7pt;height:18.6pt" o:ole="">
             <v:imagedata r:id="rId8" o:title=""/>
           </v:shape>
-          <o:OLEObject Type="Embed" ProgID="Equation.DSMT4" ShapeID="_x0000_i1025" DrawAspect="Content" ObjectID="_1465722480" r:id="rId9"/>
+          <o:OLEObject Type="Embed" ProgID="Equation.DSMT4" ShapeID="_x0000_i1025" DrawAspect="Content" ObjectID="_1465798183" r:id="rId9"/>
         </w:object>
       </w:r>
       <w:r>
@@ -3783,20 +4405,65 @@
           <v:shape id="_x0000_i1026" type="#_x0000_t75" style="width:24.2pt;height:18.6pt" o:ole="">
             <v:imagedata r:id="rId10" o:title=""/>
           </v:shape>
-          <o:OLEObject Type="Embed" ProgID="Equation.DSMT4" ShapeID="_x0000_i1026" DrawAspect="Content" ObjectID="_1465722481" r:id="rId11"/>
+          <o:OLEObject Type="Embed" ProgID="Equation.DSMT4" ShapeID="_x0000_i1026" DrawAspect="Content" ObjectID="_1465798184" r:id="rId11"/>
         </w:object>
       </w:r>
       <w:r>
         <w:t xml:space="preserve"> matrices found in the SubDyn summary file) for the boundary conditions at the base of the tower. </w:t>
       </w:r>
       <w:r>
-        <w:t xml:space="preserve"> For instance, using NREL’s BModes software, the SubDyn-obtained matrices can be used in place of the hydrodynamic stiffness (hydro_K) and mass matrices (hydro_M); by setting the hub_conn boundary condition to 2 (free-free), BModes will calculate the mode shapes of the tower when tower cross-sectional properties are supplied.  In order to obtain </w:t>
-      </w:r>
+        <w:t xml:space="preserve"> For instance, using NREL’s </w:t>
+      </w:r>
+      <w:proofErr w:type="spellStart"/>
+      <w:r>
+        <w:t>BModes</w:t>
+      </w:r>
+      <w:proofErr w:type="spellEnd"/>
+      <w:r>
+        <w:t xml:space="preserve"> software, the SubDyn-obtained matrices can be used in place of the hydrodynamic stiffness (</w:t>
+      </w:r>
+      <w:proofErr w:type="spellStart"/>
+      <w:r>
+        <w:t>hydro_K</w:t>
+      </w:r>
+      <w:proofErr w:type="spellEnd"/>
+      <w:r>
+        <w:t>) and mass matrices (</w:t>
+      </w:r>
+      <w:proofErr w:type="spellStart"/>
+      <w:r>
+        <w:t>hydro_M</w:t>
+      </w:r>
+      <w:proofErr w:type="spellEnd"/>
+      <w:r>
+        <w:t xml:space="preserve">); by setting the </w:t>
+      </w:r>
+      <w:proofErr w:type="spellStart"/>
+      <w:r>
+        <w:t>hub_conn</w:t>
+      </w:r>
+      <w:proofErr w:type="spellEnd"/>
+      <w:r>
+        <w:t xml:space="preserve"> boundary condition to 2 (free-free), </w:t>
+      </w:r>
+      <w:proofErr w:type="spellStart"/>
+      <w:r>
+        <w:t>BModes</w:t>
+      </w:r>
+      <w:proofErr w:type="spellEnd"/>
+      <w:r>
+        <w:t xml:space="preserve"> will calculate the mode shapes of the tower when tower cross-sectional properties are supplied.  In order to obtain </w:t>
+      </w:r>
+      <w:proofErr w:type="spellStart"/>
       <w:r>
         <w:t>eigen</w:t>
       </w:r>
       <w:r>
-        <w:t xml:space="preserve">modes that are compatible with the FAST modal treatment of the tower (i.e., no </w:t>
+        <w:t>modes</w:t>
+      </w:r>
+      <w:proofErr w:type="spellEnd"/>
+      <w:r>
+        <w:t xml:space="preserve"> that are compatible with the FAST modal treatment of the tower (i.e., no </w:t>
       </w:r>
       <w:r>
         <w:t xml:space="preserve">axial or </w:t>
@@ -3811,7 +4478,15 @@
         <w:t xml:space="preserve"> and no </w:t>
       </w:r>
       <w:r>
-        <w:t>distributed rotational-inertia contribution to the eigenmodes)</w:t>
+        <w:t xml:space="preserve">distributed rotational-inertia contribution to the </w:t>
+      </w:r>
+      <w:proofErr w:type="spellStart"/>
+      <w:r>
+        <w:t>eigenmodes</w:t>
+      </w:r>
+      <w:proofErr w:type="spellEnd"/>
+      <w:r>
+        <w:t>)</w:t>
       </w:r>
       <w:r>
         <w:t xml:space="preserve"> the</w:t>
@@ -3823,12 +4498,7 @@
         <w:t>https://wind.nrel.gov/forum/wind/viewtopic.php?f=4&amp;t=742</w:t>
       </w:r>
       <w:r>
-        <w:t>)</w:t>
-      </w:r>
-      <w:bookmarkStart w:id="0" w:name="_GoBack"/>
-      <w:bookmarkEnd w:id="0"/>
-      <w:r>
-        <w:t xml:space="preserve">.  </w:t>
+        <w:t xml:space="preserve">).  </w:t>
       </w:r>
       <w:r>
         <w:t xml:space="preserve"> </w:t>
@@ -3899,7 +4569,15 @@
         <w:t>needs to identify the number of C-B modes to retain (retaining all modes results in a model effectively equivalent to the full FEM formulation</w:t>
       </w:r>
       <w:r>
-        <w:t xml:space="preserve"> and retaining no modes results in the Guyan reduction</w:t>
+        <w:t xml:space="preserve"> and retaining no modes results in the </w:t>
+      </w:r>
+      <w:proofErr w:type="spellStart"/>
+      <w:r>
+        <w:t>Guyan</w:t>
+      </w:r>
+      <w:proofErr w:type="spellEnd"/>
+      <w:r>
+        <w:t xml:space="preserve"> reduction</w:t>
       </w:r>
       <w:r>
         <w:t>)</w:t>
@@ -4035,7 +4713,31 @@
         <w:t xml:space="preserve">—the </w:t>
       </w:r>
       <w:r>
-        <w:t>fourth-order Runge-Kutta (RK4), fourth-order Adams-Bashforth (AB4), fourth-order Adams-Bashforth-Moulton (ABM4)</w:t>
+        <w:t xml:space="preserve">fourth-order </w:t>
+      </w:r>
+      <w:proofErr w:type="spellStart"/>
+      <w:r>
+        <w:t>Runge-Kutta</w:t>
+      </w:r>
+      <w:proofErr w:type="spellEnd"/>
+      <w:r>
+        <w:t xml:space="preserve"> (RK4), fourth-order Adams-</w:t>
+      </w:r>
+      <w:proofErr w:type="spellStart"/>
+      <w:r>
+        <w:t>Bashforth</w:t>
+      </w:r>
+      <w:proofErr w:type="spellEnd"/>
+      <w:r>
+        <w:t xml:space="preserve"> (AB4), fourth-order Adams-</w:t>
+      </w:r>
+      <w:proofErr w:type="spellStart"/>
+      <w:r>
+        <w:t>Bashforth</w:t>
+      </w:r>
+      <w:proofErr w:type="spellEnd"/>
+      <w:r>
+        <w:t>-Moulton (ABM4)</w:t>
       </w:r>
       <w:r>
         <w:t xml:space="preserve"> methods</w:t>
@@ -4135,7 +4837,7 @@
           <v:shape id="_x0000_i1027" type="#_x0000_t75" style="width:21.7pt;height:18.6pt" o:ole="">
             <v:imagedata r:id="rId12" o:title=""/>
           </v:shape>
-          <o:OLEObject Type="Embed" ProgID="Equation.DSMT4" ShapeID="_x0000_i1027" DrawAspect="Content" ObjectID="_1465722482" r:id="rId13"/>
+          <o:OLEObject Type="Embed" ProgID="Equation.DSMT4" ShapeID="_x0000_i1027" DrawAspect="Content" ObjectID="_1465798185" r:id="rId13"/>
         </w:object>
       </w:r>
       <w:r>
@@ -4205,8 +4907,13 @@
         <w:t xml:space="preserve">often </w:t>
       </w:r>
       <w:r>
-        <w:t>the platform-heave mode of ElastoDyn</w:t>
-      </w:r>
+        <w:t xml:space="preserve">the platform-heave mode of </w:t>
+      </w:r>
+      <w:proofErr w:type="spellStart"/>
+      <w:r>
+        <w:t>ElastoDyn</w:t>
+      </w:r>
+      <w:proofErr w:type="spellEnd"/>
       <w:r>
         <w:t xml:space="preserve">, with a frequency given by Eq. (2), where </w:t>
       </w:r>
@@ -4218,7 +4925,7 @@
           <v:shape id="_x0000_i1028" type="#_x0000_t75" style="width:28.55pt;height:20.5pt" o:ole="">
             <v:imagedata r:id="rId14" o:title=""/>
           </v:shape>
-          <o:OLEObject Type="Embed" ProgID="Equation.DSMT4" ShapeID="_x0000_i1028" DrawAspect="Content" ObjectID="_1465722483" r:id="rId15"/>
+          <o:OLEObject Type="Embed" ProgID="Equation.DSMT4" ShapeID="_x0000_i1028" DrawAspect="Content" ObjectID="_1465798186" r:id="rId15"/>
         </w:object>
       </w:r>
       <w:r>
@@ -4232,7 +4939,7 @@
           <v:shape id="_x0000_i1029" type="#_x0000_t75" style="width:21.7pt;height:18.6pt" o:ole="">
             <v:imagedata r:id="rId8" o:title=""/>
           </v:shape>
-          <o:OLEObject Type="Embed" ProgID="Equation.DSMT4" ShapeID="_x0000_i1029" DrawAspect="Content" ObjectID="_1465722484" r:id="rId16"/>
+          <o:OLEObject Type="Embed" ProgID="Equation.DSMT4" ShapeID="_x0000_i1029" DrawAspect="Content" ObjectID="_1465798187" r:id="rId16"/>
         </w:object>
       </w:r>
       <w:r>
@@ -4246,7 +4953,7 @@
           <v:shape id="_x0000_i1030" type="#_x0000_t75" style="width:29.8pt;height:20.5pt" o:ole="">
             <v:imagedata r:id="rId17" o:title=""/>
           </v:shape>
-          <o:OLEObject Type="Embed" ProgID="Equation.DSMT4" ShapeID="_x0000_i1030" DrawAspect="Content" ObjectID="_1465722485" r:id="rId18"/>
+          <o:OLEObject Type="Embed" ProgID="Equation.DSMT4" ShapeID="_x0000_i1030" DrawAspect="Content" ObjectID="_1465798188" r:id="rId18"/>
         </w:object>
       </w:r>
       <w:r>
@@ -4260,7 +4967,7 @@
           <v:shape id="_x0000_i1031" type="#_x0000_t75" style="width:24.2pt;height:18.6pt" o:ole="">
             <v:imagedata r:id="rId10" o:title=""/>
           </v:shape>
-          <o:OLEObject Type="Embed" ProgID="Equation.DSMT4" ShapeID="_x0000_i1031" DrawAspect="Content" ObjectID="_1465722486" r:id="rId19"/>
+          <o:OLEObject Type="Embed" ProgID="Equation.DSMT4" ShapeID="_x0000_i1031" DrawAspect="Content" ObjectID="_1465798189" r:id="rId19"/>
         </w:object>
       </w:r>
       <w:r>
@@ -4274,7 +4981,7 @@
           <v:shape id="_x0000_i1032" type="#_x0000_t75" style="width:31.65pt;height:16.15pt" o:ole="">
             <v:imagedata r:id="rId20" o:title=""/>
           </v:shape>
-          <o:OLEObject Type="Embed" ProgID="Equation.DSMT4" ShapeID="_x0000_i1032" DrawAspect="Content" ObjectID="_1465722487" r:id="rId21"/>
+          <o:OLEObject Type="Embed" ProgID="Equation.DSMT4" ShapeID="_x0000_i1032" DrawAspect="Content" ObjectID="_1465798190" r:id="rId21"/>
         </w:object>
       </w:r>
       <w:r>
@@ -4284,7 +4991,15 @@
         <w:t>rotor, nacelle</w:t>
       </w:r>
       <w:r>
-        <w:t>, tower, and TP (found in the ElastoDyn summary file)</w:t>
+        <w:t xml:space="preserve">, tower, and TP (found in the </w:t>
+      </w:r>
+      <w:proofErr w:type="spellStart"/>
+      <w:r>
+        <w:t>ElastoDyn</w:t>
+      </w:r>
+      <w:proofErr w:type="spellEnd"/>
+      <w:r>
+        <w:t xml:space="preserve"> summary file)</w:t>
       </w:r>
       <w:r>
         <w:t>.</w:t>
@@ -4302,7 +5017,7 @@
           <v:shape id="_x0000_i1033" type="#_x0000_t75" style="width:81.95pt;height:35.4pt" o:ole="">
             <v:imagedata r:id="rId22" o:title=""/>
           </v:shape>
-          <o:OLEObject Type="Embed" ProgID="Equation.DSMT4" ShapeID="_x0000_i1033" DrawAspect="Content" ObjectID="_1465722488" r:id="rId23"/>
+          <o:OLEObject Type="Embed" ProgID="Equation.DSMT4" ShapeID="_x0000_i1033" DrawAspect="Content" ObjectID="_1465798191" r:id="rId23"/>
         </w:object>
       </w:r>
       <w:r>
@@ -4336,7 +5051,7 @@
           <v:shape id="_x0000_i1034" type="#_x0000_t75" style="width:127.25pt;height:42.2pt" o:ole="">
             <v:imagedata r:id="rId24" o:title=""/>
           </v:shape>
-          <o:OLEObject Type="Embed" ProgID="Equation.DSMT4" ShapeID="_x0000_i1034" DrawAspect="Content" ObjectID="_1465722489" r:id="rId25"/>
+          <o:OLEObject Type="Embed" ProgID="Equation.DSMT4" ShapeID="_x0000_i1034" DrawAspect="Content" ObjectID="_1465798192" r:id="rId25"/>
         </w:object>
       </w:r>
       <w:r>
@@ -4380,8 +5095,13 @@
       <w:r>
         <w:t xml:space="preserve">six </w:t>
       </w:r>
-      <w:r>
-        <w:t xml:space="preserve">undamped </w:t>
+      <w:proofErr w:type="spellStart"/>
+      <w:r>
+        <w:t>undamped</w:t>
+      </w:r>
+      <w:proofErr w:type="spellEnd"/>
+      <w:r>
+        <w:t xml:space="preserve"> </w:t>
       </w:r>
       <w:r>
         <w:t>rigid-</w:t>
@@ -4408,20 +5128,46 @@
         <w:t xml:space="preserve">One way to overcome this problem is to </w:t>
       </w:r>
       <w:r>
-        <w:t>augment other dampings in the system with an additional linear damping for the platform-heave DOF</w:t>
+        <w:t xml:space="preserve">augment other </w:t>
+      </w:r>
+      <w:proofErr w:type="spellStart"/>
+      <w:r>
+        <w:t>dampings</w:t>
+      </w:r>
+      <w:proofErr w:type="spellEnd"/>
+      <w:r>
+        <w:t xml:space="preserve"> in the system with an additional linear damping for the platform-heave DOF</w:t>
       </w:r>
       <w:r>
         <w:t>.</w:t>
       </w:r>
       <w:r>
-        <w:t xml:space="preserve">  This can be achieved quite easily by calculating the damping from Eq. (3) and specifying this as the (3,3) element of HydroDyn’s additional linear damping matrix, </w:t>
-      </w:r>
+        <w:t xml:space="preserve">  This can be achieved quite easily by calculating the damping from Eq. (3) and specifying this as the (3</w:t>
+      </w:r>
+      <w:proofErr w:type="gramStart"/>
+      <w:r>
+        <w:t>,3</w:t>
+      </w:r>
+      <w:proofErr w:type="gramEnd"/>
+      <w:r>
+        <w:t xml:space="preserve">) element of </w:t>
+      </w:r>
+      <w:proofErr w:type="spellStart"/>
+      <w:r>
+        <w:t>HydroDyn’s</w:t>
+      </w:r>
+      <w:proofErr w:type="spellEnd"/>
+      <w:r>
+        <w:t xml:space="preserve"> additional linear damping matrix, </w:t>
+      </w:r>
+      <w:proofErr w:type="spellStart"/>
       <w:r>
         <w:rPr>
           <w:i/>
         </w:rPr>
         <w:t>AddBLin</w:t>
       </w:r>
+      <w:proofErr w:type="spellEnd"/>
       <w:r>
         <w:t>.</w:t>
       </w:r>
@@ -4439,7 +5185,7 @@
           <v:shape id="_x0000_i1035" type="#_x0000_t75" style="width:42.2pt;height:15.5pt" o:ole="">
             <v:imagedata r:id="rId26" o:title=""/>
           </v:shape>
-          <o:OLEObject Type="Embed" ProgID="Equation.DSMT4" ShapeID="_x0000_i1035" DrawAspect="Content" ObjectID="_1465722490" r:id="rId27"/>
+          <o:OLEObject Type="Embed" ProgID="Equation.DSMT4" ShapeID="_x0000_i1035" DrawAspect="Content" ObjectID="_1465798193" r:id="rId27"/>
         </w:object>
       </w:r>
       <w:r>
@@ -4458,7 +5204,7 @@
           <v:shape id="_x0000_i1036" type="#_x0000_t75" style="width:168.85pt;height:28.55pt" o:ole="">
             <v:imagedata r:id="rId28" o:title=""/>
           </v:shape>
-          <o:OLEObject Type="Embed" ProgID="Equation.DSMT4" ShapeID="_x0000_i1036" DrawAspect="Content" ObjectID="_1465722491" r:id="rId29"/>
+          <o:OLEObject Type="Embed" ProgID="Equation.DSMT4" ShapeID="_x0000_i1036" DrawAspect="Content" ObjectID="_1465798194" r:id="rId29"/>
         </w:object>
       </w:r>
       <w:r>
@@ -4484,7 +5230,7 @@
           <v:shape id="_x0000_i1037" type="#_x0000_t75" style="width:11.15pt;height:13.05pt" o:ole="">
             <v:imagedata r:id="rId30" o:title=""/>
           </v:shape>
-          <o:OLEObject Type="Embed" ProgID="Equation.DSMT4" ShapeID="_x0000_i1037" DrawAspect="Content" ObjectID="_1465722492" r:id="rId31"/>
+          <o:OLEObject Type="Embed" ProgID="Equation.DSMT4" ShapeID="_x0000_i1037" DrawAspect="Content" ObjectID="_1465798195" r:id="rId31"/>
         </w:object>
       </w:r>
       <w:r>
@@ -4498,11 +5244,35 @@
           <v:shape id="_x0000_i1038" type="#_x0000_t75" style="width:57.1pt;height:16.15pt" o:ole="">
             <v:imagedata r:id="rId32" o:title=""/>
           </v:shape>
-          <o:OLEObject Type="Embed" ProgID="Equation.DSMT4" ShapeID="_x0000_i1038" DrawAspect="Content" ObjectID="_1465722493" r:id="rId33"/>
+          <o:OLEObject Type="Embed" ProgID="Equation.DSMT4" ShapeID="_x0000_i1038" DrawAspect="Content" ObjectID="_1465798196" r:id="rId33"/>
         </w:object>
       </w:r>
       <w:r>
-        <w:t xml:space="preserve"> from Eq. (4) should be specified in the initial condiditions section of the ElastoDyn input file.</w:t>
+        <w:t xml:space="preserve"> </w:t>
+      </w:r>
+      <w:proofErr w:type="gramStart"/>
+      <w:r>
+        <w:t>from</w:t>
+      </w:r>
+      <w:proofErr w:type="gramEnd"/>
+      <w:r>
+        <w:t xml:space="preserve"> Eq. (4) should be specified in the initial </w:t>
+      </w:r>
+      <w:proofErr w:type="spellStart"/>
+      <w:r>
+        <w:t>condiditions</w:t>
+      </w:r>
+      <w:proofErr w:type="spellEnd"/>
+      <w:r>
+        <w:t xml:space="preserve"> section of the </w:t>
+      </w:r>
+      <w:proofErr w:type="spellStart"/>
+      <w:r>
+        <w:t>ElastoDyn</w:t>
+      </w:r>
+      <w:proofErr w:type="spellEnd"/>
+      <w:r>
+        <w:t xml:space="preserve"> input file.</w:t>
       </w:r>
     </w:p>
     <w:p>
@@ -4517,7 +5287,7 @@
           <v:shape id="_x0000_i1039" type="#_x0000_t75" style="width:162.6pt;height:38.5pt" o:ole="">
             <v:imagedata r:id="rId34" o:title=""/>
           </v:shape>
-          <o:OLEObject Type="Embed" ProgID="Equation.DSMT4" ShapeID="_x0000_i1039" DrawAspect="Content" ObjectID="_1465722494" r:id="rId35"/>
+          <o:OLEObject Type="Embed" ProgID="Equation.DSMT4" ShapeID="_x0000_i1039" DrawAspect="Content" ObjectID="_1465798197" r:id="rId35"/>
         </w:object>
       </w:r>
       <w:r>
@@ -4547,7 +5317,15 @@
         <w:spacing w:before="100" w:beforeAutospacing="1" w:after="100" w:afterAutospacing="1" w:line="240" w:lineRule="auto"/>
       </w:pPr>
       <w:r>
-        <w:t xml:space="preserve">Damiani, R.; Song, H.(2013) </w:t>
+        <w:t>Damiani, R.; Song, H</w:t>
+      </w:r>
+      <w:proofErr w:type="gramStart"/>
+      <w:r>
+        <w:t>.(</w:t>
+      </w:r>
+      <w:proofErr w:type="gramEnd"/>
+      <w:r>
+        <w:t xml:space="preserve">2013) </w:t>
       </w:r>
       <w:hyperlink r:id="rId36" w:history="1">
         <w:r>
@@ -4563,9 +5341,11 @@
       <w:r>
         <w:t xml:space="preserve">.  </w:t>
       </w:r>
+      <w:proofErr w:type="gramStart"/>
       <w:r>
         <w:t>CP-5000-57492.</w:t>
       </w:r>
+      <w:proofErr w:type="gramEnd"/>
     </w:p>
     <w:p>
       <w:pPr>
@@ -4576,11 +5356,16 @@
           <w:szCs w:val="24"/>
         </w:rPr>
       </w:pPr>
+      <w:proofErr w:type="gramStart"/>
       <w:r>
         <w:t>Damiani, R.; Jonkman, J.; Robertson, A.; Song, H</w:t>
       </w:r>
       <w:r>
-        <w:t xml:space="preserve">.  </w:t>
+        <w:t>.</w:t>
+      </w:r>
+      <w:proofErr w:type="gramEnd"/>
+      <w:r>
+        <w:t xml:space="preserve">  </w:t>
       </w:r>
       <w:hyperlink r:id="rId37" w:history="1">
         <w:r>
@@ -4589,6 +5374,7 @@
           </w:rPr>
           <w:t>(2013)</w:t>
         </w:r>
+        <w:proofErr w:type="gramStart"/>
         <w:r>
           <w:rPr>
             <w:rStyle w:val="Hyperlink"/>
@@ -4599,18 +5385,35 @@
           <w:rPr>
             <w:rStyle w:val="Hyperlink"/>
           </w:rPr>
-          <w:t>Assessing the Importance of Nonlinearities in the Development of a Substructure Model for the Wind Turbine CAE Tool FAST: Preprint.</w:t>
+          <w:t>Assessing</w:t>
+        </w:r>
+        <w:proofErr w:type="gramEnd"/>
+        <w:r>
+          <w:rPr>
+            <w:rStyle w:val="Hyperlink"/>
+          </w:rPr>
+          <w:t xml:space="preserve"> the Importance of Nonlinearities in the Development of a Substructure Model for the Wind Turbine CAE Tool FAST: Preprint.</w:t>
         </w:r>
       </w:hyperlink>
       <w:r>
-        <w:t xml:space="preserve"> 18 pp.; NREL Report No</w:t>
-      </w:r>
-      <w:r>
-        <w:t xml:space="preserve">.  </w:t>
-      </w:r>
+        <w:t xml:space="preserve"> </w:t>
+      </w:r>
+      <w:proofErr w:type="gramStart"/>
+      <w:r>
+        <w:t>18 pp.; NREL Report No</w:t>
+      </w:r>
+      <w:r>
+        <w:t>.</w:t>
+      </w:r>
+      <w:proofErr w:type="gramEnd"/>
+      <w:r>
+        <w:t xml:space="preserve">  </w:t>
+      </w:r>
+      <w:proofErr w:type="gramStart"/>
       <w:r>
         <w:t>CP-5000-57850.</w:t>
       </w:r>
+      <w:proofErr w:type="gramEnd"/>
     </w:p>
     <w:p>
       <w:pPr>
@@ -4621,11 +5424,16 @@
           <w:szCs w:val="24"/>
         </w:rPr>
       </w:pPr>
+      <w:proofErr w:type="gramStart"/>
       <w:r>
         <w:t>Song, H.; Damiani, R.; Robertson, A.; Jonkman, J</w:t>
       </w:r>
       <w:r>
-        <w:t xml:space="preserve">.  </w:t>
+        <w:t>.</w:t>
+      </w:r>
+      <w:proofErr w:type="gramEnd"/>
+      <w:r>
+        <w:t xml:space="preserve">  </w:t>
       </w:r>
       <w:hyperlink r:id="rId38" w:history="1">
         <w:r>
@@ -4634,6 +5442,7 @@
           </w:rPr>
           <w:t>(2013)</w:t>
         </w:r>
+        <w:proofErr w:type="gramStart"/>
         <w:r>
           <w:rPr>
             <w:rStyle w:val="Hyperlink"/>
@@ -4644,18 +5453,35 @@
           <w:rPr>
             <w:rStyle w:val="Hyperlink"/>
           </w:rPr>
-          <w:t>New Structural-Dynamics Module for Offshore Multimember Substructures within the Wind Turbine Computer-Aided Engineering Tool FAST: Preprint.</w:t>
+          <w:t>New</w:t>
+        </w:r>
+        <w:proofErr w:type="gramEnd"/>
+        <w:r>
+          <w:rPr>
+            <w:rStyle w:val="Hyperlink"/>
+          </w:rPr>
+          <w:t xml:space="preserve"> Structural-Dynamics Module for Offshore Multimember Substructures within the Wind Turbine Computer-Aided Engineering Tool FAST: Preprint.</w:t>
         </w:r>
       </w:hyperlink>
       <w:r>
-        <w:t xml:space="preserve"> 12 pp.; NREL Report No</w:t>
-      </w:r>
-      <w:r>
-        <w:t xml:space="preserve">.  </w:t>
-      </w:r>
+        <w:t xml:space="preserve"> </w:t>
+      </w:r>
+      <w:proofErr w:type="gramStart"/>
+      <w:r>
+        <w:t>12 pp.; NREL Report No</w:t>
+      </w:r>
+      <w:r>
+        <w:t>.</w:t>
+      </w:r>
+      <w:proofErr w:type="gramEnd"/>
+      <w:r>
+        <w:t xml:space="preserve">  </w:t>
+      </w:r>
+      <w:proofErr w:type="gramStart"/>
       <w:r>
         <w:t>CP-5000-58093.</w:t>
       </w:r>
+      <w:proofErr w:type="gramEnd"/>
     </w:p>
     <w:p>
       <w:pPr>
@@ -4670,6 +5496,7 @@
           <w:docGrid w:linePitch="360"/>
         </w:sectPr>
       </w:pPr>
+      <w:proofErr w:type="gramStart"/>
       <w:r>
         <w:lastRenderedPageBreak/>
         <w:t xml:space="preserve">Sprague, M. A.; Jonkman, J. M.; Jonkman, B. J. </w:t>
@@ -4680,15 +5507,36 @@
             <w:color w:val="0000FF"/>
             <w:u w:val="single"/>
           </w:rPr>
-          <w:t>(2014). FAST Modular Wind Turbine CAE Tool: Nonmatching Spatial and Temporal Meshes.</w:t>
+          <w:t>(2014).</w:t>
+        </w:r>
+        <w:proofErr w:type="gramEnd"/>
+        <w:r>
+          <w:rPr>
+            <w:color w:val="0000FF"/>
+            <w:u w:val="single"/>
+          </w:rPr>
+          <w:t xml:space="preserve"> FAST Modular Wind Turbine CAE Tool: Nonmatching Spatial and Temporal Meshes.</w:t>
         </w:r>
       </w:hyperlink>
       <w:r>
-        <w:t xml:space="preserve"> Proceedings of the 32nd ASME Wind Energy Symposium, 13-17 January 2014, National Harbor, Maryland. New York, NY: American Society of Mechanical Engineers (ASME) 24 pp.; NREL Report No. CP-2C00-61839</w:t>
+        <w:t xml:space="preserve"> </w:t>
+      </w:r>
+      <w:proofErr w:type="gramStart"/>
+      <w:r>
+        <w:t>Proceedings of the 32nd ASME Wind Energy Symposium, 13-17 January 2014, National Harbor, Maryland.</w:t>
+      </w:r>
+      <w:proofErr w:type="gramEnd"/>
+      <w:r>
+        <w:t xml:space="preserve"> New York, NY: American Society of Mechanical Engineers (ASME) 24 pp.; NREL Report No. </w:t>
+      </w:r>
+      <w:proofErr w:type="gramStart"/>
+      <w:r>
+        <w:t>CP-2C00-61839</w:t>
       </w:r>
       <w:r>
         <w:t>.</w:t>
       </w:r>
+      <w:proofErr w:type="gramEnd"/>
     </w:p>
     <w:p>
       <w:pPr>
@@ -4721,7 +5569,23 @@
           <w:rFonts w:ascii="Courier New" w:hAnsi="Courier New" w:cs="Courier New"/>
           <w:sz w:val="14"/>
         </w:rPr>
-        <w:t>----------- SubDyn v1.01.x MultiMember Support Structure Input File ------------</w:t>
+        <w:t xml:space="preserve">----------- SubDyn v1.01.x </w:t>
+      </w:r>
+      <w:proofErr w:type="spellStart"/>
+      <w:r>
+        <w:rPr>
+          <w:rFonts w:ascii="Courier New" w:hAnsi="Courier New" w:cs="Courier New"/>
+          <w:sz w:val="14"/>
+        </w:rPr>
+        <w:t>MultiMember</w:t>
+      </w:r>
+      <w:proofErr w:type="spellEnd"/>
+      <w:r>
+        <w:rPr>
+          <w:rFonts w:ascii="Courier New" w:hAnsi="Courier New" w:cs="Courier New"/>
+          <w:sz w:val="14"/>
+        </w:rPr>
+        <w:t xml:space="preserve"> Support Structure Input File ------------</w:t>
       </w:r>
     </w:p>
     <w:p>
@@ -4732,6 +5596,7 @@
           <w:sz w:val="14"/>
         </w:rPr>
       </w:pPr>
+      <w:proofErr w:type="gramStart"/>
       <w:r>
         <w:rPr>
           <w:rFonts w:ascii="Courier New" w:hAnsi="Courier New" w:cs="Courier New"/>
@@ -4739,6 +5604,7 @@
         </w:rPr>
         <w:t>OC3 Monopile configuration (pile only).</w:t>
       </w:r>
+      <w:proofErr w:type="gramEnd"/>
     </w:p>
     <w:p>
       <w:pPr>
@@ -4753,8 +5619,17 @@
           <w:rFonts w:ascii="Courier New" w:hAnsi="Courier New" w:cs="Courier New"/>
           <w:sz w:val="14"/>
         </w:rPr>
-        <w:t>-------------------------- SIMULATION CONTROL  ---------------------------------</w:t>
-      </w:r>
+        <w:t xml:space="preserve">-------------------------- SIMULATION </w:t>
+      </w:r>
+      <w:proofErr w:type="gramStart"/>
+      <w:r>
+        <w:rPr>
+          <w:rFonts w:ascii="Courier New" w:hAnsi="Courier New" w:cs="Courier New"/>
+          <w:sz w:val="14"/>
+        </w:rPr>
+        <w:t>CONTROL  ---------------------------------</w:t>
+      </w:r>
+      <w:proofErr w:type="gramEnd"/>
     </w:p>
     <w:p>
       <w:pPr>
@@ -4769,7 +5644,39 @@
           <w:rFonts w:ascii="Courier New" w:hAnsi="Courier New" w:cs="Courier New"/>
           <w:sz w:val="14"/>
         </w:rPr>
-        <w:t>False            Echo        - Echo input data to "&lt;rootname&gt;.SD.ech" (flag)</w:t>
+        <w:t>False            Echo        - Echo input data to "&lt;</w:t>
+      </w:r>
+      <w:proofErr w:type="spellStart"/>
+      <w:r>
+        <w:rPr>
+          <w:rFonts w:ascii="Courier New" w:hAnsi="Courier New" w:cs="Courier New"/>
+          <w:sz w:val="14"/>
+        </w:rPr>
+        <w:t>rootname</w:t>
+      </w:r>
+      <w:proofErr w:type="spellEnd"/>
+      <w:r>
+        <w:rPr>
+          <w:rFonts w:ascii="Courier New" w:hAnsi="Courier New" w:cs="Courier New"/>
+          <w:sz w:val="14"/>
+        </w:rPr>
+        <w:t>&gt;.</w:t>
+      </w:r>
+      <w:proofErr w:type="spellStart"/>
+      <w:r>
+        <w:rPr>
+          <w:rFonts w:ascii="Courier New" w:hAnsi="Courier New" w:cs="Courier New"/>
+          <w:sz w:val="14"/>
+        </w:rPr>
+        <w:t>SD.ech</w:t>
+      </w:r>
+      <w:proofErr w:type="spellEnd"/>
+      <w:r>
+        <w:rPr>
+          <w:rFonts w:ascii="Courier New" w:hAnsi="Courier New" w:cs="Courier New"/>
+          <w:sz w:val="14"/>
+        </w:rPr>
+        <w:t>" (flag)</w:t>
       </w:r>
     </w:p>
     <w:p>
@@ -4785,8 +5692,33 @@
           <w:rFonts w:ascii="Courier New" w:hAnsi="Courier New" w:cs="Courier New"/>
           <w:sz w:val="14"/>
         </w:rPr>
-        <w:t>DEFAULT          SDdeltaT    - Local Integration Step. If "default", the glue-code integration step will be used.</w:t>
-      </w:r>
+        <w:t xml:space="preserve">DEFAULT          </w:t>
+      </w:r>
+      <w:proofErr w:type="spellStart"/>
+      <w:r>
+        <w:rPr>
+          <w:rFonts w:ascii="Courier New" w:hAnsi="Courier New" w:cs="Courier New"/>
+          <w:sz w:val="14"/>
+        </w:rPr>
+        <w:t>SDdeltaT</w:t>
+      </w:r>
+      <w:proofErr w:type="spellEnd"/>
+      <w:r>
+        <w:rPr>
+          <w:rFonts w:ascii="Courier New" w:hAnsi="Courier New" w:cs="Courier New"/>
+          <w:sz w:val="14"/>
+        </w:rPr>
+        <w:t xml:space="preserve">    - Local Integration Step. </w:t>
+      </w:r>
+      <w:proofErr w:type="gramStart"/>
+      <w:r>
+        <w:rPr>
+          <w:rFonts w:ascii="Courier New" w:hAnsi="Courier New" w:cs="Courier New"/>
+          <w:sz w:val="14"/>
+        </w:rPr>
+        <w:t>If "default", the glue-code integration step will be used.</w:t>
+      </w:r>
+      <w:proofErr w:type="gramEnd"/>
     </w:p>
     <w:p>
       <w:pPr>
@@ -4801,7 +5733,23 @@
           <w:rFonts w:ascii="Courier New" w:hAnsi="Courier New" w:cs="Courier New"/>
           <w:sz w:val="14"/>
         </w:rPr>
-        <w:t xml:space="preserve">             3   IntMethod   - Integration Method [1/2/3/4 = RK4/AB4/ABM4/AM2].</w:t>
+        <w:t xml:space="preserve">             3   </w:t>
+      </w:r>
+      <w:proofErr w:type="spellStart"/>
+      <w:r>
+        <w:rPr>
+          <w:rFonts w:ascii="Courier New" w:hAnsi="Courier New" w:cs="Courier New"/>
+          <w:sz w:val="14"/>
+        </w:rPr>
+        <w:t>IntMethod</w:t>
+      </w:r>
+      <w:proofErr w:type="spellEnd"/>
+      <w:r>
+        <w:rPr>
+          <w:rFonts w:ascii="Courier New" w:hAnsi="Courier New" w:cs="Courier New"/>
+          <w:sz w:val="14"/>
+        </w:rPr>
+        <w:t xml:space="preserve">   - Integration Method [1/2/3/4 = RK4/AB4/ABM4/AM2].</w:t>
       </w:r>
     </w:p>
     <w:p>
@@ -4817,7 +5765,23 @@
           <w:rFonts w:ascii="Courier New" w:hAnsi="Courier New" w:cs="Courier New"/>
           <w:sz w:val="14"/>
         </w:rPr>
-        <w:t>True             SttcSolve   - Solve dynamics about static equilibrium point</w:t>
+        <w:t xml:space="preserve">True             </w:t>
+      </w:r>
+      <w:proofErr w:type="spellStart"/>
+      <w:r>
+        <w:rPr>
+          <w:rFonts w:ascii="Courier New" w:hAnsi="Courier New" w:cs="Courier New"/>
+          <w:sz w:val="14"/>
+        </w:rPr>
+        <w:t>SttcSolve</w:t>
+      </w:r>
+      <w:proofErr w:type="spellEnd"/>
+      <w:r>
+        <w:rPr>
+          <w:rFonts w:ascii="Courier New" w:hAnsi="Courier New" w:cs="Courier New"/>
+          <w:sz w:val="14"/>
+        </w:rPr>
+        <w:t xml:space="preserve">   - Solve dynamics about static equilibrium point</w:t>
       </w:r>
     </w:p>
     <w:p>
@@ -4849,7 +5813,39 @@
           <w:rFonts w:ascii="Courier New" w:hAnsi="Courier New" w:cs="Courier New"/>
           <w:sz w:val="14"/>
         </w:rPr>
-        <w:t xml:space="preserve">             3   FEMMod      - FEM switch: element model in the FEM. [1= Euler-Bernoulli(E-B) ; 2=Tapered E-B (unavailable); 3= 2-node Timoshenko;  4= 2-node tapered Timoshenko (unavailable)]</w:t>
+        <w:t xml:space="preserve">             3   </w:t>
+      </w:r>
+      <w:proofErr w:type="spellStart"/>
+      <w:r>
+        <w:rPr>
+          <w:rFonts w:ascii="Courier New" w:hAnsi="Courier New" w:cs="Courier New"/>
+          <w:sz w:val="14"/>
+        </w:rPr>
+        <w:t>FEMMod</w:t>
+      </w:r>
+      <w:proofErr w:type="spellEnd"/>
+      <w:r>
+        <w:rPr>
+          <w:rFonts w:ascii="Courier New" w:hAnsi="Courier New" w:cs="Courier New"/>
+          <w:sz w:val="14"/>
+        </w:rPr>
+        <w:t xml:space="preserve">      - FEM switch: element model in the FEM. [1= Euler-</w:t>
+      </w:r>
+      <w:proofErr w:type="gramStart"/>
+      <w:r>
+        <w:rPr>
+          <w:rFonts w:ascii="Courier New" w:hAnsi="Courier New" w:cs="Courier New"/>
+          <w:sz w:val="14"/>
+        </w:rPr>
+        <w:t>Bernoulli(</w:t>
+      </w:r>
+      <w:proofErr w:type="gramEnd"/>
+      <w:r>
+        <w:rPr>
+          <w:rFonts w:ascii="Courier New" w:hAnsi="Courier New" w:cs="Courier New"/>
+          <w:sz w:val="14"/>
+        </w:rPr>
+        <w:t>E-B) ; 2=Tapered E-B (unavailable); 3= 2-node Timoshenko;  4= 2-node tapered Timoshenko (unavailable)]</w:t>
       </w:r>
     </w:p>
     <w:p>
@@ -4865,7 +5861,23 @@
           <w:rFonts w:ascii="Courier New" w:hAnsi="Courier New" w:cs="Courier New"/>
           <w:sz w:val="14"/>
         </w:rPr>
-        <w:t xml:space="preserve">             3   NDiv        - Number of sub-elements per member</w:t>
+        <w:t xml:space="preserve">             3   </w:t>
+      </w:r>
+      <w:proofErr w:type="spellStart"/>
+      <w:r>
+        <w:rPr>
+          <w:rFonts w:ascii="Courier New" w:hAnsi="Courier New" w:cs="Courier New"/>
+          <w:sz w:val="14"/>
+        </w:rPr>
+        <w:t>NDiv</w:t>
+      </w:r>
+      <w:proofErr w:type="spellEnd"/>
+      <w:r>
+        <w:rPr>
+          <w:rFonts w:ascii="Courier New" w:hAnsi="Courier New" w:cs="Courier New"/>
+          <w:sz w:val="14"/>
+        </w:rPr>
+        <w:t xml:space="preserve">        - Number of sub-elements per member</w:t>
       </w:r>
     </w:p>
     <w:p>
@@ -4881,7 +5893,55 @@
           <w:rFonts w:ascii="Courier New" w:hAnsi="Courier New" w:cs="Courier New"/>
           <w:sz w:val="14"/>
         </w:rPr>
-        <w:t>True             CBMod       - [T/F] If True perform C-B reduction, else full FEM dofs will be retained. If True, select Nmodes to retain in C-B reduced system.</w:t>
+        <w:t xml:space="preserve">True             </w:t>
+      </w:r>
+      <w:proofErr w:type="spellStart"/>
+      <w:r>
+        <w:rPr>
+          <w:rFonts w:ascii="Courier New" w:hAnsi="Courier New" w:cs="Courier New"/>
+          <w:sz w:val="14"/>
+        </w:rPr>
+        <w:t>CBMod</w:t>
+      </w:r>
+      <w:proofErr w:type="spellEnd"/>
+      <w:r>
+        <w:rPr>
+          <w:rFonts w:ascii="Courier New" w:hAnsi="Courier New" w:cs="Courier New"/>
+          <w:sz w:val="14"/>
+        </w:rPr>
+        <w:t xml:space="preserve">       - [T/F] If True perform C-B reduction, else full FEM </w:t>
+      </w:r>
+      <w:proofErr w:type="spellStart"/>
+      <w:r>
+        <w:rPr>
+          <w:rFonts w:ascii="Courier New" w:hAnsi="Courier New" w:cs="Courier New"/>
+          <w:sz w:val="14"/>
+        </w:rPr>
+        <w:t>dofs</w:t>
+      </w:r>
+      <w:proofErr w:type="spellEnd"/>
+      <w:r>
+        <w:rPr>
+          <w:rFonts w:ascii="Courier New" w:hAnsi="Courier New" w:cs="Courier New"/>
+          <w:sz w:val="14"/>
+        </w:rPr>
+        <w:t xml:space="preserve"> will be retained. If True, select </w:t>
+      </w:r>
+      <w:proofErr w:type="spellStart"/>
+      <w:r>
+        <w:rPr>
+          <w:rFonts w:ascii="Courier New" w:hAnsi="Courier New" w:cs="Courier New"/>
+          <w:sz w:val="14"/>
+        </w:rPr>
+        <w:t>Nmodes</w:t>
+      </w:r>
+      <w:proofErr w:type="spellEnd"/>
+      <w:r>
+        <w:rPr>
+          <w:rFonts w:ascii="Courier New" w:hAnsi="Courier New" w:cs="Courier New"/>
+          <w:sz w:val="14"/>
+        </w:rPr>
+        <w:t xml:space="preserve"> to retain in C-B reduced system.</w:t>
       </w:r>
     </w:p>
     <w:p>
@@ -4897,7 +5957,71 @@
           <w:rFonts w:ascii="Courier New" w:hAnsi="Courier New" w:cs="Courier New"/>
           <w:sz w:val="14"/>
         </w:rPr>
-        <w:t xml:space="preserve">             0   Nmodes      - Number of internal modes to retain (ignored if CBMod=False). If Nmodes=0 --&gt; Guyan Reduction.</w:t>
+        <w:t xml:space="preserve">             0   </w:t>
+      </w:r>
+      <w:proofErr w:type="spellStart"/>
+      <w:r>
+        <w:rPr>
+          <w:rFonts w:ascii="Courier New" w:hAnsi="Courier New" w:cs="Courier New"/>
+          <w:sz w:val="14"/>
+        </w:rPr>
+        <w:t>Nmodes</w:t>
+      </w:r>
+      <w:proofErr w:type="spellEnd"/>
+      <w:r>
+        <w:rPr>
+          <w:rFonts w:ascii="Courier New" w:hAnsi="Courier New" w:cs="Courier New"/>
+          <w:sz w:val="14"/>
+        </w:rPr>
+        <w:t xml:space="preserve">      - Number of internal modes to retain (ignored if </w:t>
+      </w:r>
+      <w:proofErr w:type="spellStart"/>
+      <w:r>
+        <w:rPr>
+          <w:rFonts w:ascii="Courier New" w:hAnsi="Courier New" w:cs="Courier New"/>
+          <w:sz w:val="14"/>
+        </w:rPr>
+        <w:t>CBMod</w:t>
+      </w:r>
+      <w:proofErr w:type="spellEnd"/>
+      <w:r>
+        <w:rPr>
+          <w:rFonts w:ascii="Courier New" w:hAnsi="Courier New" w:cs="Courier New"/>
+          <w:sz w:val="14"/>
+        </w:rPr>
+        <w:t xml:space="preserve">=False). If </w:t>
+      </w:r>
+      <w:proofErr w:type="spellStart"/>
+      <w:r>
+        <w:rPr>
+          <w:rFonts w:ascii="Courier New" w:hAnsi="Courier New" w:cs="Courier New"/>
+          <w:sz w:val="14"/>
+        </w:rPr>
+        <w:t>Nmodes</w:t>
+      </w:r>
+      <w:proofErr w:type="spellEnd"/>
+      <w:r>
+        <w:rPr>
+          <w:rFonts w:ascii="Courier New" w:hAnsi="Courier New" w:cs="Courier New"/>
+          <w:sz w:val="14"/>
+        </w:rPr>
+        <w:t xml:space="preserve">=0 --&gt; </w:t>
+      </w:r>
+      <w:proofErr w:type="spellStart"/>
+      <w:r>
+        <w:rPr>
+          <w:rFonts w:ascii="Courier New" w:hAnsi="Courier New" w:cs="Courier New"/>
+          <w:sz w:val="14"/>
+        </w:rPr>
+        <w:t>Guyan</w:t>
+      </w:r>
+      <w:proofErr w:type="spellEnd"/>
+      <w:r>
+        <w:rPr>
+          <w:rFonts w:ascii="Courier New" w:hAnsi="Courier New" w:cs="Courier New"/>
+          <w:sz w:val="14"/>
+        </w:rPr>
+        <w:t xml:space="preserve"> Reduction.</w:t>
       </w:r>
     </w:p>
     <w:p>
@@ -4913,7 +6037,71 @@
           <w:rFonts w:ascii="Courier New" w:hAnsi="Courier New" w:cs="Courier New"/>
           <w:sz w:val="14"/>
         </w:rPr>
-        <w:t xml:space="preserve">           1.0   JDampings   - Damping Ratios for each retained mode (% of critical) If Nmodes&gt;0, list Nmodes structural damping ratios for each retained mode (% of critical), or a single damping ratio to be applied to all retained modes. (last entered value will be used for all remaining modes).</w:t>
+        <w:t xml:space="preserve">           1.0   </w:t>
+      </w:r>
+      <w:proofErr w:type="spellStart"/>
+      <w:r>
+        <w:rPr>
+          <w:rFonts w:ascii="Courier New" w:hAnsi="Courier New" w:cs="Courier New"/>
+          <w:sz w:val="14"/>
+        </w:rPr>
+        <w:t>JDampings</w:t>
+      </w:r>
+      <w:proofErr w:type="spellEnd"/>
+      <w:r>
+        <w:rPr>
+          <w:rFonts w:ascii="Courier New" w:hAnsi="Courier New" w:cs="Courier New"/>
+          <w:sz w:val="14"/>
+        </w:rPr>
+        <w:t xml:space="preserve">   - Damping Ratios for each retained mode (% of critical) If </w:t>
+      </w:r>
+      <w:proofErr w:type="spellStart"/>
+      <w:r>
+        <w:rPr>
+          <w:rFonts w:ascii="Courier New" w:hAnsi="Courier New" w:cs="Courier New"/>
+          <w:sz w:val="14"/>
+        </w:rPr>
+        <w:t>Nmodes</w:t>
+      </w:r>
+      <w:proofErr w:type="spellEnd"/>
+      <w:r>
+        <w:rPr>
+          <w:rFonts w:ascii="Courier New" w:hAnsi="Courier New" w:cs="Courier New"/>
+          <w:sz w:val="14"/>
+        </w:rPr>
+        <w:t xml:space="preserve">&gt;0, list </w:t>
+      </w:r>
+      <w:proofErr w:type="spellStart"/>
+      <w:r>
+        <w:rPr>
+          <w:rFonts w:ascii="Courier New" w:hAnsi="Courier New" w:cs="Courier New"/>
+          <w:sz w:val="14"/>
+        </w:rPr>
+        <w:t>Nmodes</w:t>
+      </w:r>
+      <w:proofErr w:type="spellEnd"/>
+      <w:r>
+        <w:rPr>
+          <w:rFonts w:ascii="Courier New" w:hAnsi="Courier New" w:cs="Courier New"/>
+          <w:sz w:val="14"/>
+        </w:rPr>
+        <w:t xml:space="preserve"> structural damping ratios for each retained mode (% of critical), or a single damping ratio to be applied to all retained modes. (</w:t>
+      </w:r>
+      <w:proofErr w:type="gramStart"/>
+      <w:r>
+        <w:rPr>
+          <w:rFonts w:ascii="Courier New" w:hAnsi="Courier New" w:cs="Courier New"/>
+          <w:sz w:val="14"/>
+        </w:rPr>
+        <w:t>last</w:t>
+      </w:r>
+      <w:proofErr w:type="gramEnd"/>
+      <w:r>
+        <w:rPr>
+          <w:rFonts w:ascii="Courier New" w:hAnsi="Courier New" w:cs="Courier New"/>
+          <w:sz w:val="14"/>
+        </w:rPr>
+        <w:t xml:space="preserve"> entered value will be used for all remaining modes).</w:t>
       </w:r>
     </w:p>
     <w:p>
@@ -4929,8 +6117,33 @@
           <w:rFonts w:ascii="Courier New" w:hAnsi="Courier New" w:cs="Courier New"/>
           <w:sz w:val="14"/>
         </w:rPr>
-        <w:t>---- STRUCTURE JOINTS: joints connect structure members (~Hydrodyn Input File)---</w:t>
-      </w:r>
+        <w:t>---- STRUCTURE JOINTS: joints connect structure members (~</w:t>
+      </w:r>
+      <w:proofErr w:type="spellStart"/>
+      <w:r>
+        <w:rPr>
+          <w:rFonts w:ascii="Courier New" w:hAnsi="Courier New" w:cs="Courier New"/>
+          <w:sz w:val="14"/>
+        </w:rPr>
+        <w:t>Hydrodyn</w:t>
+      </w:r>
+      <w:proofErr w:type="spellEnd"/>
+      <w:r>
+        <w:rPr>
+          <w:rFonts w:ascii="Courier New" w:hAnsi="Courier New" w:cs="Courier New"/>
+          <w:sz w:val="14"/>
+        </w:rPr>
+        <w:t xml:space="preserve"> Input File</w:t>
+      </w:r>
+      <w:proofErr w:type="gramStart"/>
+      <w:r>
+        <w:rPr>
+          <w:rFonts w:ascii="Courier New" w:hAnsi="Courier New" w:cs="Courier New"/>
+          <w:sz w:val="14"/>
+        </w:rPr>
+        <w:t>)---</w:t>
+      </w:r>
+      <w:proofErr w:type="gramEnd"/>
     </w:p>
     <w:p>
       <w:pPr>
@@ -4945,7 +6158,23 @@
           <w:rFonts w:ascii="Courier New" w:hAnsi="Courier New" w:cs="Courier New"/>
           <w:sz w:val="14"/>
         </w:rPr>
-        <w:t xml:space="preserve">             4   NJoints     - Number of joints (-)</w:t>
+        <w:t xml:space="preserve">             4   </w:t>
+      </w:r>
+      <w:proofErr w:type="spellStart"/>
+      <w:r>
+        <w:rPr>
+          <w:rFonts w:ascii="Courier New" w:hAnsi="Courier New" w:cs="Courier New"/>
+          <w:sz w:val="14"/>
+        </w:rPr>
+        <w:t>NJoints</w:t>
+      </w:r>
+      <w:proofErr w:type="spellEnd"/>
+      <w:r>
+        <w:rPr>
+          <w:rFonts w:ascii="Courier New" w:hAnsi="Courier New" w:cs="Courier New"/>
+          <w:sz w:val="14"/>
+        </w:rPr>
+        <w:t xml:space="preserve">     - Number of joints (-)</w:t>
       </w:r>
     </w:p>
     <w:p>
@@ -4956,12 +6185,78 @@
           <w:sz w:val="14"/>
         </w:rPr>
       </w:pPr>
-      <w:r>
-        <w:rPr>
-          <w:rFonts w:ascii="Courier New" w:hAnsi="Courier New" w:cs="Courier New"/>
-          <w:sz w:val="14"/>
-        </w:rPr>
-        <w:t>JointID          JointXss               JointYss               JointZss  [Coordinates of Member joints in SS-Coordinate System]</w:t>
+      <w:proofErr w:type="spellStart"/>
+      <w:r>
+        <w:rPr>
+          <w:rFonts w:ascii="Courier New" w:hAnsi="Courier New" w:cs="Courier New"/>
+          <w:sz w:val="14"/>
+        </w:rPr>
+        <w:t>JointID</w:t>
+      </w:r>
+      <w:proofErr w:type="spellEnd"/>
+      <w:r>
+        <w:rPr>
+          <w:rFonts w:ascii="Courier New" w:hAnsi="Courier New" w:cs="Courier New"/>
+          <w:sz w:val="14"/>
+        </w:rPr>
+        <w:t xml:space="preserve">          </w:t>
+      </w:r>
+      <w:proofErr w:type="spellStart"/>
+      <w:r>
+        <w:rPr>
+          <w:rFonts w:ascii="Courier New" w:hAnsi="Courier New" w:cs="Courier New"/>
+          <w:sz w:val="14"/>
+        </w:rPr>
+        <w:t>JointXss</w:t>
+      </w:r>
+      <w:proofErr w:type="spellEnd"/>
+      <w:r>
+        <w:rPr>
+          <w:rFonts w:ascii="Courier New" w:hAnsi="Courier New" w:cs="Courier New"/>
+          <w:sz w:val="14"/>
+        </w:rPr>
+        <w:t xml:space="preserve">               </w:t>
+      </w:r>
+      <w:proofErr w:type="spellStart"/>
+      <w:r>
+        <w:rPr>
+          <w:rFonts w:ascii="Courier New" w:hAnsi="Courier New" w:cs="Courier New"/>
+          <w:sz w:val="14"/>
+        </w:rPr>
+        <w:t>JointYss</w:t>
+      </w:r>
+      <w:proofErr w:type="spellEnd"/>
+      <w:r>
+        <w:rPr>
+          <w:rFonts w:ascii="Courier New" w:hAnsi="Courier New" w:cs="Courier New"/>
+          <w:sz w:val="14"/>
+        </w:rPr>
+        <w:t xml:space="preserve">               </w:t>
+      </w:r>
+      <w:proofErr w:type="spellStart"/>
+      <w:proofErr w:type="gramStart"/>
+      <w:r>
+        <w:rPr>
+          <w:rFonts w:ascii="Courier New" w:hAnsi="Courier New" w:cs="Courier New"/>
+          <w:sz w:val="14"/>
+        </w:rPr>
+        <w:t>JointZss</w:t>
+      </w:r>
+      <w:proofErr w:type="spellEnd"/>
+      <w:r>
+        <w:rPr>
+          <w:rFonts w:ascii="Courier New" w:hAnsi="Courier New" w:cs="Courier New"/>
+          <w:sz w:val="14"/>
+        </w:rPr>
+        <w:t xml:space="preserve">  [</w:t>
+      </w:r>
+      <w:proofErr w:type="gramEnd"/>
+      <w:r>
+        <w:rPr>
+          <w:rFonts w:ascii="Courier New" w:hAnsi="Courier New" w:cs="Courier New"/>
+          <w:sz w:val="14"/>
+        </w:rPr>
+        <w:t>Coordinates of Member joints in SS-Coordinate System]</w:t>
       </w:r>
     </w:p>
     <w:p>
@@ -4977,7 +6272,23 @@
           <w:rFonts w:ascii="Courier New" w:hAnsi="Courier New" w:cs="Courier New"/>
           <w:sz w:val="14"/>
         </w:rPr>
-        <w:t xml:space="preserve">  (-)               (m)                    (m)                    (m)</w:t>
+        <w:t xml:space="preserve">  (-)               (m)                    (</w:t>
+      </w:r>
+      <w:proofErr w:type="gramStart"/>
+      <w:r>
+        <w:rPr>
+          <w:rFonts w:ascii="Courier New" w:hAnsi="Courier New" w:cs="Courier New"/>
+          <w:sz w:val="14"/>
+        </w:rPr>
+        <w:t>m</w:t>
+      </w:r>
+      <w:proofErr w:type="gramEnd"/>
+      <w:r>
+        <w:rPr>
+          <w:rFonts w:ascii="Courier New" w:hAnsi="Courier New" w:cs="Courier New"/>
+          <w:sz w:val="14"/>
+        </w:rPr>
+        <w:t>)                    (m)</w:t>
       </w:r>
     </w:p>
     <w:p>
@@ -5073,7 +6384,55 @@
           <w:rFonts w:ascii="Courier New" w:hAnsi="Courier New" w:cs="Courier New"/>
           <w:sz w:val="14"/>
         </w:rPr>
-        <w:t xml:space="preserve">             1   NReact      - Number of Joints with reaction forces; be sure to remove all rigid motion DOFs of the structure  (else det([K])=[0])</w:t>
+        <w:t xml:space="preserve">             1   </w:t>
+      </w:r>
+      <w:proofErr w:type="spellStart"/>
+      <w:r>
+        <w:rPr>
+          <w:rFonts w:ascii="Courier New" w:hAnsi="Courier New" w:cs="Courier New"/>
+          <w:sz w:val="14"/>
+        </w:rPr>
+        <w:t>NReact</w:t>
+      </w:r>
+      <w:proofErr w:type="spellEnd"/>
+      <w:r>
+        <w:rPr>
+          <w:rFonts w:ascii="Courier New" w:hAnsi="Courier New" w:cs="Courier New"/>
+          <w:sz w:val="14"/>
+        </w:rPr>
+        <w:t xml:space="preserve">      - Number of Joints with reaction forces; be sure to remove all rigid motion DOFs of the </w:t>
+      </w:r>
+      <w:proofErr w:type="gramStart"/>
+      <w:r>
+        <w:rPr>
+          <w:rFonts w:ascii="Courier New" w:hAnsi="Courier New" w:cs="Courier New"/>
+          <w:sz w:val="14"/>
+        </w:rPr>
+        <w:t>structure  (</w:t>
+      </w:r>
+      <w:proofErr w:type="gramEnd"/>
+      <w:r>
+        <w:rPr>
+          <w:rFonts w:ascii="Courier New" w:hAnsi="Courier New" w:cs="Courier New"/>
+          <w:sz w:val="14"/>
+        </w:rPr>
+        <w:t xml:space="preserve">else </w:t>
+      </w:r>
+      <w:proofErr w:type="spellStart"/>
+      <w:r>
+        <w:rPr>
+          <w:rFonts w:ascii="Courier New" w:hAnsi="Courier New" w:cs="Courier New"/>
+          <w:sz w:val="14"/>
+        </w:rPr>
+        <w:t>det</w:t>
+      </w:r>
+      <w:proofErr w:type="spellEnd"/>
+      <w:r>
+        <w:rPr>
+          <w:rFonts w:ascii="Courier New" w:hAnsi="Courier New" w:cs="Courier New"/>
+          <w:sz w:val="14"/>
+        </w:rPr>
+        <w:t>([K])=[0])</w:t>
       </w:r>
     </w:p>
     <w:p>
@@ -5084,12 +6443,117 @@
           <w:sz w:val="14"/>
         </w:rPr>
       </w:pPr>
-      <w:r>
-        <w:rPr>
-          <w:rFonts w:ascii="Courier New" w:hAnsi="Courier New" w:cs="Courier New"/>
-          <w:sz w:val="14"/>
-        </w:rPr>
-        <w:t>RJointID   RctTDXss    RctTDYss    RctTDZss    RctRDXss    RctRDYss    RctRDZss     [Global Coordinate System]</w:t>
+      <w:proofErr w:type="spellStart"/>
+      <w:r>
+        <w:rPr>
+          <w:rFonts w:ascii="Courier New" w:hAnsi="Courier New" w:cs="Courier New"/>
+          <w:sz w:val="14"/>
+        </w:rPr>
+        <w:t>RJointID</w:t>
+      </w:r>
+      <w:proofErr w:type="spellEnd"/>
+      <w:r>
+        <w:rPr>
+          <w:rFonts w:ascii="Courier New" w:hAnsi="Courier New" w:cs="Courier New"/>
+          <w:sz w:val="14"/>
+        </w:rPr>
+        <w:t xml:space="preserve">   </w:t>
+      </w:r>
+      <w:proofErr w:type="spellStart"/>
+      <w:r>
+        <w:rPr>
+          <w:rFonts w:ascii="Courier New" w:hAnsi="Courier New" w:cs="Courier New"/>
+          <w:sz w:val="14"/>
+        </w:rPr>
+        <w:t>RctTDXss</w:t>
+      </w:r>
+      <w:proofErr w:type="spellEnd"/>
+      <w:r>
+        <w:rPr>
+          <w:rFonts w:ascii="Courier New" w:hAnsi="Courier New" w:cs="Courier New"/>
+          <w:sz w:val="14"/>
+        </w:rPr>
+        <w:t xml:space="preserve">    </w:t>
+      </w:r>
+      <w:proofErr w:type="spellStart"/>
+      <w:r>
+        <w:rPr>
+          <w:rFonts w:ascii="Courier New" w:hAnsi="Courier New" w:cs="Courier New"/>
+          <w:sz w:val="14"/>
+        </w:rPr>
+        <w:t>RctTDYss</w:t>
+      </w:r>
+      <w:proofErr w:type="spellEnd"/>
+      <w:r>
+        <w:rPr>
+          <w:rFonts w:ascii="Courier New" w:hAnsi="Courier New" w:cs="Courier New"/>
+          <w:sz w:val="14"/>
+        </w:rPr>
+        <w:t xml:space="preserve">    </w:t>
+      </w:r>
+      <w:proofErr w:type="spellStart"/>
+      <w:r>
+        <w:rPr>
+          <w:rFonts w:ascii="Courier New" w:hAnsi="Courier New" w:cs="Courier New"/>
+          <w:sz w:val="14"/>
+        </w:rPr>
+        <w:t>RctTDZss</w:t>
+      </w:r>
+      <w:proofErr w:type="spellEnd"/>
+      <w:r>
+        <w:rPr>
+          <w:rFonts w:ascii="Courier New" w:hAnsi="Courier New" w:cs="Courier New"/>
+          <w:sz w:val="14"/>
+        </w:rPr>
+        <w:t xml:space="preserve">    </w:t>
+      </w:r>
+      <w:proofErr w:type="spellStart"/>
+      <w:r>
+        <w:rPr>
+          <w:rFonts w:ascii="Courier New" w:hAnsi="Courier New" w:cs="Courier New"/>
+          <w:sz w:val="14"/>
+        </w:rPr>
+        <w:t>RctRDXss</w:t>
+      </w:r>
+      <w:proofErr w:type="spellEnd"/>
+      <w:r>
+        <w:rPr>
+          <w:rFonts w:ascii="Courier New" w:hAnsi="Courier New" w:cs="Courier New"/>
+          <w:sz w:val="14"/>
+        </w:rPr>
+        <w:t xml:space="preserve">    </w:t>
+      </w:r>
+      <w:proofErr w:type="spellStart"/>
+      <w:r>
+        <w:rPr>
+          <w:rFonts w:ascii="Courier New" w:hAnsi="Courier New" w:cs="Courier New"/>
+          <w:sz w:val="14"/>
+        </w:rPr>
+        <w:t>RctRDYss</w:t>
+      </w:r>
+      <w:proofErr w:type="spellEnd"/>
+      <w:r>
+        <w:rPr>
+          <w:rFonts w:ascii="Courier New" w:hAnsi="Courier New" w:cs="Courier New"/>
+          <w:sz w:val="14"/>
+        </w:rPr>
+        <w:t xml:space="preserve">    </w:t>
+      </w:r>
+      <w:proofErr w:type="spellStart"/>
+      <w:r>
+        <w:rPr>
+          <w:rFonts w:ascii="Courier New" w:hAnsi="Courier New" w:cs="Courier New"/>
+          <w:sz w:val="14"/>
+        </w:rPr>
+        <w:t>RctRDZss</w:t>
+      </w:r>
+      <w:proofErr w:type="spellEnd"/>
+      <w:r>
+        <w:rPr>
+          <w:rFonts w:ascii="Courier New" w:hAnsi="Courier New" w:cs="Courier New"/>
+          <w:sz w:val="14"/>
+        </w:rPr>
+        <w:t xml:space="preserve">     [Global Coordinate System]</w:t>
       </w:r>
     </w:p>
     <w:p>
@@ -5105,7 +6569,103 @@
           <w:rFonts w:ascii="Courier New" w:hAnsi="Courier New" w:cs="Courier New"/>
           <w:sz w:val="14"/>
         </w:rPr>
-        <w:t xml:space="preserve">  (-)       (flag)      (flag)      (flag)      (flag)      (flag)      (flag)</w:t>
+        <w:t xml:space="preserve">  (-)       (</w:t>
+      </w:r>
+      <w:proofErr w:type="gramStart"/>
+      <w:r>
+        <w:rPr>
+          <w:rFonts w:ascii="Courier New" w:hAnsi="Courier New" w:cs="Courier New"/>
+          <w:sz w:val="14"/>
+        </w:rPr>
+        <w:t>flag</w:t>
+      </w:r>
+      <w:proofErr w:type="gramEnd"/>
+      <w:r>
+        <w:rPr>
+          <w:rFonts w:ascii="Courier New" w:hAnsi="Courier New" w:cs="Courier New"/>
+          <w:sz w:val="14"/>
+        </w:rPr>
+        <w:t>)      (</w:t>
+      </w:r>
+      <w:proofErr w:type="gramStart"/>
+      <w:r>
+        <w:rPr>
+          <w:rFonts w:ascii="Courier New" w:hAnsi="Courier New" w:cs="Courier New"/>
+          <w:sz w:val="14"/>
+        </w:rPr>
+        <w:t>flag</w:t>
+      </w:r>
+      <w:proofErr w:type="gramEnd"/>
+      <w:r>
+        <w:rPr>
+          <w:rFonts w:ascii="Courier New" w:hAnsi="Courier New" w:cs="Courier New"/>
+          <w:sz w:val="14"/>
+        </w:rPr>
+        <w:t>)      (</w:t>
+      </w:r>
+      <w:proofErr w:type="gramStart"/>
+      <w:r>
+        <w:rPr>
+          <w:rFonts w:ascii="Courier New" w:hAnsi="Courier New" w:cs="Courier New"/>
+          <w:sz w:val="14"/>
+        </w:rPr>
+        <w:t>flag</w:t>
+      </w:r>
+      <w:proofErr w:type="gramEnd"/>
+      <w:r>
+        <w:rPr>
+          <w:rFonts w:ascii="Courier New" w:hAnsi="Courier New" w:cs="Courier New"/>
+          <w:sz w:val="14"/>
+        </w:rPr>
+        <w:t>)      (</w:t>
+      </w:r>
+      <w:proofErr w:type="gramStart"/>
+      <w:r>
+        <w:rPr>
+          <w:rFonts w:ascii="Courier New" w:hAnsi="Courier New" w:cs="Courier New"/>
+          <w:sz w:val="14"/>
+        </w:rPr>
+        <w:t>flag</w:t>
+      </w:r>
+      <w:proofErr w:type="gramEnd"/>
+      <w:r>
+        <w:rPr>
+          <w:rFonts w:ascii="Courier New" w:hAnsi="Courier New" w:cs="Courier New"/>
+          <w:sz w:val="14"/>
+        </w:rPr>
+        <w:t>)      (</w:t>
+      </w:r>
+      <w:proofErr w:type="gramStart"/>
+      <w:r>
+        <w:rPr>
+          <w:rFonts w:ascii="Courier New" w:hAnsi="Courier New" w:cs="Courier New"/>
+          <w:sz w:val="14"/>
+        </w:rPr>
+        <w:t>flag</w:t>
+      </w:r>
+      <w:proofErr w:type="gramEnd"/>
+      <w:r>
+        <w:rPr>
+          <w:rFonts w:ascii="Courier New" w:hAnsi="Courier New" w:cs="Courier New"/>
+          <w:sz w:val="14"/>
+        </w:rPr>
+        <w:t>)      (</w:t>
+      </w:r>
+      <w:proofErr w:type="gramStart"/>
+      <w:r>
+        <w:rPr>
+          <w:rFonts w:ascii="Courier New" w:hAnsi="Courier New" w:cs="Courier New"/>
+          <w:sz w:val="14"/>
+        </w:rPr>
+        <w:t>flag</w:t>
+      </w:r>
+      <w:proofErr w:type="gramEnd"/>
+      <w:r>
+        <w:rPr>
+          <w:rFonts w:ascii="Courier New" w:hAnsi="Courier New" w:cs="Courier New"/>
+          <w:sz w:val="14"/>
+        </w:rPr>
+        <w:t>)</w:t>
       </w:r>
     </w:p>
     <w:p>
@@ -5153,8 +6713,33 @@
           <w:rFonts w:ascii="Courier New" w:hAnsi="Courier New" w:cs="Courier New"/>
           <w:sz w:val="14"/>
         </w:rPr>
-        <w:t xml:space="preserve">             1   NInterf     - Number of interface joints locked to the Transition Piece (TP):  be sure to remove all rigid motion dofs</w:t>
-      </w:r>
+        <w:t xml:space="preserve">             1   </w:t>
+      </w:r>
+      <w:proofErr w:type="spellStart"/>
+      <w:r>
+        <w:rPr>
+          <w:rFonts w:ascii="Courier New" w:hAnsi="Courier New" w:cs="Courier New"/>
+          <w:sz w:val="14"/>
+        </w:rPr>
+        <w:t>NInterf</w:t>
+      </w:r>
+      <w:proofErr w:type="spellEnd"/>
+      <w:r>
+        <w:rPr>
+          <w:rFonts w:ascii="Courier New" w:hAnsi="Courier New" w:cs="Courier New"/>
+          <w:sz w:val="14"/>
+        </w:rPr>
+        <w:t xml:space="preserve">     - Number of interface joints locked to the Transition Piece (TP):  be sure to remove all rigid motion </w:t>
+      </w:r>
+      <w:proofErr w:type="spellStart"/>
+      <w:r>
+        <w:rPr>
+          <w:rFonts w:ascii="Courier New" w:hAnsi="Courier New" w:cs="Courier New"/>
+          <w:sz w:val="14"/>
+        </w:rPr>
+        <w:t>dofs</w:t>
+      </w:r>
+      <w:proofErr w:type="spellEnd"/>
     </w:p>
     <w:p>
       <w:pPr>
@@ -5164,12 +6749,117 @@
           <w:sz w:val="14"/>
         </w:rPr>
       </w:pPr>
-      <w:r>
-        <w:rPr>
-          <w:rFonts w:ascii="Courier New" w:hAnsi="Courier New" w:cs="Courier New"/>
-          <w:sz w:val="14"/>
-        </w:rPr>
-        <w:t>IJointID   ItfTDXss    ItfTDYss    ItfTDZss    ItfRDXss    ItfRDYss    ItfRDZss     [Global Coordinate System]</w:t>
+      <w:proofErr w:type="spellStart"/>
+      <w:r>
+        <w:rPr>
+          <w:rFonts w:ascii="Courier New" w:hAnsi="Courier New" w:cs="Courier New"/>
+          <w:sz w:val="14"/>
+        </w:rPr>
+        <w:t>IJointID</w:t>
+      </w:r>
+      <w:proofErr w:type="spellEnd"/>
+      <w:r>
+        <w:rPr>
+          <w:rFonts w:ascii="Courier New" w:hAnsi="Courier New" w:cs="Courier New"/>
+          <w:sz w:val="14"/>
+        </w:rPr>
+        <w:t xml:space="preserve">   </w:t>
+      </w:r>
+      <w:proofErr w:type="spellStart"/>
+      <w:r>
+        <w:rPr>
+          <w:rFonts w:ascii="Courier New" w:hAnsi="Courier New" w:cs="Courier New"/>
+          <w:sz w:val="14"/>
+        </w:rPr>
+        <w:t>ItfTDXss</w:t>
+      </w:r>
+      <w:proofErr w:type="spellEnd"/>
+      <w:r>
+        <w:rPr>
+          <w:rFonts w:ascii="Courier New" w:hAnsi="Courier New" w:cs="Courier New"/>
+          <w:sz w:val="14"/>
+        </w:rPr>
+        <w:t xml:space="preserve">    </w:t>
+      </w:r>
+      <w:proofErr w:type="spellStart"/>
+      <w:r>
+        <w:rPr>
+          <w:rFonts w:ascii="Courier New" w:hAnsi="Courier New" w:cs="Courier New"/>
+          <w:sz w:val="14"/>
+        </w:rPr>
+        <w:t>ItfTDYss</w:t>
+      </w:r>
+      <w:proofErr w:type="spellEnd"/>
+      <w:r>
+        <w:rPr>
+          <w:rFonts w:ascii="Courier New" w:hAnsi="Courier New" w:cs="Courier New"/>
+          <w:sz w:val="14"/>
+        </w:rPr>
+        <w:t xml:space="preserve">    </w:t>
+      </w:r>
+      <w:proofErr w:type="spellStart"/>
+      <w:r>
+        <w:rPr>
+          <w:rFonts w:ascii="Courier New" w:hAnsi="Courier New" w:cs="Courier New"/>
+          <w:sz w:val="14"/>
+        </w:rPr>
+        <w:t>ItfTDZss</w:t>
+      </w:r>
+      <w:proofErr w:type="spellEnd"/>
+      <w:r>
+        <w:rPr>
+          <w:rFonts w:ascii="Courier New" w:hAnsi="Courier New" w:cs="Courier New"/>
+          <w:sz w:val="14"/>
+        </w:rPr>
+        <w:t xml:space="preserve">    </w:t>
+      </w:r>
+      <w:proofErr w:type="spellStart"/>
+      <w:r>
+        <w:rPr>
+          <w:rFonts w:ascii="Courier New" w:hAnsi="Courier New" w:cs="Courier New"/>
+          <w:sz w:val="14"/>
+        </w:rPr>
+        <w:t>ItfRDXss</w:t>
+      </w:r>
+      <w:proofErr w:type="spellEnd"/>
+      <w:r>
+        <w:rPr>
+          <w:rFonts w:ascii="Courier New" w:hAnsi="Courier New" w:cs="Courier New"/>
+          <w:sz w:val="14"/>
+        </w:rPr>
+        <w:t xml:space="preserve">    </w:t>
+      </w:r>
+      <w:proofErr w:type="spellStart"/>
+      <w:r>
+        <w:rPr>
+          <w:rFonts w:ascii="Courier New" w:hAnsi="Courier New" w:cs="Courier New"/>
+          <w:sz w:val="14"/>
+        </w:rPr>
+        <w:t>ItfRDYss</w:t>
+      </w:r>
+      <w:proofErr w:type="spellEnd"/>
+      <w:r>
+        <w:rPr>
+          <w:rFonts w:ascii="Courier New" w:hAnsi="Courier New" w:cs="Courier New"/>
+          <w:sz w:val="14"/>
+        </w:rPr>
+        <w:t xml:space="preserve">    </w:t>
+      </w:r>
+      <w:proofErr w:type="spellStart"/>
+      <w:r>
+        <w:rPr>
+          <w:rFonts w:ascii="Courier New" w:hAnsi="Courier New" w:cs="Courier New"/>
+          <w:sz w:val="14"/>
+        </w:rPr>
+        <w:t>ItfRDZss</w:t>
+      </w:r>
+      <w:proofErr w:type="spellEnd"/>
+      <w:r>
+        <w:rPr>
+          <w:rFonts w:ascii="Courier New" w:hAnsi="Courier New" w:cs="Courier New"/>
+          <w:sz w:val="14"/>
+        </w:rPr>
+        <w:t xml:space="preserve">     [Global Coordinate System]</w:t>
       </w:r>
     </w:p>
     <w:p>
@@ -5185,7 +6875,103 @@
           <w:rFonts w:ascii="Courier New" w:hAnsi="Courier New" w:cs="Courier New"/>
           <w:sz w:val="14"/>
         </w:rPr>
-        <w:t xml:space="preserve">  (-)       (flag)      (flag)      (flag)      (flag)      (flag)      (flag)</w:t>
+        <w:t xml:space="preserve">  (-)       (</w:t>
+      </w:r>
+      <w:proofErr w:type="gramStart"/>
+      <w:r>
+        <w:rPr>
+          <w:rFonts w:ascii="Courier New" w:hAnsi="Courier New" w:cs="Courier New"/>
+          <w:sz w:val="14"/>
+        </w:rPr>
+        <w:t>flag</w:t>
+      </w:r>
+      <w:proofErr w:type="gramEnd"/>
+      <w:r>
+        <w:rPr>
+          <w:rFonts w:ascii="Courier New" w:hAnsi="Courier New" w:cs="Courier New"/>
+          <w:sz w:val="14"/>
+        </w:rPr>
+        <w:t>)      (</w:t>
+      </w:r>
+      <w:proofErr w:type="gramStart"/>
+      <w:r>
+        <w:rPr>
+          <w:rFonts w:ascii="Courier New" w:hAnsi="Courier New" w:cs="Courier New"/>
+          <w:sz w:val="14"/>
+        </w:rPr>
+        <w:t>flag</w:t>
+      </w:r>
+      <w:proofErr w:type="gramEnd"/>
+      <w:r>
+        <w:rPr>
+          <w:rFonts w:ascii="Courier New" w:hAnsi="Courier New" w:cs="Courier New"/>
+          <w:sz w:val="14"/>
+        </w:rPr>
+        <w:t>)      (</w:t>
+      </w:r>
+      <w:proofErr w:type="gramStart"/>
+      <w:r>
+        <w:rPr>
+          <w:rFonts w:ascii="Courier New" w:hAnsi="Courier New" w:cs="Courier New"/>
+          <w:sz w:val="14"/>
+        </w:rPr>
+        <w:t>flag</w:t>
+      </w:r>
+      <w:proofErr w:type="gramEnd"/>
+      <w:r>
+        <w:rPr>
+          <w:rFonts w:ascii="Courier New" w:hAnsi="Courier New" w:cs="Courier New"/>
+          <w:sz w:val="14"/>
+        </w:rPr>
+        <w:t>)      (</w:t>
+      </w:r>
+      <w:proofErr w:type="gramStart"/>
+      <w:r>
+        <w:rPr>
+          <w:rFonts w:ascii="Courier New" w:hAnsi="Courier New" w:cs="Courier New"/>
+          <w:sz w:val="14"/>
+        </w:rPr>
+        <w:t>flag</w:t>
+      </w:r>
+      <w:proofErr w:type="gramEnd"/>
+      <w:r>
+        <w:rPr>
+          <w:rFonts w:ascii="Courier New" w:hAnsi="Courier New" w:cs="Courier New"/>
+          <w:sz w:val="14"/>
+        </w:rPr>
+        <w:t>)      (</w:t>
+      </w:r>
+      <w:proofErr w:type="gramStart"/>
+      <w:r>
+        <w:rPr>
+          <w:rFonts w:ascii="Courier New" w:hAnsi="Courier New" w:cs="Courier New"/>
+          <w:sz w:val="14"/>
+        </w:rPr>
+        <w:t>flag</w:t>
+      </w:r>
+      <w:proofErr w:type="gramEnd"/>
+      <w:r>
+        <w:rPr>
+          <w:rFonts w:ascii="Courier New" w:hAnsi="Courier New" w:cs="Courier New"/>
+          <w:sz w:val="14"/>
+        </w:rPr>
+        <w:t>)      (</w:t>
+      </w:r>
+      <w:proofErr w:type="gramStart"/>
+      <w:r>
+        <w:rPr>
+          <w:rFonts w:ascii="Courier New" w:hAnsi="Courier New" w:cs="Courier New"/>
+          <w:sz w:val="14"/>
+        </w:rPr>
+        <w:t>flag</w:t>
+      </w:r>
+      <w:proofErr w:type="gramEnd"/>
+      <w:r>
+        <w:rPr>
+          <w:rFonts w:ascii="Courier New" w:hAnsi="Courier New" w:cs="Courier New"/>
+          <w:sz w:val="14"/>
+        </w:rPr>
+        <w:t>)</w:t>
       </w:r>
     </w:p>
     <w:p>
@@ -5233,7 +7019,23 @@
           <w:rFonts w:ascii="Courier New" w:hAnsi="Courier New" w:cs="Courier New"/>
           <w:sz w:val="14"/>
         </w:rPr>
-        <w:t xml:space="preserve">             3   NMembers    - Number of frame members</w:t>
+        <w:t xml:space="preserve">             3   </w:t>
+      </w:r>
+      <w:proofErr w:type="spellStart"/>
+      <w:r>
+        <w:rPr>
+          <w:rFonts w:ascii="Courier New" w:hAnsi="Courier New" w:cs="Courier New"/>
+          <w:sz w:val="14"/>
+        </w:rPr>
+        <w:t>NMembers</w:t>
+      </w:r>
+      <w:proofErr w:type="spellEnd"/>
+      <w:r>
+        <w:rPr>
+          <w:rFonts w:ascii="Courier New" w:hAnsi="Courier New" w:cs="Courier New"/>
+          <w:sz w:val="14"/>
+        </w:rPr>
+        <w:t xml:space="preserve">    - Number of frame members</w:t>
       </w:r>
     </w:p>
     <w:p>
@@ -5244,12 +7046,21 @@
           <w:sz w:val="14"/>
         </w:rPr>
       </w:pPr>
-      <w:r>
-        <w:rPr>
-          <w:rFonts w:ascii="Courier New" w:hAnsi="Courier New" w:cs="Courier New"/>
-          <w:sz w:val="14"/>
-        </w:rPr>
-        <w:t>MemberID   MJointID1   MJointID2   MPropSetID1   MPropSetID2     COSMID</w:t>
+      <w:proofErr w:type="spellStart"/>
+      <w:r>
+        <w:rPr>
+          <w:rFonts w:ascii="Courier New" w:hAnsi="Courier New" w:cs="Courier New"/>
+          <w:sz w:val="14"/>
+        </w:rPr>
+        <w:t>MemberID</w:t>
+      </w:r>
+      <w:proofErr w:type="spellEnd"/>
+      <w:r>
+        <w:rPr>
+          <w:rFonts w:ascii="Courier New" w:hAnsi="Courier New" w:cs="Courier New"/>
+          <w:sz w:val="14"/>
+        </w:rPr>
+        <w:t xml:space="preserve">   MJointID1   MJointID2   MPropSetID1   MPropSetID2     COSMID</w:t>
       </w:r>
     </w:p>
     <w:p>
@@ -5345,7 +7156,23 @@
           <w:rFonts w:ascii="Courier New" w:hAnsi="Courier New" w:cs="Courier New"/>
           <w:sz w:val="14"/>
         </w:rPr>
-        <w:t xml:space="preserve">             4   NPropSets   - Number of structurally unique x-sections (i.e. how many groups of X-sectional properties are utilized throughout all of the members)</w:t>
+        <w:t xml:space="preserve">             4   </w:t>
+      </w:r>
+      <w:proofErr w:type="spellStart"/>
+      <w:r>
+        <w:rPr>
+          <w:rFonts w:ascii="Courier New" w:hAnsi="Courier New" w:cs="Courier New"/>
+          <w:sz w:val="14"/>
+        </w:rPr>
+        <w:t>NPropSets</w:t>
+      </w:r>
+      <w:proofErr w:type="spellEnd"/>
+      <w:r>
+        <w:rPr>
+          <w:rFonts w:ascii="Courier New" w:hAnsi="Courier New" w:cs="Courier New"/>
+          <w:sz w:val="14"/>
+        </w:rPr>
+        <w:t xml:space="preserve">   - Number of structurally unique x-sections (i.e. how many groups of X-sectional properties are utilized throughout all of the members)</w:t>
       </w:r>
     </w:p>
     <w:p>
@@ -5356,13 +7183,95 @@
           <w:sz w:val="14"/>
         </w:rPr>
       </w:pPr>
-      <w:r>
-        <w:rPr>
-          <w:rFonts w:ascii="Courier New" w:hAnsi="Courier New" w:cs="Courier New"/>
-          <w:sz w:val="14"/>
-        </w:rPr>
-        <w:t>PropSetID     YoungE          ShearG          MatDens          XsecD           XsecT</w:t>
-      </w:r>
+      <w:proofErr w:type="spellStart"/>
+      <w:r>
+        <w:rPr>
+          <w:rFonts w:ascii="Courier New" w:hAnsi="Courier New" w:cs="Courier New"/>
+          <w:sz w:val="14"/>
+        </w:rPr>
+        <w:t>PropSetID</w:t>
+      </w:r>
+      <w:proofErr w:type="spellEnd"/>
+      <w:r>
+        <w:rPr>
+          <w:rFonts w:ascii="Courier New" w:hAnsi="Courier New" w:cs="Courier New"/>
+          <w:sz w:val="14"/>
+        </w:rPr>
+        <w:t xml:space="preserve">     </w:t>
+      </w:r>
+      <w:proofErr w:type="spellStart"/>
+      <w:r>
+        <w:rPr>
+          <w:rFonts w:ascii="Courier New" w:hAnsi="Courier New" w:cs="Courier New"/>
+          <w:sz w:val="14"/>
+        </w:rPr>
+        <w:t>YoungE</w:t>
+      </w:r>
+      <w:proofErr w:type="spellEnd"/>
+      <w:r>
+        <w:rPr>
+          <w:rFonts w:ascii="Courier New" w:hAnsi="Courier New" w:cs="Courier New"/>
+          <w:sz w:val="14"/>
+        </w:rPr>
+        <w:t xml:space="preserve">          </w:t>
+      </w:r>
+      <w:proofErr w:type="spellStart"/>
+      <w:r>
+        <w:rPr>
+          <w:rFonts w:ascii="Courier New" w:hAnsi="Courier New" w:cs="Courier New"/>
+          <w:sz w:val="14"/>
+        </w:rPr>
+        <w:t>ShearG</w:t>
+      </w:r>
+      <w:proofErr w:type="spellEnd"/>
+      <w:r>
+        <w:rPr>
+          <w:rFonts w:ascii="Courier New" w:hAnsi="Courier New" w:cs="Courier New"/>
+          <w:sz w:val="14"/>
+        </w:rPr>
+        <w:t xml:space="preserve">          </w:t>
+      </w:r>
+      <w:proofErr w:type="spellStart"/>
+      <w:r>
+        <w:rPr>
+          <w:rFonts w:ascii="Courier New" w:hAnsi="Courier New" w:cs="Courier New"/>
+          <w:sz w:val="14"/>
+        </w:rPr>
+        <w:t>MatDens</w:t>
+      </w:r>
+      <w:proofErr w:type="spellEnd"/>
+      <w:r>
+        <w:rPr>
+          <w:rFonts w:ascii="Courier New" w:hAnsi="Courier New" w:cs="Courier New"/>
+          <w:sz w:val="14"/>
+        </w:rPr>
+        <w:t xml:space="preserve">          </w:t>
+      </w:r>
+      <w:proofErr w:type="spellStart"/>
+      <w:r>
+        <w:rPr>
+          <w:rFonts w:ascii="Courier New" w:hAnsi="Courier New" w:cs="Courier New"/>
+          <w:sz w:val="14"/>
+        </w:rPr>
+        <w:t>XsecD</w:t>
+      </w:r>
+      <w:proofErr w:type="spellEnd"/>
+      <w:r>
+        <w:rPr>
+          <w:rFonts w:ascii="Courier New" w:hAnsi="Courier New" w:cs="Courier New"/>
+          <w:sz w:val="14"/>
+        </w:rPr>
+        <w:t xml:space="preserve">           </w:t>
+      </w:r>
+      <w:proofErr w:type="spellStart"/>
+      <w:r>
+        <w:rPr>
+          <w:rFonts w:ascii="Courier New" w:hAnsi="Courier New" w:cs="Courier New"/>
+          <w:sz w:val="14"/>
+        </w:rPr>
+        <w:t>XsecT</w:t>
+      </w:r>
+      <w:proofErr w:type="spellEnd"/>
     </w:p>
     <w:p>
       <w:pPr>
@@ -5377,7 +7286,39 @@
           <w:rFonts w:ascii="Courier New" w:hAnsi="Courier New" w:cs="Courier New"/>
           <w:sz w:val="14"/>
         </w:rPr>
-        <w:t xml:space="preserve">  (-)         (N/m2)          (N/m2)          (kg/m3)           (m)             (m)</w:t>
+        <w:t xml:space="preserve">  (-)         (N/m2)          (N/m2)          (</w:t>
+      </w:r>
+      <w:proofErr w:type="gramStart"/>
+      <w:r>
+        <w:rPr>
+          <w:rFonts w:ascii="Courier New" w:hAnsi="Courier New" w:cs="Courier New"/>
+          <w:sz w:val="14"/>
+        </w:rPr>
+        <w:t>kg/m3</w:t>
+      </w:r>
+      <w:proofErr w:type="gramEnd"/>
+      <w:r>
+        <w:rPr>
+          <w:rFonts w:ascii="Courier New" w:hAnsi="Courier New" w:cs="Courier New"/>
+          <w:sz w:val="14"/>
+        </w:rPr>
+        <w:t>)           (m)             (</w:t>
+      </w:r>
+      <w:proofErr w:type="gramStart"/>
+      <w:r>
+        <w:rPr>
+          <w:rFonts w:ascii="Courier New" w:hAnsi="Courier New" w:cs="Courier New"/>
+          <w:sz w:val="14"/>
+        </w:rPr>
+        <w:t>m</w:t>
+      </w:r>
+      <w:proofErr w:type="gramEnd"/>
+      <w:r>
+        <w:rPr>
+          <w:rFonts w:ascii="Courier New" w:hAnsi="Courier New" w:cs="Courier New"/>
+          <w:sz w:val="14"/>
+        </w:rPr>
+        <w:t>)</w:t>
       </w:r>
     </w:p>
     <w:p>
@@ -5457,7 +7398,32 @@
           <w:rFonts w:ascii="Courier New" w:hAnsi="Courier New" w:cs="Courier New"/>
           <w:sz w:val="14"/>
         </w:rPr>
-        <w:t>------------------ MEMBER X-SECTION PROPERTY data 2/2 [isotropic material for now: use this table if any section other than circular, however provide COSM(i,j) below] ------------------------</w:t>
+        <w:t xml:space="preserve">------------------ MEMBER X-SECTION PROPERTY data 2/2 [isotropic material for now: use this table if any section other than circular, however provide </w:t>
+      </w:r>
+      <w:proofErr w:type="gramStart"/>
+      <w:r>
+        <w:rPr>
+          <w:rFonts w:ascii="Courier New" w:hAnsi="Courier New" w:cs="Courier New"/>
+          <w:sz w:val="14"/>
+        </w:rPr>
+        <w:t>COSM(</w:t>
+      </w:r>
+      <w:proofErr w:type="spellStart"/>
+      <w:proofErr w:type="gramEnd"/>
+      <w:r>
+        <w:rPr>
+          <w:rFonts w:ascii="Courier New" w:hAnsi="Courier New" w:cs="Courier New"/>
+          <w:sz w:val="14"/>
+        </w:rPr>
+        <w:t>i,j</w:t>
+      </w:r>
+      <w:proofErr w:type="spellEnd"/>
+      <w:r>
+        <w:rPr>
+          <w:rFonts w:ascii="Courier New" w:hAnsi="Courier New" w:cs="Courier New"/>
+          <w:sz w:val="14"/>
+        </w:rPr>
+        <w:t>) below] ------------------------</w:t>
       </w:r>
     </w:p>
     <w:p>
@@ -5473,7 +7439,32 @@
           <w:rFonts w:ascii="Courier New" w:hAnsi="Courier New" w:cs="Courier New"/>
           <w:sz w:val="14"/>
         </w:rPr>
-        <w:t xml:space="preserve">             0   NXPropSets  - Number of structurally unique non-circular x-sections (if 0 the following table is ignored)</w:t>
+        <w:t xml:space="preserve">             0   </w:t>
+      </w:r>
+      <w:proofErr w:type="spellStart"/>
+      <w:proofErr w:type="gramStart"/>
+      <w:r>
+        <w:rPr>
+          <w:rFonts w:ascii="Courier New" w:hAnsi="Courier New" w:cs="Courier New"/>
+          <w:sz w:val="14"/>
+        </w:rPr>
+        <w:t>NXPropSets</w:t>
+      </w:r>
+      <w:proofErr w:type="spellEnd"/>
+      <w:r>
+        <w:rPr>
+          <w:rFonts w:ascii="Courier New" w:hAnsi="Courier New" w:cs="Courier New"/>
+          <w:sz w:val="14"/>
+        </w:rPr>
+        <w:t xml:space="preserve">  -</w:t>
+      </w:r>
+      <w:proofErr w:type="gramEnd"/>
+      <w:r>
+        <w:rPr>
+          <w:rFonts w:ascii="Courier New" w:hAnsi="Courier New" w:cs="Courier New"/>
+          <w:sz w:val="14"/>
+        </w:rPr>
+        <w:t xml:space="preserve"> Number of structurally unique non-circular x-sections (if 0 the following table is ignored)</w:t>
       </w:r>
     </w:p>
     <w:p>
@@ -5484,12 +7475,149 @@
           <w:sz w:val="14"/>
         </w:rPr>
       </w:pPr>
-      <w:r>
-        <w:rPr>
-          <w:rFonts w:ascii="Courier New" w:hAnsi="Courier New" w:cs="Courier New"/>
-          <w:sz w:val="14"/>
-        </w:rPr>
-        <w:t>PropSetID     YoungE          ShearG          MatDens          XsecA          XsecAsx       XsecAsy       XsecJxx       XsecJyy        XsecJ0</w:t>
+      <w:proofErr w:type="spellStart"/>
+      <w:r>
+        <w:rPr>
+          <w:rFonts w:ascii="Courier New" w:hAnsi="Courier New" w:cs="Courier New"/>
+          <w:sz w:val="14"/>
+        </w:rPr>
+        <w:t>PropSetID</w:t>
+      </w:r>
+      <w:proofErr w:type="spellEnd"/>
+      <w:r>
+        <w:rPr>
+          <w:rFonts w:ascii="Courier New" w:hAnsi="Courier New" w:cs="Courier New"/>
+          <w:sz w:val="14"/>
+        </w:rPr>
+        <w:t xml:space="preserve">     </w:t>
+      </w:r>
+      <w:proofErr w:type="spellStart"/>
+      <w:r>
+        <w:rPr>
+          <w:rFonts w:ascii="Courier New" w:hAnsi="Courier New" w:cs="Courier New"/>
+          <w:sz w:val="14"/>
+        </w:rPr>
+        <w:t>YoungE</w:t>
+      </w:r>
+      <w:proofErr w:type="spellEnd"/>
+      <w:r>
+        <w:rPr>
+          <w:rFonts w:ascii="Courier New" w:hAnsi="Courier New" w:cs="Courier New"/>
+          <w:sz w:val="14"/>
+        </w:rPr>
+        <w:t xml:space="preserve">          </w:t>
+      </w:r>
+      <w:proofErr w:type="spellStart"/>
+      <w:r>
+        <w:rPr>
+          <w:rFonts w:ascii="Courier New" w:hAnsi="Courier New" w:cs="Courier New"/>
+          <w:sz w:val="14"/>
+        </w:rPr>
+        <w:t>ShearG</w:t>
+      </w:r>
+      <w:proofErr w:type="spellEnd"/>
+      <w:r>
+        <w:rPr>
+          <w:rFonts w:ascii="Courier New" w:hAnsi="Courier New" w:cs="Courier New"/>
+          <w:sz w:val="14"/>
+        </w:rPr>
+        <w:t xml:space="preserve">          </w:t>
+      </w:r>
+      <w:proofErr w:type="spellStart"/>
+      <w:r>
+        <w:rPr>
+          <w:rFonts w:ascii="Courier New" w:hAnsi="Courier New" w:cs="Courier New"/>
+          <w:sz w:val="14"/>
+        </w:rPr>
+        <w:t>MatDens</w:t>
+      </w:r>
+      <w:proofErr w:type="spellEnd"/>
+      <w:r>
+        <w:rPr>
+          <w:rFonts w:ascii="Courier New" w:hAnsi="Courier New" w:cs="Courier New"/>
+          <w:sz w:val="14"/>
+        </w:rPr>
+        <w:t xml:space="preserve">          </w:t>
+      </w:r>
+      <w:proofErr w:type="spellStart"/>
+      <w:r>
+        <w:rPr>
+          <w:rFonts w:ascii="Courier New" w:hAnsi="Courier New" w:cs="Courier New"/>
+          <w:sz w:val="14"/>
+        </w:rPr>
+        <w:t>XsecA</w:t>
+      </w:r>
+      <w:proofErr w:type="spellEnd"/>
+      <w:r>
+        <w:rPr>
+          <w:rFonts w:ascii="Courier New" w:hAnsi="Courier New" w:cs="Courier New"/>
+          <w:sz w:val="14"/>
+        </w:rPr>
+        <w:t xml:space="preserve">          </w:t>
+      </w:r>
+      <w:proofErr w:type="spellStart"/>
+      <w:r>
+        <w:rPr>
+          <w:rFonts w:ascii="Courier New" w:hAnsi="Courier New" w:cs="Courier New"/>
+          <w:sz w:val="14"/>
+        </w:rPr>
+        <w:t>XsecAsx</w:t>
+      </w:r>
+      <w:proofErr w:type="spellEnd"/>
+      <w:r>
+        <w:rPr>
+          <w:rFonts w:ascii="Courier New" w:hAnsi="Courier New" w:cs="Courier New"/>
+          <w:sz w:val="14"/>
+        </w:rPr>
+        <w:t xml:space="preserve">       </w:t>
+      </w:r>
+      <w:proofErr w:type="spellStart"/>
+      <w:r>
+        <w:rPr>
+          <w:rFonts w:ascii="Courier New" w:hAnsi="Courier New" w:cs="Courier New"/>
+          <w:sz w:val="14"/>
+        </w:rPr>
+        <w:t>XsecAsy</w:t>
+      </w:r>
+      <w:proofErr w:type="spellEnd"/>
+      <w:r>
+        <w:rPr>
+          <w:rFonts w:ascii="Courier New" w:hAnsi="Courier New" w:cs="Courier New"/>
+          <w:sz w:val="14"/>
+        </w:rPr>
+        <w:t xml:space="preserve">       </w:t>
+      </w:r>
+      <w:proofErr w:type="spellStart"/>
+      <w:r>
+        <w:rPr>
+          <w:rFonts w:ascii="Courier New" w:hAnsi="Courier New" w:cs="Courier New"/>
+          <w:sz w:val="14"/>
+        </w:rPr>
+        <w:t>XsecJxx</w:t>
+      </w:r>
+      <w:proofErr w:type="spellEnd"/>
+      <w:r>
+        <w:rPr>
+          <w:rFonts w:ascii="Courier New" w:hAnsi="Courier New" w:cs="Courier New"/>
+          <w:sz w:val="14"/>
+        </w:rPr>
+        <w:t xml:space="preserve">       </w:t>
+      </w:r>
+      <w:proofErr w:type="spellStart"/>
+      <w:r>
+        <w:rPr>
+          <w:rFonts w:ascii="Courier New" w:hAnsi="Courier New" w:cs="Courier New"/>
+          <w:sz w:val="14"/>
+        </w:rPr>
+        <w:t>XsecJyy</w:t>
+      </w:r>
+      <w:proofErr w:type="spellEnd"/>
+      <w:r>
+        <w:rPr>
+          <w:rFonts w:ascii="Courier New" w:hAnsi="Courier New" w:cs="Courier New"/>
+          <w:sz w:val="14"/>
+        </w:rPr>
+        <w:t xml:space="preserve">        XsecJ0</w:t>
       </w:r>
     </w:p>
     <w:p>
@@ -5505,7 +7633,23 @@
           <w:rFonts w:ascii="Courier New" w:hAnsi="Courier New" w:cs="Courier New"/>
           <w:sz w:val="14"/>
         </w:rPr>
-        <w:t xml:space="preserve">  (-)         (N/m2)          (N/m2)          (kg/m3)          (m2)            (m2)          (m2)          (m4)          (m4)          (m4)</w:t>
+        <w:t xml:space="preserve">  (-)         (N/m2)          (N/m2)          (</w:t>
+      </w:r>
+      <w:proofErr w:type="gramStart"/>
+      <w:r>
+        <w:rPr>
+          <w:rFonts w:ascii="Courier New" w:hAnsi="Courier New" w:cs="Courier New"/>
+          <w:sz w:val="14"/>
+        </w:rPr>
+        <w:t>kg/m3</w:t>
+      </w:r>
+      <w:proofErr w:type="gramEnd"/>
+      <w:r>
+        <w:rPr>
+          <w:rFonts w:ascii="Courier New" w:hAnsi="Courier New" w:cs="Courier New"/>
+          <w:sz w:val="14"/>
+        </w:rPr>
+        <w:t>)          (m2)            (m2)          (m2)          (m4)          (m4)          (m4)</w:t>
       </w:r>
     </w:p>
     <w:p>
@@ -5521,7 +7665,32 @@
           <w:rFonts w:ascii="Courier New" w:hAnsi="Courier New" w:cs="Courier New"/>
           <w:sz w:val="14"/>
         </w:rPr>
-        <w:t>---------------------- MEMBER COSINE MATRICES COSM(i,j) ------------------------</w:t>
+        <w:t xml:space="preserve">---------------------- MEMBER COSINE MATRICES </w:t>
+      </w:r>
+      <w:proofErr w:type="gramStart"/>
+      <w:r>
+        <w:rPr>
+          <w:rFonts w:ascii="Courier New" w:hAnsi="Courier New" w:cs="Courier New"/>
+          <w:sz w:val="14"/>
+        </w:rPr>
+        <w:t>COSM(</w:t>
+      </w:r>
+      <w:proofErr w:type="spellStart"/>
+      <w:proofErr w:type="gramEnd"/>
+      <w:r>
+        <w:rPr>
+          <w:rFonts w:ascii="Courier New" w:hAnsi="Courier New" w:cs="Courier New"/>
+          <w:sz w:val="14"/>
+        </w:rPr>
+        <w:t>i,j</w:t>
+      </w:r>
+      <w:proofErr w:type="spellEnd"/>
+      <w:r>
+        <w:rPr>
+          <w:rFonts w:ascii="Courier New" w:hAnsi="Courier New" w:cs="Courier New"/>
+          <w:sz w:val="14"/>
+        </w:rPr>
+        <w:t>) ------------------------</w:t>
       </w:r>
     </w:p>
     <w:p>
@@ -5537,7 +7706,23 @@
           <w:rFonts w:ascii="Courier New" w:hAnsi="Courier New" w:cs="Courier New"/>
           <w:sz w:val="14"/>
         </w:rPr>
-        <w:t xml:space="preserve">             0   NCOSMs      - Number of unique cosine matrices (i.e., of unique member alignments including principal axis rotations); ignored if NXPropSets=0   or 9999 in any element below</w:t>
+        <w:t xml:space="preserve">             0   NCOSMs      - Number of unique cosine matrices (i.e., of unique member alignments including principal axis rotations); ignored if </w:t>
+      </w:r>
+      <w:proofErr w:type="spellStart"/>
+      <w:r>
+        <w:rPr>
+          <w:rFonts w:ascii="Courier New" w:hAnsi="Courier New" w:cs="Courier New"/>
+          <w:sz w:val="14"/>
+        </w:rPr>
+        <w:t>NXPropSets</w:t>
+      </w:r>
+      <w:proofErr w:type="spellEnd"/>
+      <w:r>
+        <w:rPr>
+          <w:rFonts w:ascii="Courier New" w:hAnsi="Courier New" w:cs="Courier New"/>
+          <w:sz w:val="14"/>
+        </w:rPr>
+        <w:t>=0   or 9999 in any element below</w:t>
       </w:r>
     </w:p>
     <w:p>
@@ -5601,7 +7786,23 @@
           <w:rFonts w:ascii="Courier New" w:hAnsi="Courier New" w:cs="Courier New"/>
           <w:sz w:val="14"/>
         </w:rPr>
-        <w:t xml:space="preserve">             0   NCmass      - Number of joints with concentrated masses; Global Coordinate System</w:t>
+        <w:t xml:space="preserve">             0   </w:t>
+      </w:r>
+      <w:proofErr w:type="spellStart"/>
+      <w:r>
+        <w:rPr>
+          <w:rFonts w:ascii="Courier New" w:hAnsi="Courier New" w:cs="Courier New"/>
+          <w:sz w:val="14"/>
+        </w:rPr>
+        <w:t>NCmass</w:t>
+      </w:r>
+      <w:proofErr w:type="spellEnd"/>
+      <w:r>
+        <w:rPr>
+          <w:rFonts w:ascii="Courier New" w:hAnsi="Courier New" w:cs="Courier New"/>
+          <w:sz w:val="14"/>
+        </w:rPr>
+        <w:t xml:space="preserve">      - Number of joints with concentrated masses; Global Coordinate System</w:t>
       </w:r>
     </w:p>
     <w:p>
@@ -5612,12 +7813,37 @@
           <w:sz w:val="14"/>
         </w:rPr>
       </w:pPr>
-      <w:r>
-        <w:rPr>
-          <w:rFonts w:ascii="Courier New" w:hAnsi="Courier New" w:cs="Courier New"/>
-          <w:sz w:val="14"/>
-        </w:rPr>
-        <w:t>CMJointID       JMass            JMXX             JMYY             JMZZ</w:t>
+      <w:proofErr w:type="spellStart"/>
+      <w:r>
+        <w:rPr>
+          <w:rFonts w:ascii="Courier New" w:hAnsi="Courier New" w:cs="Courier New"/>
+          <w:sz w:val="14"/>
+        </w:rPr>
+        <w:t>CMJointID</w:t>
+      </w:r>
+      <w:proofErr w:type="spellEnd"/>
+      <w:r>
+        <w:rPr>
+          <w:rFonts w:ascii="Courier New" w:hAnsi="Courier New" w:cs="Courier New"/>
+          <w:sz w:val="14"/>
+        </w:rPr>
+        <w:t xml:space="preserve">       </w:t>
+      </w:r>
+      <w:proofErr w:type="spellStart"/>
+      <w:r>
+        <w:rPr>
+          <w:rFonts w:ascii="Courier New" w:hAnsi="Courier New" w:cs="Courier New"/>
+          <w:sz w:val="14"/>
+        </w:rPr>
+        <w:t>JMass</w:t>
+      </w:r>
+      <w:proofErr w:type="spellEnd"/>
+      <w:r>
+        <w:rPr>
+          <w:rFonts w:ascii="Courier New" w:hAnsi="Courier New" w:cs="Courier New"/>
+          <w:sz w:val="14"/>
+        </w:rPr>
+        <w:t xml:space="preserve">            JMXX             JMYY             JMZZ</w:t>
       </w:r>
     </w:p>
     <w:p>
@@ -5633,7 +7859,71 @@
           <w:rFonts w:ascii="Courier New" w:hAnsi="Courier New" w:cs="Courier New"/>
           <w:sz w:val="14"/>
         </w:rPr>
-        <w:t xml:space="preserve">  (-)            (kg)          (kg*m^2)         (kg*m^2)         (kg*m^2)</w:t>
+        <w:t xml:space="preserve">  (-)            (</w:t>
+      </w:r>
+      <w:proofErr w:type="gramStart"/>
+      <w:r>
+        <w:rPr>
+          <w:rFonts w:ascii="Courier New" w:hAnsi="Courier New" w:cs="Courier New"/>
+          <w:sz w:val="14"/>
+        </w:rPr>
+        <w:t>kg</w:t>
+      </w:r>
+      <w:proofErr w:type="gramEnd"/>
+      <w:r>
+        <w:rPr>
+          <w:rFonts w:ascii="Courier New" w:hAnsi="Courier New" w:cs="Courier New"/>
+          <w:sz w:val="14"/>
+        </w:rPr>
+        <w:t>)          (</w:t>
+      </w:r>
+      <w:proofErr w:type="gramStart"/>
+      <w:r>
+        <w:rPr>
+          <w:rFonts w:ascii="Courier New" w:hAnsi="Courier New" w:cs="Courier New"/>
+          <w:sz w:val="14"/>
+        </w:rPr>
+        <w:t>kg*</w:t>
+      </w:r>
+      <w:proofErr w:type="gramEnd"/>
+      <w:r>
+        <w:rPr>
+          <w:rFonts w:ascii="Courier New" w:hAnsi="Courier New" w:cs="Courier New"/>
+          <w:sz w:val="14"/>
+        </w:rPr>
+        <w:t>m^2)         (</w:t>
+      </w:r>
+      <w:proofErr w:type="gramStart"/>
+      <w:r>
+        <w:rPr>
+          <w:rFonts w:ascii="Courier New" w:hAnsi="Courier New" w:cs="Courier New"/>
+          <w:sz w:val="14"/>
+        </w:rPr>
+        <w:t>kg*</w:t>
+      </w:r>
+      <w:proofErr w:type="gramEnd"/>
+      <w:r>
+        <w:rPr>
+          <w:rFonts w:ascii="Courier New" w:hAnsi="Courier New" w:cs="Courier New"/>
+          <w:sz w:val="14"/>
+        </w:rPr>
+        <w:t>m^2)         (</w:t>
+      </w:r>
+      <w:proofErr w:type="gramStart"/>
+      <w:r>
+        <w:rPr>
+          <w:rFonts w:ascii="Courier New" w:hAnsi="Courier New" w:cs="Courier New"/>
+          <w:sz w:val="14"/>
+        </w:rPr>
+        <w:t>kg*</w:t>
+      </w:r>
+      <w:proofErr w:type="gramEnd"/>
+      <w:r>
+        <w:rPr>
+          <w:rFonts w:ascii="Courier New" w:hAnsi="Courier New" w:cs="Courier New"/>
+          <w:sz w:val="14"/>
+        </w:rPr>
+        <w:t>m^2)</w:t>
       </w:r>
     </w:p>
     <w:p>
@@ -5666,7 +7956,39 @@
           <w:sz w:val="14"/>
         </w:rPr>
         <w:lastRenderedPageBreak/>
-        <w:t>True             SSSum       - Output a Summary File (flag).It contains: matrices K,M  and C-B reduced M_BB, M-BM, K_BB, K_MM(OMG^2), PHI_R, PHI_L. IT can also contain COSMs if requested.</w:t>
+        <w:t xml:space="preserve">True             </w:t>
+      </w:r>
+      <w:proofErr w:type="spellStart"/>
+      <w:r>
+        <w:rPr>
+          <w:rFonts w:ascii="Courier New" w:hAnsi="Courier New" w:cs="Courier New"/>
+          <w:sz w:val="14"/>
+        </w:rPr>
+        <w:t>SSSum</w:t>
+      </w:r>
+      <w:proofErr w:type="spellEnd"/>
+      <w:r>
+        <w:rPr>
+          <w:rFonts w:ascii="Courier New" w:hAnsi="Courier New" w:cs="Courier New"/>
+          <w:sz w:val="14"/>
+        </w:rPr>
+        <w:t xml:space="preserve">       - Output a Summary File (flag).It contains: matrices K</w:t>
+      </w:r>
+      <w:proofErr w:type="gramStart"/>
+      <w:r>
+        <w:rPr>
+          <w:rFonts w:ascii="Courier New" w:hAnsi="Courier New" w:cs="Courier New"/>
+          <w:sz w:val="14"/>
+        </w:rPr>
+        <w:t>,M</w:t>
+      </w:r>
+      <w:proofErr w:type="gramEnd"/>
+      <w:r>
+        <w:rPr>
+          <w:rFonts w:ascii="Courier New" w:hAnsi="Courier New" w:cs="Courier New"/>
+          <w:sz w:val="14"/>
+        </w:rPr>
+        <w:t xml:space="preserve">  and C-B reduced M_BB, M-BM, K_BB, K_MM(OMG^2), PHI_R, PHI_L. IT can also contain COSMs if requested.</w:t>
       </w:r>
     </w:p>
     <w:p>
@@ -5682,7 +8004,23 @@
           <w:rFonts w:ascii="Courier New" w:hAnsi="Courier New" w:cs="Courier New"/>
           <w:sz w:val="14"/>
         </w:rPr>
-        <w:t>False            OutCOSM     - Output cosine matrices with the selected output member forces (flag)</w:t>
+        <w:t xml:space="preserve">False            </w:t>
+      </w:r>
+      <w:proofErr w:type="spellStart"/>
+      <w:r>
+        <w:rPr>
+          <w:rFonts w:ascii="Courier New" w:hAnsi="Courier New" w:cs="Courier New"/>
+          <w:sz w:val="14"/>
+        </w:rPr>
+        <w:t>OutCOSM</w:t>
+      </w:r>
+      <w:proofErr w:type="spellEnd"/>
+      <w:r>
+        <w:rPr>
+          <w:rFonts w:ascii="Courier New" w:hAnsi="Courier New" w:cs="Courier New"/>
+          <w:sz w:val="14"/>
+        </w:rPr>
+        <w:t xml:space="preserve">     - Output cosine matrices with the selected output member forces (flag)</w:t>
       </w:r>
     </w:p>
     <w:p>
@@ -5698,7 +8036,39 @@
           <w:rFonts w:ascii="Courier New" w:hAnsi="Courier New" w:cs="Courier New"/>
           <w:sz w:val="14"/>
         </w:rPr>
-        <w:t>False            OutAll      - [T/F] Output all members' end forces in OutJckF (flag)</w:t>
+        <w:t xml:space="preserve">False            </w:t>
+      </w:r>
+      <w:proofErr w:type="spellStart"/>
+      <w:r>
+        <w:rPr>
+          <w:rFonts w:ascii="Courier New" w:hAnsi="Courier New" w:cs="Courier New"/>
+          <w:sz w:val="14"/>
+        </w:rPr>
+        <w:t>OutAll</w:t>
+      </w:r>
+      <w:proofErr w:type="spellEnd"/>
+      <w:r>
+        <w:rPr>
+          <w:rFonts w:ascii="Courier New" w:hAnsi="Courier New" w:cs="Courier New"/>
+          <w:sz w:val="14"/>
+        </w:rPr>
+        <w:t xml:space="preserve">      - [T/F] Output all members' end forces in </w:t>
+      </w:r>
+      <w:proofErr w:type="spellStart"/>
+      <w:r>
+        <w:rPr>
+          <w:rFonts w:ascii="Courier New" w:hAnsi="Courier New" w:cs="Courier New"/>
+          <w:sz w:val="14"/>
+        </w:rPr>
+        <w:t>OutJckF</w:t>
+      </w:r>
+      <w:proofErr w:type="spellEnd"/>
+      <w:r>
+        <w:rPr>
+          <w:rFonts w:ascii="Courier New" w:hAnsi="Courier New" w:cs="Courier New"/>
+          <w:sz w:val="14"/>
+        </w:rPr>
+        <w:t xml:space="preserve"> (flag)</w:t>
       </w:r>
     </w:p>
     <w:p>
@@ -5714,22 +8084,96 @@
           <w:rFonts w:ascii="Courier New" w:hAnsi="Courier New" w:cs="Courier New"/>
           <w:sz w:val="14"/>
         </w:rPr>
-        <w:t xml:space="preserve">             2   OutSwtch    - [1/2/3] Output requested channels to: 1=&lt;rootname&gt;.SD.out</w:t>
-      </w:r>
-      <w:r>
-        <w:rPr>
-          <w:rFonts w:ascii="Courier New" w:hAnsi="Courier New" w:cs="Courier New"/>
-          <w:sz w:val="14"/>
-        </w:rPr>
-        <w:t xml:space="preserve"> (this is OutJckF);</w:t>
-      </w:r>
-      <w:r>
-        <w:rPr>
-          <w:rFonts w:ascii="Courier New" w:hAnsi="Courier New" w:cs="Courier New"/>
-          <w:sz w:val="14"/>
-        </w:rPr>
-        <w:t xml:space="preserve"> 2=&lt;rootname&gt;.out (generated by FAST)</w:t>
-      </w:r>
+        <w:t xml:space="preserve">             2   </w:t>
+      </w:r>
+      <w:proofErr w:type="spellStart"/>
+      <w:r>
+        <w:rPr>
+          <w:rFonts w:ascii="Courier New" w:hAnsi="Courier New" w:cs="Courier New"/>
+          <w:sz w:val="14"/>
+        </w:rPr>
+        <w:t>OutSwtch</w:t>
+      </w:r>
+      <w:proofErr w:type="spellEnd"/>
+      <w:r>
+        <w:rPr>
+          <w:rFonts w:ascii="Courier New" w:hAnsi="Courier New" w:cs="Courier New"/>
+          <w:sz w:val="14"/>
+        </w:rPr>
+        <w:t xml:space="preserve">    - [1/2/3] Output requested channels to: 1=&lt;</w:t>
+      </w:r>
+      <w:proofErr w:type="spellStart"/>
+      <w:r>
+        <w:rPr>
+          <w:rFonts w:ascii="Courier New" w:hAnsi="Courier New" w:cs="Courier New"/>
+          <w:sz w:val="14"/>
+        </w:rPr>
+        <w:t>rootname</w:t>
+      </w:r>
+      <w:proofErr w:type="spellEnd"/>
+      <w:r>
+        <w:rPr>
+          <w:rFonts w:ascii="Courier New" w:hAnsi="Courier New" w:cs="Courier New"/>
+          <w:sz w:val="14"/>
+        </w:rPr>
+        <w:t>&gt;.</w:t>
+      </w:r>
+      <w:proofErr w:type="spellStart"/>
+      <w:r>
+        <w:rPr>
+          <w:rFonts w:ascii="Courier New" w:hAnsi="Courier New" w:cs="Courier New"/>
+          <w:sz w:val="14"/>
+        </w:rPr>
+        <w:t>SD.out</w:t>
+      </w:r>
+      <w:proofErr w:type="spellEnd"/>
+      <w:r>
+        <w:rPr>
+          <w:rFonts w:ascii="Courier New" w:hAnsi="Courier New" w:cs="Courier New"/>
+          <w:sz w:val="14"/>
+        </w:rPr>
+        <w:t xml:space="preserve"> (this is </w:t>
+      </w:r>
+      <w:proofErr w:type="spellStart"/>
+      <w:r>
+        <w:rPr>
+          <w:rFonts w:ascii="Courier New" w:hAnsi="Courier New" w:cs="Courier New"/>
+          <w:sz w:val="14"/>
+        </w:rPr>
+        <w:t>OutJckF</w:t>
+      </w:r>
+      <w:proofErr w:type="spellEnd"/>
+      <w:r>
+        <w:rPr>
+          <w:rFonts w:ascii="Courier New" w:hAnsi="Courier New" w:cs="Courier New"/>
+          <w:sz w:val="14"/>
+        </w:rPr>
+        <w:t>);</w:t>
+      </w:r>
+      <w:r>
+        <w:rPr>
+          <w:rFonts w:ascii="Courier New" w:hAnsi="Courier New" w:cs="Courier New"/>
+          <w:sz w:val="14"/>
+        </w:rPr>
+        <w:t xml:space="preserve"> 2=&lt;</w:t>
+      </w:r>
+      <w:proofErr w:type="spellStart"/>
+      <w:r>
+        <w:rPr>
+          <w:rFonts w:ascii="Courier New" w:hAnsi="Courier New" w:cs="Courier New"/>
+          <w:sz w:val="14"/>
+        </w:rPr>
+        <w:t>rootname</w:t>
+      </w:r>
+      <w:proofErr w:type="spellEnd"/>
+      <w:r>
+        <w:rPr>
+          <w:rFonts w:ascii="Courier New" w:hAnsi="Courier New" w:cs="Courier New"/>
+          <w:sz w:val="14"/>
+        </w:rPr>
+        <w:t>&gt;.out (generated by FAST)</w:t>
+      </w:r>
+      <w:proofErr w:type="gramStart"/>
       <w:r>
         <w:rPr>
           <w:rFonts w:ascii="Courier New" w:hAnsi="Courier New" w:cs="Courier New"/>
@@ -5742,7 +8186,15 @@
           <w:rFonts w:ascii="Courier New" w:hAnsi="Courier New" w:cs="Courier New"/>
           <w:sz w:val="14"/>
         </w:rPr>
-        <w:t xml:space="preserve">  3=both files.</w:t>
+        <w:t xml:space="preserve">  3</w:t>
+      </w:r>
+      <w:proofErr w:type="gramEnd"/>
+      <w:r>
+        <w:rPr>
+          <w:rFonts w:ascii="Courier New" w:hAnsi="Courier New" w:cs="Courier New"/>
+          <w:sz w:val="14"/>
+        </w:rPr>
+        <w:t>=both files.</w:t>
       </w:r>
     </w:p>
     <w:p>
@@ -5758,8 +8210,33 @@
           <w:rFonts w:ascii="Courier New" w:hAnsi="Courier New" w:cs="Courier New"/>
           <w:sz w:val="14"/>
         </w:rPr>
-        <w:t>True             TabDelim    - Generate a tab-delimited output file in OutJckF</w:t>
-      </w:r>
+        <w:t xml:space="preserve">True             </w:t>
+      </w:r>
+      <w:proofErr w:type="spellStart"/>
+      <w:r>
+        <w:rPr>
+          <w:rFonts w:ascii="Courier New" w:hAnsi="Courier New" w:cs="Courier New"/>
+          <w:sz w:val="14"/>
+        </w:rPr>
+        <w:t>TabDelim</w:t>
+      </w:r>
+      <w:proofErr w:type="spellEnd"/>
+      <w:r>
+        <w:rPr>
+          <w:rFonts w:ascii="Courier New" w:hAnsi="Courier New" w:cs="Courier New"/>
+          <w:sz w:val="14"/>
+        </w:rPr>
+        <w:t xml:space="preserve">    - Generate a tab-delimited output file in </w:t>
+      </w:r>
+      <w:proofErr w:type="spellStart"/>
+      <w:r>
+        <w:rPr>
+          <w:rFonts w:ascii="Courier New" w:hAnsi="Courier New" w:cs="Courier New"/>
+          <w:sz w:val="14"/>
+        </w:rPr>
+        <w:t>OutJckF</w:t>
+      </w:r>
+      <w:proofErr w:type="spellEnd"/>
     </w:p>
     <w:p>
       <w:pPr>
@@ -5774,7 +8251,39 @@
           <w:rFonts w:ascii="Courier New" w:hAnsi="Courier New" w:cs="Courier New"/>
           <w:sz w:val="14"/>
         </w:rPr>
-        <w:t xml:space="preserve">             1   OutDec      - Decimation of output for OutJckF only</w:t>
+        <w:t xml:space="preserve">             1   </w:t>
+      </w:r>
+      <w:proofErr w:type="spellStart"/>
+      <w:r>
+        <w:rPr>
+          <w:rFonts w:ascii="Courier New" w:hAnsi="Courier New" w:cs="Courier New"/>
+          <w:sz w:val="14"/>
+        </w:rPr>
+        <w:t>OutDec</w:t>
+      </w:r>
+      <w:proofErr w:type="spellEnd"/>
+      <w:r>
+        <w:rPr>
+          <w:rFonts w:ascii="Courier New" w:hAnsi="Courier New" w:cs="Courier New"/>
+          <w:sz w:val="14"/>
+        </w:rPr>
+        <w:t xml:space="preserve">      - Decimation of output for </w:t>
+      </w:r>
+      <w:proofErr w:type="spellStart"/>
+      <w:r>
+        <w:rPr>
+          <w:rFonts w:ascii="Courier New" w:hAnsi="Courier New" w:cs="Courier New"/>
+          <w:sz w:val="14"/>
+        </w:rPr>
+        <w:t>OutJckF</w:t>
+      </w:r>
+      <w:proofErr w:type="spellEnd"/>
+      <w:r>
+        <w:rPr>
+          <w:rFonts w:ascii="Courier New" w:hAnsi="Courier New" w:cs="Courier New"/>
+          <w:sz w:val="14"/>
+        </w:rPr>
+        <w:t xml:space="preserve"> only</w:t>
       </w:r>
     </w:p>
     <w:p>
@@ -5790,8 +8299,33 @@
           <w:rFonts w:ascii="Courier New" w:hAnsi="Courier New" w:cs="Courier New"/>
           <w:sz w:val="14"/>
         </w:rPr>
-        <w:t>"ES11.4e2"       OutFmt      - Output format for numerical results in OutJckF</w:t>
-      </w:r>
+        <w:t xml:space="preserve">"ES11.4e2"       </w:t>
+      </w:r>
+      <w:proofErr w:type="spellStart"/>
+      <w:r>
+        <w:rPr>
+          <w:rFonts w:ascii="Courier New" w:hAnsi="Courier New" w:cs="Courier New"/>
+          <w:sz w:val="14"/>
+        </w:rPr>
+        <w:t>OutFmt</w:t>
+      </w:r>
+      <w:proofErr w:type="spellEnd"/>
+      <w:r>
+        <w:rPr>
+          <w:rFonts w:ascii="Courier New" w:hAnsi="Courier New" w:cs="Courier New"/>
+          <w:sz w:val="14"/>
+        </w:rPr>
+        <w:t xml:space="preserve">      - Output format for numerical results in </w:t>
+      </w:r>
+      <w:proofErr w:type="spellStart"/>
+      <w:r>
+        <w:rPr>
+          <w:rFonts w:ascii="Courier New" w:hAnsi="Courier New" w:cs="Courier New"/>
+          <w:sz w:val="14"/>
+        </w:rPr>
+        <w:t>OutJckF</w:t>
+      </w:r>
+      <w:proofErr w:type="spellEnd"/>
     </w:p>
     <w:p>
       <w:pPr>
@@ -5806,7 +8340,23 @@
           <w:rFonts w:ascii="Courier New" w:hAnsi="Courier New" w:cs="Courier New"/>
           <w:sz w:val="14"/>
         </w:rPr>
-        <w:t>"A11"            OutSFmt     - Output format for header strings</w:t>
+        <w:t xml:space="preserve">"A11"            </w:t>
+      </w:r>
+      <w:proofErr w:type="spellStart"/>
+      <w:r>
+        <w:rPr>
+          <w:rFonts w:ascii="Courier New" w:hAnsi="Courier New" w:cs="Courier New"/>
+          <w:sz w:val="14"/>
+        </w:rPr>
+        <w:t>OutSFmt</w:t>
+      </w:r>
+      <w:proofErr w:type="spellEnd"/>
+      <w:r>
+        <w:rPr>
+          <w:rFonts w:ascii="Courier New" w:hAnsi="Courier New" w:cs="Courier New"/>
+          <w:sz w:val="14"/>
+        </w:rPr>
+        <w:t xml:space="preserve">     - Output format for header strings</w:t>
       </w:r>
     </w:p>
     <w:p>
@@ -5838,7 +8388,39 @@
           <w:rFonts w:ascii="Courier New" w:hAnsi="Courier New" w:cs="Courier New"/>
           <w:sz w:val="14"/>
         </w:rPr>
-        <w:t xml:space="preserve">             2   NMOutputs   - Number of members whose forces/displacements/velocities/accelerations will be output into OutJckF (-) [Must be &lt;= 9].</w:t>
+        <w:t xml:space="preserve">             2   </w:t>
+      </w:r>
+      <w:proofErr w:type="spellStart"/>
+      <w:r>
+        <w:rPr>
+          <w:rFonts w:ascii="Courier New" w:hAnsi="Courier New" w:cs="Courier New"/>
+          <w:sz w:val="14"/>
+        </w:rPr>
+        <w:t>NMOutputs</w:t>
+      </w:r>
+      <w:proofErr w:type="spellEnd"/>
+      <w:r>
+        <w:rPr>
+          <w:rFonts w:ascii="Courier New" w:hAnsi="Courier New" w:cs="Courier New"/>
+          <w:sz w:val="14"/>
+        </w:rPr>
+        <w:t xml:space="preserve">   - Number of members whose forces/displacements/velocities/accelerations will be output into </w:t>
+      </w:r>
+      <w:proofErr w:type="spellStart"/>
+      <w:r>
+        <w:rPr>
+          <w:rFonts w:ascii="Courier New" w:hAnsi="Courier New" w:cs="Courier New"/>
+          <w:sz w:val="14"/>
+        </w:rPr>
+        <w:t>OutJckF</w:t>
+      </w:r>
+      <w:proofErr w:type="spellEnd"/>
+      <w:r>
+        <w:rPr>
+          <w:rFonts w:ascii="Courier New" w:hAnsi="Courier New" w:cs="Courier New"/>
+          <w:sz w:val="14"/>
+        </w:rPr>
+        <w:t xml:space="preserve"> (-) [Must be &lt;= 9].</w:t>
       </w:r>
     </w:p>
     <w:p>
@@ -5849,12 +8431,101 @@
           <w:sz w:val="14"/>
         </w:rPr>
       </w:pPr>
-      <w:r>
-        <w:rPr>
-          <w:rFonts w:ascii="Courier New" w:hAnsi="Courier New" w:cs="Courier New"/>
-          <w:sz w:val="14"/>
-        </w:rPr>
-        <w:t>MemberID   NOutCnt    NodeCnt [NOutCnt=how many nodes to get output for [&lt; 10]; NodeCnt are local ordinal numbers from the start of the member, and must be &gt;=1 and &lt;= NDiv+1] If NMOutputs=0 leave blank as well.</w:t>
+      <w:proofErr w:type="spellStart"/>
+      <w:r>
+        <w:rPr>
+          <w:rFonts w:ascii="Courier New" w:hAnsi="Courier New" w:cs="Courier New"/>
+          <w:sz w:val="14"/>
+        </w:rPr>
+        <w:t>MemberID</w:t>
+      </w:r>
+      <w:proofErr w:type="spellEnd"/>
+      <w:r>
+        <w:rPr>
+          <w:rFonts w:ascii="Courier New" w:hAnsi="Courier New" w:cs="Courier New"/>
+          <w:sz w:val="14"/>
+        </w:rPr>
+        <w:t xml:space="preserve">   </w:t>
+      </w:r>
+      <w:proofErr w:type="spellStart"/>
+      <w:r>
+        <w:rPr>
+          <w:rFonts w:ascii="Courier New" w:hAnsi="Courier New" w:cs="Courier New"/>
+          <w:sz w:val="14"/>
+        </w:rPr>
+        <w:t>NOutCnt</w:t>
+      </w:r>
+      <w:proofErr w:type="spellEnd"/>
+      <w:r>
+        <w:rPr>
+          <w:rFonts w:ascii="Courier New" w:hAnsi="Courier New" w:cs="Courier New"/>
+          <w:sz w:val="14"/>
+        </w:rPr>
+        <w:t xml:space="preserve">    </w:t>
+      </w:r>
+      <w:proofErr w:type="spellStart"/>
+      <w:r>
+        <w:rPr>
+          <w:rFonts w:ascii="Courier New" w:hAnsi="Courier New" w:cs="Courier New"/>
+          <w:sz w:val="14"/>
+        </w:rPr>
+        <w:t>NodeCnt</w:t>
+      </w:r>
+      <w:proofErr w:type="spellEnd"/>
+      <w:r>
+        <w:rPr>
+          <w:rFonts w:ascii="Courier New" w:hAnsi="Courier New" w:cs="Courier New"/>
+          <w:sz w:val="14"/>
+        </w:rPr>
+        <w:t xml:space="preserve"> [</w:t>
+      </w:r>
+      <w:proofErr w:type="spellStart"/>
+      <w:r>
+        <w:rPr>
+          <w:rFonts w:ascii="Courier New" w:hAnsi="Courier New" w:cs="Courier New"/>
+          <w:sz w:val="14"/>
+        </w:rPr>
+        <w:t>NOutCnt</w:t>
+      </w:r>
+      <w:proofErr w:type="spellEnd"/>
+      <w:r>
+        <w:rPr>
+          <w:rFonts w:ascii="Courier New" w:hAnsi="Courier New" w:cs="Courier New"/>
+          <w:sz w:val="14"/>
+        </w:rPr>
+        <w:t xml:space="preserve">=how many nodes to get output for [&lt; 10]; </w:t>
+      </w:r>
+      <w:proofErr w:type="spellStart"/>
+      <w:r>
+        <w:rPr>
+          <w:rFonts w:ascii="Courier New" w:hAnsi="Courier New" w:cs="Courier New"/>
+          <w:sz w:val="14"/>
+        </w:rPr>
+        <w:t>NodeCnt</w:t>
+      </w:r>
+      <w:proofErr w:type="spellEnd"/>
+      <w:r>
+        <w:rPr>
+          <w:rFonts w:ascii="Courier New" w:hAnsi="Courier New" w:cs="Courier New"/>
+          <w:sz w:val="14"/>
+        </w:rPr>
+        <w:t xml:space="preserve"> are local ordinal numbers from the start of the member, and must be &gt;=1 and &lt;= NDiv+1] If </w:t>
+      </w:r>
+      <w:proofErr w:type="spellStart"/>
+      <w:r>
+        <w:rPr>
+          <w:rFonts w:ascii="Courier New" w:hAnsi="Courier New" w:cs="Courier New"/>
+          <w:sz w:val="14"/>
+        </w:rPr>
+        <w:t>NMOutputs</w:t>
+      </w:r>
+      <w:proofErr w:type="spellEnd"/>
+      <w:r>
+        <w:rPr>
+          <w:rFonts w:ascii="Courier New" w:hAnsi="Courier New" w:cs="Courier New"/>
+          <w:sz w:val="14"/>
+        </w:rPr>
+        <w:t>=0 leave blank as well.</w:t>
       </w:r>
     </w:p>
     <w:p>
@@ -5918,7 +8589,71 @@
           <w:rFonts w:ascii="Courier New" w:hAnsi="Courier New" w:cs="Courier New"/>
           <w:sz w:val="14"/>
         </w:rPr>
-        <w:t>------------------------- SSOutList: The next line(s) contains a list of output parameters that will be output in &lt;rootname&gt;.SD.out or &lt;rootname&gt;.out. ------</w:t>
+        <w:t xml:space="preserve">------------------------- </w:t>
+      </w:r>
+      <w:proofErr w:type="spellStart"/>
+      <w:r>
+        <w:rPr>
+          <w:rFonts w:ascii="Courier New" w:hAnsi="Courier New" w:cs="Courier New"/>
+          <w:sz w:val="14"/>
+        </w:rPr>
+        <w:t>SSOutList</w:t>
+      </w:r>
+      <w:proofErr w:type="spellEnd"/>
+      <w:r>
+        <w:rPr>
+          <w:rFonts w:ascii="Courier New" w:hAnsi="Courier New" w:cs="Courier New"/>
+          <w:sz w:val="14"/>
+        </w:rPr>
+        <w:t>: The next line(s) contains a list of output parameters that will be output in &lt;</w:t>
+      </w:r>
+      <w:proofErr w:type="spellStart"/>
+      <w:r>
+        <w:rPr>
+          <w:rFonts w:ascii="Courier New" w:hAnsi="Courier New" w:cs="Courier New"/>
+          <w:sz w:val="14"/>
+        </w:rPr>
+        <w:t>rootname</w:t>
+      </w:r>
+      <w:proofErr w:type="spellEnd"/>
+      <w:r>
+        <w:rPr>
+          <w:rFonts w:ascii="Courier New" w:hAnsi="Courier New" w:cs="Courier New"/>
+          <w:sz w:val="14"/>
+        </w:rPr>
+        <w:t>&gt;.</w:t>
+      </w:r>
+      <w:proofErr w:type="spellStart"/>
+      <w:r>
+        <w:rPr>
+          <w:rFonts w:ascii="Courier New" w:hAnsi="Courier New" w:cs="Courier New"/>
+          <w:sz w:val="14"/>
+        </w:rPr>
+        <w:t>SD.out</w:t>
+      </w:r>
+      <w:proofErr w:type="spellEnd"/>
+      <w:r>
+        <w:rPr>
+          <w:rFonts w:ascii="Courier New" w:hAnsi="Courier New" w:cs="Courier New"/>
+          <w:sz w:val="14"/>
+        </w:rPr>
+        <w:t xml:space="preserve"> or &lt;</w:t>
+      </w:r>
+      <w:proofErr w:type="spellStart"/>
+      <w:r>
+        <w:rPr>
+          <w:rFonts w:ascii="Courier New" w:hAnsi="Courier New" w:cs="Courier New"/>
+          <w:sz w:val="14"/>
+        </w:rPr>
+        <w:t>rootname</w:t>
+      </w:r>
+      <w:proofErr w:type="spellEnd"/>
+      <w:r>
+        <w:rPr>
+          <w:rFonts w:ascii="Courier New" w:hAnsi="Courier New" w:cs="Courier New"/>
+          <w:sz w:val="14"/>
+        </w:rPr>
+        <w:t>&gt;.out. ------</w:t>
       </w:r>
     </w:p>
     <w:p>
@@ -5929,6 +8664,7 @@
           <w:sz w:val="14"/>
         </w:rPr>
       </w:pPr>
+      <w:proofErr w:type="gramStart"/>
       <w:r>
         <w:rPr>
           <w:rFonts w:ascii="Courier New" w:hAnsi="Courier New" w:cs="Courier New"/>
@@ -5936,6 +8672,7 @@
         </w:rPr>
         <w:t>"M2N1MKxe, M2N1MKye"                 - The local side-to-side and fore-aft bending moments at node 1 of member 3 (located at 0 m, i.e. MSL).</w:t>
       </w:r>
+      <w:proofErr w:type="gramEnd"/>
     </w:p>
     <w:p>
       <w:pPr>
@@ -5950,7 +8687,23 @@
           <w:rFonts w:ascii="Courier New" w:hAnsi="Courier New" w:cs="Courier New"/>
           <w:sz w:val="14"/>
         </w:rPr>
-        <w:t>"M1N1MKxe, M1N1MKye"                 - The local side-to-side and fore-aft bending moments at node 1 of member 2 (located at -10 m, i.e. half way between MSL and mudline).</w:t>
+        <w:t xml:space="preserve">"M1N1MKxe, M1N1MKye"                 - The local side-to-side and fore-aft bending moments at node 1 of member 2 (located at -10 m, i.e. half way between MSL and </w:t>
+      </w:r>
+      <w:proofErr w:type="spellStart"/>
+      <w:r>
+        <w:rPr>
+          <w:rFonts w:ascii="Courier New" w:hAnsi="Courier New" w:cs="Courier New"/>
+          <w:sz w:val="14"/>
+        </w:rPr>
+        <w:t>mudline</w:t>
+      </w:r>
+      <w:proofErr w:type="spellEnd"/>
+      <w:r>
+        <w:rPr>
+          <w:rFonts w:ascii="Courier New" w:hAnsi="Courier New" w:cs="Courier New"/>
+          <w:sz w:val="14"/>
+        </w:rPr>
+        <w:t>).</w:t>
       </w:r>
     </w:p>
     <w:p>
@@ -5966,7 +8719,71 @@
           <w:rFonts w:ascii="Courier New" w:hAnsi="Courier New" w:cs="Courier New"/>
           <w:sz w:val="14"/>
         </w:rPr>
-        <w:t>"-ReactFXss, -ReactFYss, -ReactFZss" - Base reactions: fore-aft shear, side-to-side shear and vertical forces at the mudline.</w:t>
+        <w:t>"-</w:t>
+      </w:r>
+      <w:proofErr w:type="spellStart"/>
+      <w:r>
+        <w:rPr>
+          <w:rFonts w:ascii="Courier New" w:hAnsi="Courier New" w:cs="Courier New"/>
+          <w:sz w:val="14"/>
+        </w:rPr>
+        <w:t>ReactFXss</w:t>
+      </w:r>
+      <w:proofErr w:type="spellEnd"/>
+      <w:r>
+        <w:rPr>
+          <w:rFonts w:ascii="Courier New" w:hAnsi="Courier New" w:cs="Courier New"/>
+          <w:sz w:val="14"/>
+        </w:rPr>
+        <w:t>, -</w:t>
+      </w:r>
+      <w:proofErr w:type="spellStart"/>
+      <w:r>
+        <w:rPr>
+          <w:rFonts w:ascii="Courier New" w:hAnsi="Courier New" w:cs="Courier New"/>
+          <w:sz w:val="14"/>
+        </w:rPr>
+        <w:t>ReactFYss</w:t>
+      </w:r>
+      <w:proofErr w:type="spellEnd"/>
+      <w:r>
+        <w:rPr>
+          <w:rFonts w:ascii="Courier New" w:hAnsi="Courier New" w:cs="Courier New"/>
+          <w:sz w:val="14"/>
+        </w:rPr>
+        <w:t>, -</w:t>
+      </w:r>
+      <w:proofErr w:type="spellStart"/>
+      <w:r>
+        <w:rPr>
+          <w:rFonts w:ascii="Courier New" w:hAnsi="Courier New" w:cs="Courier New"/>
+          <w:sz w:val="14"/>
+        </w:rPr>
+        <w:t>ReactFZss</w:t>
+      </w:r>
+      <w:proofErr w:type="spellEnd"/>
+      <w:r>
+        <w:rPr>
+          <w:rFonts w:ascii="Courier New" w:hAnsi="Courier New" w:cs="Courier New"/>
+          <w:sz w:val="14"/>
+        </w:rPr>
+        <w:t xml:space="preserve">" - Base reactions: fore-aft shear, side-to-side shear and vertical forces at the </w:t>
+      </w:r>
+      <w:proofErr w:type="spellStart"/>
+      <w:r>
+        <w:rPr>
+          <w:rFonts w:ascii="Courier New" w:hAnsi="Courier New" w:cs="Courier New"/>
+          <w:sz w:val="14"/>
+        </w:rPr>
+        <w:t>mudline</w:t>
+      </w:r>
+      <w:proofErr w:type="spellEnd"/>
+      <w:r>
+        <w:rPr>
+          <w:rFonts w:ascii="Courier New" w:hAnsi="Courier New" w:cs="Courier New"/>
+          <w:sz w:val="14"/>
+        </w:rPr>
+        <w:t>.</w:t>
       </w:r>
     </w:p>
     <w:p>
@@ -5982,7 +8799,71 @@
           <w:rFonts w:ascii="Courier New" w:hAnsi="Courier New" w:cs="Courier New"/>
           <w:sz w:val="14"/>
         </w:rPr>
-        <w:t>"-ReactMXss, -ReactMYss, -ReactMZss" - Base reactions: side-to-side, fore-aft and yaw moments at the mudline.</w:t>
+        <w:t>"-</w:t>
+      </w:r>
+      <w:proofErr w:type="spellStart"/>
+      <w:r>
+        <w:rPr>
+          <w:rFonts w:ascii="Courier New" w:hAnsi="Courier New" w:cs="Courier New"/>
+          <w:sz w:val="14"/>
+        </w:rPr>
+        <w:t>ReactMXss</w:t>
+      </w:r>
+      <w:proofErr w:type="spellEnd"/>
+      <w:r>
+        <w:rPr>
+          <w:rFonts w:ascii="Courier New" w:hAnsi="Courier New" w:cs="Courier New"/>
+          <w:sz w:val="14"/>
+        </w:rPr>
+        <w:t>, -</w:t>
+      </w:r>
+      <w:proofErr w:type="spellStart"/>
+      <w:r>
+        <w:rPr>
+          <w:rFonts w:ascii="Courier New" w:hAnsi="Courier New" w:cs="Courier New"/>
+          <w:sz w:val="14"/>
+        </w:rPr>
+        <w:t>ReactMYss</w:t>
+      </w:r>
+      <w:proofErr w:type="spellEnd"/>
+      <w:r>
+        <w:rPr>
+          <w:rFonts w:ascii="Courier New" w:hAnsi="Courier New" w:cs="Courier New"/>
+          <w:sz w:val="14"/>
+        </w:rPr>
+        <w:t>, -</w:t>
+      </w:r>
+      <w:proofErr w:type="spellStart"/>
+      <w:r>
+        <w:rPr>
+          <w:rFonts w:ascii="Courier New" w:hAnsi="Courier New" w:cs="Courier New"/>
+          <w:sz w:val="14"/>
+        </w:rPr>
+        <w:t>ReactMZss</w:t>
+      </w:r>
+      <w:proofErr w:type="spellEnd"/>
+      <w:r>
+        <w:rPr>
+          <w:rFonts w:ascii="Courier New" w:hAnsi="Courier New" w:cs="Courier New"/>
+          <w:sz w:val="14"/>
+        </w:rPr>
+        <w:t xml:space="preserve">" - Base reactions: side-to-side, fore-aft and yaw moments at the </w:t>
+      </w:r>
+      <w:proofErr w:type="spellStart"/>
+      <w:r>
+        <w:rPr>
+          <w:rFonts w:ascii="Courier New" w:hAnsi="Courier New" w:cs="Courier New"/>
+          <w:sz w:val="14"/>
+        </w:rPr>
+        <w:t>mudline</w:t>
+      </w:r>
+      <w:proofErr w:type="spellEnd"/>
+      <w:r>
+        <w:rPr>
+          <w:rFonts w:ascii="Courier New" w:hAnsi="Courier New" w:cs="Courier New"/>
+          <w:sz w:val="14"/>
+        </w:rPr>
+        <w:t>.</w:t>
       </w:r>
     </w:p>
     <w:p>
@@ -5998,7 +8879,23 @@
           <w:rFonts w:ascii="Courier New" w:hAnsi="Courier New" w:cs="Courier New"/>
           <w:sz w:val="14"/>
         </w:rPr>
-        <w:t>END of output channels and end of file. (the word "END" must appear in the first 3 columns of this line)</w:t>
+        <w:t>END of output channels and end of file. (</w:t>
+      </w:r>
+      <w:proofErr w:type="gramStart"/>
+      <w:r>
+        <w:rPr>
+          <w:rFonts w:ascii="Courier New" w:hAnsi="Courier New" w:cs="Courier New"/>
+          <w:sz w:val="14"/>
+        </w:rPr>
+        <w:t>the</w:t>
+      </w:r>
+      <w:proofErr w:type="gramEnd"/>
+      <w:r>
+        <w:rPr>
+          <w:rFonts w:ascii="Courier New" w:hAnsi="Courier New" w:cs="Courier New"/>
+          <w:sz w:val="14"/>
+        </w:rPr>
+        <w:t xml:space="preserve"> word "END" must appear in the first 3 columns of this line)</w:t>
       </w:r>
     </w:p>
     <w:sectPr>
@@ -7444,7 +10341,7 @@
 </file>
 
 <file path=customXml/itemProps1.xml><?xml version="1.0" encoding="utf-8"?>
-<ds:datastoreItem xmlns:ds="http://schemas.openxmlformats.org/officeDocument/2006/customXml" ds:itemID="{E70705F0-4C74-4BF8-9E48-BB6B5A788A04}">
+<ds:datastoreItem xmlns:ds="http://schemas.openxmlformats.org/officeDocument/2006/customXml" ds:itemID="{11AE048E-E1CF-477B-A7AB-1471E5832A22}">
   <ds:schemaRefs>
     <ds:schemaRef ds:uri="http://schemas.openxmlformats.org/officeDocument/2006/bibliography"/>
   </ds:schemaRefs>

</xml_diff>